<commit_message>
kurzuskod beirasa a doksiba
</commit_message>
<xml_diff>
--- a/Dokumentálcio/SSADMsablon.docx
+++ b/Dokumentálcio/SSADMsablon.docx
@@ -72,22 +72,21 @@
     </w:p>
     <w:p>
       <w:pPr>
-        <w:spacing w:after="2160"/>
+        <w:spacing w:after="4560"/>
         <w:jc w:val="center"/>
         <w:rPr>
-          <w:b/>
-          <w:color w:val="FF0000"/>
-          <w:sz w:val="40"/>
-          <w:lang w:val="hu-HU"/>
-        </w:rPr>
-      </w:pPr>
-      <w:r>
-        <w:rPr>
-          <w:color w:val="FF0000"/>
-          <w:sz w:val="32"/>
-          <w:lang w:val="hu-HU"/>
-        </w:rPr>
-        <w:t>kurzuskód</w:t>
+          <w:rFonts w:ascii="Open Sans" w:hAnsi="Open Sans" w:cs="Open Sans"/>
+          <w:color w:val="757575"/>
+          <w:shd w:val="clear" w:color="auto" w:fill="FFFFFF"/>
+        </w:rPr>
+      </w:pPr>
+      <w:r>
+        <w:rPr>
+          <w:rFonts w:ascii="Open Sans" w:hAnsi="Open Sans" w:cs="Open Sans"/>
+          <w:color w:val="757575"/>
+          <w:shd w:val="clear" w:color="auto" w:fill="FFFFFF"/>
+        </w:rPr>
+        <w:t>IB152L-12</w:t>
       </w:r>
     </w:p>
     <w:p>
@@ -173,6 +172,7 @@
           <w:color w:val="A6A6A6" w:themeColor="background1" w:themeShade="A6"/>
           <w:lang w:val="hu-HU"/>
         </w:rPr>
+        <w:lastRenderedPageBreak/>
         <w:t>Szücs Benedek</w:t>
       </w:r>
       <w:r>

</xml_diff>

<commit_message>
részletes feladatleírás és követelményspecifikálció
leírtama  követelménykatalógust illetve a feladat részletes leírását
</commit_message>
<xml_diff>
--- a/Dokumentálcio/SSADMsablon.docx
+++ b/Dokumentálcio/SSADMsablon.docx
@@ -72,12 +72,13 @@
     </w:p>
     <w:p>
       <w:pPr>
-        <w:spacing w:after="4560"/>
+        <w:spacing w:after="4320"/>
         <w:jc w:val="center"/>
         <w:rPr>
           <w:rFonts w:ascii="Open Sans" w:hAnsi="Open Sans" w:cs="Open Sans"/>
           <w:color w:val="757575"/>
           <w:shd w:val="clear" w:color="auto" w:fill="FFFFFF"/>
+          <w:lang w:val="hu-HU"/>
         </w:rPr>
       </w:pPr>
       <w:r>
@@ -85,6 +86,7 @@
           <w:rFonts w:ascii="Open Sans" w:hAnsi="Open Sans" w:cs="Open Sans"/>
           <w:color w:val="757575"/>
           <w:shd w:val="clear" w:color="auto" w:fill="FFFFFF"/>
+          <w:lang w:val="hu-HU"/>
         </w:rPr>
         <w:t>IB152L-12</w:t>
       </w:r>
@@ -172,55 +174,77 @@
           <w:color w:val="A6A6A6" w:themeColor="background1" w:themeShade="A6"/>
           <w:lang w:val="hu-HU"/>
         </w:rPr>
+        <w:t>Szücs Benedek</w:t>
+      </w:r>
+      <w:r>
+        <w:rPr>
+          <w:lang w:val="hu-HU"/>
+        </w:rPr>
+        <w:br w:type="page"/>
+      </w:r>
+    </w:p>
+    <w:p>
+      <w:pPr>
+        <w:pStyle w:val="Cmsor2"/>
+        <w:rPr>
+          <w:lang w:val="hu-HU"/>
+        </w:rPr>
+      </w:pPr>
+      <w:r>
+        <w:rPr>
+          <w:lang w:val="hu-HU"/>
+        </w:rPr>
         <w:lastRenderedPageBreak/>
-        <w:t>Szücs Benedek</w:t>
-      </w:r>
-      <w:r>
-        <w:rPr>
-          <w:lang w:val="hu-HU"/>
-        </w:rPr>
-        <w:br w:type="page"/>
-      </w:r>
+        <w:t>Munka felosztása</w:t>
+      </w:r>
+    </w:p>
+    <w:p>
+      <w:pPr>
+        <w:rPr>
+          <w:lang w:val="hu-HU"/>
+        </w:rPr>
+      </w:pPr>
+    </w:p>
+    <w:p>
+      <w:pPr>
+        <w:rPr>
+          <w:color w:val="FF0000"/>
+          <w:lang w:val="hu-HU"/>
+        </w:rPr>
+      </w:pPr>
+    </w:p>
+    <w:p>
+      <w:pPr>
+        <w:rPr>
+          <w:sz w:val="28"/>
+          <w:lang w:val="hu-HU"/>
+        </w:rPr>
+      </w:pPr>
     </w:p>
     <w:p>
       <w:pPr>
         <w:pStyle w:val="Cmsor2"/>
-      </w:pPr>
-      <w:r>
-        <w:lastRenderedPageBreak/>
-        <w:t xml:space="preserve">Munka </w:t>
-      </w:r>
-      <w:proofErr w:type="spellStart"/>
-      <w:r>
-        <w:t>felosztása</w:t>
-      </w:r>
-      <w:proofErr w:type="spellEnd"/>
-    </w:p>
-    <w:p>
-      <w:pPr>
-        <w:rPr>
-          <w:lang w:val="hu-HU"/>
-        </w:rPr>
-      </w:pPr>
+        <w:rPr>
+          <w:lang w:val="hu-HU"/>
+        </w:rPr>
+      </w:pPr>
+      <w:r>
+        <w:rPr>
+          <w:lang w:val="hu-HU"/>
+        </w:rPr>
+        <w:t>Értékelési mód:</w:t>
+      </w:r>
+      <w:r>
+        <w:rPr>
+          <w:lang w:val="hu-HU"/>
+        </w:rPr>
+        <w:t xml:space="preserve"> Csapat</w:t>
+      </w:r>
     </w:p>
     <w:p>
       <w:pPr>
         <w:rPr>
           <w:color w:val="FF0000"/>
-        </w:rPr>
-      </w:pPr>
-      <w:r>
-        <w:rPr>
-          <w:color w:val="FF0000"/>
-          <w:lang w:val="hu-HU"/>
-        </w:rPr>
-        <w:t>Csapattagok és a rájuk osztott feladatok felsorolása.</w:t>
-      </w:r>
-    </w:p>
-    <w:p>
-      <w:pPr>
-        <w:rPr>
-          <w:sz w:val="28"/>
           <w:lang w:val="hu-HU"/>
         </w:rPr>
       </w:pPr>
@@ -228,65 +252,16 @@
     <w:p>
       <w:pPr>
         <w:pStyle w:val="Cmsor2"/>
-      </w:pPr>
-      <w:proofErr w:type="spellStart"/>
-      <w:r>
-        <w:t>Értékelési</w:t>
-      </w:r>
-      <w:proofErr w:type="spellEnd"/>
-      <w:r>
-        <w:t xml:space="preserve"> </w:t>
-      </w:r>
-      <w:proofErr w:type="spellStart"/>
-      <w:r>
-        <w:t>mód</w:t>
-      </w:r>
-      <w:proofErr w:type="spellEnd"/>
-      <w:r>
-        <w:t>:</w:t>
-      </w:r>
-      <w:r>
-        <w:t xml:space="preserve"> </w:t>
-      </w:r>
-      <w:proofErr w:type="spellStart"/>
-      <w:r>
-        <w:t>Csapat</w:t>
-      </w:r>
-      <w:proofErr w:type="spellEnd"/>
-    </w:p>
-    <w:p>
-      <w:pPr>
-        <w:rPr>
-          <w:color w:val="FF0000"/>
-          <w:lang w:val="hu-HU"/>
-        </w:rPr>
-      </w:pPr>
-    </w:p>
-    <w:p>
-      <w:pPr>
-        <w:pStyle w:val="Cmsor2"/>
-      </w:pPr>
-      <w:proofErr w:type="spellStart"/>
-      <w:r>
-        <w:t>Feladat</w:t>
-      </w:r>
-      <w:proofErr w:type="spellEnd"/>
-      <w:r>
-        <w:t xml:space="preserve"> </w:t>
-      </w:r>
-      <w:proofErr w:type="spellStart"/>
-      <w:r>
-        <w:t>szöveges</w:t>
-      </w:r>
-      <w:proofErr w:type="spellEnd"/>
-      <w:r>
-        <w:t xml:space="preserve"> </w:t>
-      </w:r>
-      <w:proofErr w:type="spellStart"/>
-      <w:r>
-        <w:t>leírása</w:t>
-      </w:r>
-      <w:proofErr w:type="spellEnd"/>
+        <w:rPr>
+          <w:lang w:val="hu-HU"/>
+        </w:rPr>
+      </w:pPr>
+      <w:r>
+        <w:rPr>
+          <w:lang w:val="hu-HU"/>
+        </w:rPr>
+        <w:t>Feladat szöveges leírása</w:t>
+      </w:r>
     </w:p>
     <w:p>
       <w:pPr>
@@ -300,17 +275,854 @@
     <w:p>
       <w:pPr>
         <w:rPr>
+          <w:bCs/>
+          <w:color w:val="A6A6A6" w:themeColor="background1" w:themeShade="A6"/>
+          <w:szCs w:val="22"/>
+          <w:lang w:val="hu-HU"/>
+        </w:rPr>
+      </w:pPr>
+      <w:r>
+        <w:rPr>
+          <w:bCs/>
+          <w:color w:val="A6A6A6" w:themeColor="background1" w:themeShade="A6"/>
+          <w:szCs w:val="22"/>
+          <w:lang w:val="hu-HU"/>
+        </w:rPr>
+        <w:t>A projekt egy internetes áruházat valósít meg</w:t>
+      </w:r>
+      <w:r>
+        <w:rPr>
+          <w:bCs/>
+          <w:color w:val="A6A6A6" w:themeColor="background1" w:themeShade="A6"/>
+          <w:szCs w:val="22"/>
+          <w:lang w:val="hu-HU"/>
+        </w:rPr>
+        <w:t>,</w:t>
+      </w:r>
+      <w:r>
+        <w:rPr>
+          <w:bCs/>
+          <w:color w:val="A6A6A6" w:themeColor="background1" w:themeShade="A6"/>
+          <w:szCs w:val="22"/>
+          <w:lang w:val="hu-HU"/>
+        </w:rPr>
+        <w:t xml:space="preserve"> ami mindenfelé köveket, sziklákat, drágaköveket, és nyersanyagokat (nyers érc formában) árusít.</w:t>
+      </w:r>
+      <w:r>
+        <w:rPr>
+          <w:bCs/>
+          <w:color w:val="A6A6A6" w:themeColor="background1" w:themeShade="A6"/>
+          <w:szCs w:val="22"/>
+          <w:lang w:val="hu-HU"/>
+        </w:rPr>
+        <w:br/>
+        <w:t xml:space="preserve">Az </w:t>
+      </w:r>
+      <w:r>
+        <w:rPr>
+          <w:bCs/>
+          <w:color w:val="A6A6A6" w:themeColor="background1" w:themeShade="A6"/>
+          <w:szCs w:val="22"/>
+          <w:lang w:val="hu-HU"/>
+        </w:rPr>
+        <w:t>oldalon kategóriánkként</w:t>
+      </w:r>
+      <w:r>
+        <w:rPr>
+          <w:bCs/>
+          <w:color w:val="A6A6A6" w:themeColor="background1" w:themeShade="A6"/>
+          <w:szCs w:val="22"/>
+          <w:lang w:val="hu-HU"/>
+        </w:rPr>
+        <w:t xml:space="preserve"> lehet böngészni a Kövek és </w:t>
+      </w:r>
+      <w:r>
+        <w:rPr>
+          <w:bCs/>
+          <w:color w:val="A6A6A6" w:themeColor="background1" w:themeShade="A6"/>
+          <w:szCs w:val="22"/>
+          <w:lang w:val="hu-HU"/>
+        </w:rPr>
+        <w:t>Sziklák között.</w:t>
+      </w:r>
+      <w:r>
+        <w:rPr>
+          <w:bCs/>
+          <w:color w:val="A6A6A6" w:themeColor="background1" w:themeShade="A6"/>
+          <w:szCs w:val="22"/>
+          <w:lang w:val="hu-HU"/>
+        </w:rPr>
+        <w:t xml:space="preserve"> </w:t>
+      </w:r>
+      <w:r>
+        <w:rPr>
+          <w:bCs/>
+          <w:color w:val="A6A6A6" w:themeColor="background1" w:themeShade="A6"/>
+          <w:szCs w:val="22"/>
+          <w:lang w:val="hu-HU"/>
+        </w:rPr>
+        <w:t>A</w:t>
+      </w:r>
+      <w:r>
+        <w:rPr>
+          <w:bCs/>
+          <w:color w:val="A6A6A6" w:themeColor="background1" w:themeShade="A6"/>
+          <w:szCs w:val="22"/>
+          <w:lang w:val="hu-HU"/>
+        </w:rPr>
+        <w:t xml:space="preserve"> felhasználó létre tud hozni saját hirdetést is</w:t>
+      </w:r>
+      <w:r>
+        <w:rPr>
+          <w:bCs/>
+          <w:color w:val="A6A6A6" w:themeColor="background1" w:themeShade="A6"/>
+          <w:szCs w:val="22"/>
+          <w:lang w:val="hu-HU"/>
+        </w:rPr>
+        <w:t xml:space="preserve"> amiket leírással illetve képekkel láthat el ,és</w:t>
+      </w:r>
+      <w:r>
+        <w:rPr>
+          <w:bCs/>
+          <w:color w:val="A6A6A6" w:themeColor="background1" w:themeShade="A6"/>
+          <w:szCs w:val="22"/>
+          <w:lang w:val="hu-HU"/>
+        </w:rPr>
+        <w:t xml:space="preserve"> </w:t>
+      </w:r>
+      <w:r>
+        <w:rPr>
+          <w:bCs/>
+          <w:color w:val="A6A6A6" w:themeColor="background1" w:themeShade="A6"/>
+          <w:szCs w:val="22"/>
+          <w:lang w:val="hu-HU"/>
+        </w:rPr>
+        <w:t xml:space="preserve"> ki</w:t>
+      </w:r>
+      <w:r>
+        <w:rPr>
+          <w:bCs/>
+          <w:color w:val="A6A6A6" w:themeColor="background1" w:themeShade="A6"/>
+          <w:szCs w:val="22"/>
+          <w:lang w:val="hu-HU"/>
+        </w:rPr>
+        <w:t xml:space="preserve"> tudja fejezni elégedettségét vagy nem tetszését a különféle értékesítőkkel szemben</w:t>
+      </w:r>
+      <w:r>
+        <w:rPr>
+          <w:bCs/>
+          <w:color w:val="A6A6A6" w:themeColor="background1" w:themeShade="A6"/>
+          <w:szCs w:val="22"/>
+          <w:lang w:val="hu-HU"/>
+        </w:rPr>
+        <w:t xml:space="preserve"> hozzászólások és értékelések formájában.</w:t>
+      </w:r>
+      <w:r>
+        <w:rPr>
+          <w:bCs/>
+          <w:color w:val="A6A6A6" w:themeColor="background1" w:themeShade="A6"/>
+          <w:szCs w:val="22"/>
+          <w:lang w:val="hu-HU"/>
+        </w:rPr>
+        <w:br/>
+        <w:t>Az oldal egyszerű , ismerős és könnyen, intuitívan használható  grafikus interfésszel rendelkezik , gondolva azokra akik nem nagy internet szörfösök, vagy kevés jártasságuk van informatikában.</w:t>
+      </w:r>
+      <w:r>
+        <w:rPr>
+          <w:bCs/>
+          <w:color w:val="A6A6A6" w:themeColor="background1" w:themeShade="A6"/>
+          <w:szCs w:val="22"/>
+          <w:lang w:val="hu-HU"/>
+        </w:rPr>
+        <w:br/>
+        <w:t>A fizetések a  rendkívül biztonságos rendszerünkön keresztül bonyolódnak , hogy semmilyen fennakadás ne lehessen  például egy nagy kupac sóder megvételénél.</w:t>
+      </w:r>
+    </w:p>
+    <w:p>
+      <w:pPr>
+        <w:rPr>
+          <w:bCs/>
+          <w:color w:val="A6A6A6" w:themeColor="background1" w:themeShade="A6"/>
+          <w:szCs w:val="22"/>
+          <w:lang w:val="hu-HU"/>
+        </w:rPr>
+      </w:pPr>
+      <w:r>
+        <w:rPr>
+          <w:bCs/>
+          <w:color w:val="A6A6A6" w:themeColor="background1" w:themeShade="A6"/>
+          <w:szCs w:val="22"/>
+          <w:lang w:val="hu-HU"/>
+        </w:rPr>
+        <w:t xml:space="preserve">Az oldal folyamatosan karban van tartva </w:t>
+      </w:r>
+      <w:proofErr w:type="spellStart"/>
+      <w:r>
+        <w:rPr>
+          <w:bCs/>
+          <w:color w:val="A6A6A6" w:themeColor="background1" w:themeShade="A6"/>
+          <w:szCs w:val="22"/>
+          <w:lang w:val="hu-HU"/>
+        </w:rPr>
+        <w:t>adminok</w:t>
+      </w:r>
+      <w:proofErr w:type="spellEnd"/>
+      <w:r>
+        <w:rPr>
+          <w:bCs/>
+          <w:color w:val="A6A6A6" w:themeColor="background1" w:themeShade="A6"/>
+          <w:szCs w:val="22"/>
+          <w:lang w:val="hu-HU"/>
+        </w:rPr>
+        <w:t xml:space="preserve"> által, akik kiszűrik a valótlan hirdetőket.</w:t>
+      </w:r>
+    </w:p>
+    <w:p>
+      <w:pPr>
+        <w:rPr>
+          <w:bCs/>
+          <w:color w:val="A6A6A6" w:themeColor="background1" w:themeShade="A6"/>
+          <w:szCs w:val="22"/>
+          <w:lang w:val="hu-HU"/>
+        </w:rPr>
+      </w:pPr>
+    </w:p>
+    <w:p>
+      <w:pPr>
+        <w:rPr>
+          <w:bCs/>
+          <w:color w:val="A6A6A6" w:themeColor="background1" w:themeShade="A6"/>
+          <w:szCs w:val="22"/>
+          <w:lang w:val="hu-HU"/>
+        </w:rPr>
+      </w:pPr>
+      <w:r>
+        <w:rPr>
+          <w:bCs/>
+          <w:color w:val="A6A6A6" w:themeColor="background1" w:themeShade="A6"/>
+          <w:szCs w:val="22"/>
+          <w:lang w:val="hu-HU"/>
+        </w:rPr>
+        <w:t>Lehet,</w:t>
+      </w:r>
+      <w:r>
+        <w:rPr>
+          <w:bCs/>
+          <w:color w:val="A6A6A6" w:themeColor="background1" w:themeShade="A6"/>
+          <w:szCs w:val="22"/>
+          <w:lang w:val="hu-HU"/>
+        </w:rPr>
+        <w:t xml:space="preserve"> hogy</w:t>
+      </w:r>
+      <w:r>
+        <w:rPr>
+          <w:bCs/>
+          <w:color w:val="A6A6A6" w:themeColor="background1" w:themeShade="A6"/>
+          <w:szCs w:val="22"/>
+          <w:lang w:val="hu-HU"/>
+        </w:rPr>
+        <w:t xml:space="preserve"> az</w:t>
+      </w:r>
+      <w:r>
+        <w:rPr>
+          <w:bCs/>
+          <w:color w:val="A6A6A6" w:themeColor="background1" w:themeShade="A6"/>
+          <w:szCs w:val="22"/>
+          <w:lang w:val="hu-HU"/>
+        </w:rPr>
+        <w:t xml:space="preserve"> internetes </w:t>
+      </w:r>
+      <w:proofErr w:type="spellStart"/>
+      <w:r>
+        <w:rPr>
+          <w:bCs/>
+          <w:color w:val="A6A6A6" w:themeColor="background1" w:themeShade="A6"/>
+          <w:szCs w:val="22"/>
+          <w:lang w:val="hu-HU"/>
+        </w:rPr>
+        <w:t>webárhuázban</w:t>
+      </w:r>
+      <w:proofErr w:type="spellEnd"/>
+      <w:r>
+        <w:rPr>
+          <w:bCs/>
+          <w:color w:val="A6A6A6" w:themeColor="background1" w:themeShade="A6"/>
+          <w:szCs w:val="22"/>
+          <w:lang w:val="hu-HU"/>
+        </w:rPr>
+        <w:t xml:space="preserve"> nem az </w:t>
+      </w:r>
+      <w:proofErr w:type="gramStart"/>
+      <w:r>
+        <w:rPr>
+          <w:bCs/>
+          <w:color w:val="A6A6A6" w:themeColor="background1" w:themeShade="A6"/>
+          <w:szCs w:val="22"/>
+          <w:lang w:val="hu-HU"/>
+        </w:rPr>
+        <w:t>első</w:t>
+      </w:r>
+      <w:proofErr w:type="gramEnd"/>
+      <w:r>
+        <w:rPr>
+          <w:bCs/>
+          <w:color w:val="A6A6A6" w:themeColor="background1" w:themeShade="A6"/>
+          <w:szCs w:val="22"/>
+          <w:lang w:val="hu-HU"/>
+        </w:rPr>
+        <w:t xml:space="preserve"> de mindenféleképpen egyedi és sajátos funkciókkal rendelkezik ezért lesz </w:t>
+      </w:r>
+      <w:r>
+        <w:rPr>
+          <w:bCs/>
+          <w:color w:val="A6A6A6" w:themeColor="background1" w:themeShade="A6"/>
+          <w:szCs w:val="22"/>
+          <w:lang w:val="hu-HU"/>
+        </w:rPr>
+        <w:t>kiváló</w:t>
+      </w:r>
+      <w:r>
+        <w:rPr>
+          <w:bCs/>
+          <w:color w:val="A6A6A6" w:themeColor="background1" w:themeShade="A6"/>
+          <w:szCs w:val="22"/>
+          <w:lang w:val="hu-HU"/>
+        </w:rPr>
+        <w:t xml:space="preserve"> oldal a Kő és Szikla.</w:t>
+      </w:r>
+    </w:p>
+    <w:p>
+      <w:pPr>
+        <w:rPr>
+          <w:bCs/>
+          <w:szCs w:val="22"/>
+          <w:lang w:val="hu-HU"/>
+        </w:rPr>
+      </w:pPr>
+      <w:r>
+        <w:rPr>
           <w:color w:val="FF0000"/>
           <w:lang w:val="hu-HU"/>
         </w:rPr>
-      </w:pPr>
-      <w:r>
+        <w:br/>
+      </w:r>
+    </w:p>
+    <w:p>
+      <w:pPr>
+        <w:rPr>
+          <w:lang w:val="hu-HU"/>
+        </w:rPr>
+      </w:pPr>
+    </w:p>
+    <w:p>
+      <w:pPr>
+        <w:pStyle w:val="Cmsor2"/>
+        <w:rPr>
+          <w:lang w:val="hu-HU"/>
+        </w:rPr>
+      </w:pPr>
+      <w:r>
+        <w:rPr>
+          <w:lang w:val="hu-HU"/>
+        </w:rPr>
+        <w:t>Követelménykatalógus</w:t>
+      </w:r>
+    </w:p>
+    <w:p>
+      <w:pPr>
+        <w:pStyle w:val="Cmsor2"/>
+        <w:numPr>
+          <w:ilvl w:val="0"/>
+          <w:numId w:val="4"/>
+        </w:numPr>
+        <w:rPr>
+          <w:lang w:val="hu-HU"/>
+        </w:rPr>
+      </w:pPr>
+      <w:r>
+        <w:rPr>
+          <w:b w:val="0"/>
+          <w:bCs w:val="0"/>
+          <w:color w:val="A6A6A6" w:themeColor="background1" w:themeShade="A6"/>
+          <w:sz w:val="24"/>
+          <w:szCs w:val="24"/>
+          <w:lang w:val="hu-HU"/>
+        </w:rPr>
+        <w:t>Az oldalra lehessen regisztrálni</w:t>
+      </w:r>
+      <w:r>
+        <w:rPr>
+          <w:b w:val="0"/>
+          <w:bCs w:val="0"/>
+          <w:color w:val="A6A6A6" w:themeColor="background1" w:themeShade="A6"/>
+          <w:sz w:val="24"/>
+          <w:szCs w:val="24"/>
+          <w:lang w:val="hu-HU"/>
+        </w:rPr>
+        <w:t>, bejelentkezni</w:t>
+      </w:r>
+    </w:p>
+    <w:p>
+      <w:pPr>
+        <w:pStyle w:val="Cmsor2"/>
+        <w:numPr>
+          <w:ilvl w:val="0"/>
+          <w:numId w:val="4"/>
+        </w:numPr>
+        <w:rPr>
+          <w:lang w:val="hu-HU"/>
+        </w:rPr>
+      </w:pPr>
+      <w:r>
+        <w:rPr>
+          <w:b w:val="0"/>
+          <w:bCs w:val="0"/>
+          <w:color w:val="A6A6A6" w:themeColor="background1" w:themeShade="A6"/>
+          <w:sz w:val="24"/>
+          <w:szCs w:val="24"/>
+          <w:lang w:val="hu-HU"/>
+        </w:rPr>
+        <w:t>A</w:t>
+      </w:r>
+      <w:r>
+        <w:rPr>
+          <w:b w:val="0"/>
+          <w:bCs w:val="0"/>
+          <w:color w:val="A6A6A6" w:themeColor="background1" w:themeShade="A6"/>
+          <w:sz w:val="24"/>
+          <w:szCs w:val="24"/>
+          <w:lang w:val="hu-HU"/>
+        </w:rPr>
+        <w:t xml:space="preserve"> </w:t>
+      </w:r>
+      <w:r>
+        <w:rPr>
+          <w:b w:val="0"/>
+          <w:bCs w:val="0"/>
+          <w:color w:val="A6A6A6" w:themeColor="background1" w:themeShade="A6"/>
+          <w:sz w:val="24"/>
+          <w:szCs w:val="24"/>
+          <w:lang w:val="hu-HU"/>
+        </w:rPr>
+        <w:t>b</w:t>
+      </w:r>
+      <w:r>
+        <w:rPr>
+          <w:b w:val="0"/>
+          <w:bCs w:val="0"/>
+          <w:color w:val="A6A6A6" w:themeColor="background1" w:themeShade="A6"/>
+          <w:sz w:val="24"/>
+          <w:szCs w:val="24"/>
+          <w:lang w:val="hu-HU"/>
+        </w:rPr>
+        <w:t>e</w:t>
+      </w:r>
+      <w:r>
+        <w:rPr>
+          <w:b w:val="0"/>
+          <w:bCs w:val="0"/>
+          <w:color w:val="A6A6A6" w:themeColor="background1" w:themeShade="A6"/>
+          <w:sz w:val="24"/>
+          <w:szCs w:val="24"/>
+          <w:lang w:val="hu-HU"/>
+        </w:rPr>
+        <w:t xml:space="preserve">jelentkezett felhasználók tudjanak </w:t>
+      </w:r>
+      <w:r>
+        <w:rPr>
+          <w:b w:val="0"/>
+          <w:bCs w:val="0"/>
+          <w:color w:val="A6A6A6" w:themeColor="background1" w:themeShade="A6"/>
+          <w:sz w:val="24"/>
+          <w:szCs w:val="24"/>
+          <w:lang w:val="hu-HU"/>
+        </w:rPr>
+        <w:t>a</w:t>
+      </w:r>
+      <w:r>
+        <w:rPr>
+          <w:b w:val="0"/>
+          <w:bCs w:val="0"/>
+          <w:color w:val="A6A6A6" w:themeColor="background1" w:themeShade="A6"/>
+          <w:sz w:val="24"/>
+          <w:szCs w:val="24"/>
+          <w:lang w:val="hu-HU"/>
+        </w:rPr>
+        <w:t xml:space="preserve"> hirdetésekhez</w:t>
+      </w:r>
+      <w:r>
+        <w:rPr>
+          <w:b w:val="0"/>
+          <w:bCs w:val="0"/>
+          <w:color w:val="A6A6A6" w:themeColor="background1" w:themeShade="A6"/>
+          <w:sz w:val="24"/>
+          <w:szCs w:val="24"/>
+          <w:lang w:val="hu-HU"/>
+        </w:rPr>
+        <w:t xml:space="preserve"> kommentálni, ér</w:t>
+      </w:r>
+      <w:r>
+        <w:rPr>
+          <w:b w:val="0"/>
+          <w:bCs w:val="0"/>
+          <w:color w:val="A6A6A6" w:themeColor="background1" w:themeShade="A6"/>
+          <w:sz w:val="24"/>
+          <w:szCs w:val="24"/>
+          <w:lang w:val="hu-HU"/>
+        </w:rPr>
+        <w:t>té</w:t>
+      </w:r>
+      <w:r>
+        <w:rPr>
+          <w:b w:val="0"/>
+          <w:bCs w:val="0"/>
+          <w:color w:val="A6A6A6" w:themeColor="background1" w:themeShade="A6"/>
+          <w:sz w:val="24"/>
+          <w:szCs w:val="24"/>
+          <w:lang w:val="hu-HU"/>
+        </w:rPr>
+        <w:t>kelni azokat, illetve saját hirdetéseket létrehozni</w:t>
+      </w:r>
+      <w:r>
+        <w:rPr>
+          <w:b w:val="0"/>
+          <w:bCs w:val="0"/>
+          <w:color w:val="A6A6A6" w:themeColor="background1" w:themeShade="A6"/>
+          <w:sz w:val="24"/>
+          <w:szCs w:val="24"/>
+          <w:lang w:val="hu-HU"/>
+        </w:rPr>
+        <w:t xml:space="preserve"> </w:t>
+      </w:r>
+      <w:r>
+        <w:rPr>
+          <w:b w:val="0"/>
+          <w:bCs w:val="0"/>
+          <w:color w:val="A6A6A6" w:themeColor="background1" w:themeShade="A6"/>
+          <w:sz w:val="24"/>
+          <w:szCs w:val="24"/>
+          <w:lang w:val="hu-HU"/>
+        </w:rPr>
+        <w:t>törölni</w:t>
+      </w:r>
+      <w:r>
+        <w:rPr>
+          <w:b w:val="0"/>
+          <w:bCs w:val="0"/>
+          <w:color w:val="A6A6A6" w:themeColor="background1" w:themeShade="A6"/>
+          <w:sz w:val="24"/>
+          <w:szCs w:val="24"/>
+          <w:lang w:val="hu-HU"/>
+        </w:rPr>
+        <w:t>, vagy</w:t>
+      </w:r>
+      <w:r>
+        <w:rPr>
+          <w:b w:val="0"/>
+          <w:bCs w:val="0"/>
+          <w:color w:val="A6A6A6" w:themeColor="background1" w:themeShade="A6"/>
+          <w:sz w:val="24"/>
+          <w:szCs w:val="24"/>
+          <w:lang w:val="hu-HU"/>
+        </w:rPr>
+        <w:t xml:space="preserve"> módosítani</w:t>
+      </w:r>
+    </w:p>
+    <w:p>
+      <w:pPr>
+        <w:pStyle w:val="Cmsor2"/>
+        <w:numPr>
+          <w:ilvl w:val="0"/>
+          <w:numId w:val="4"/>
+        </w:numPr>
+        <w:rPr>
+          <w:lang w:val="hu-HU"/>
+        </w:rPr>
+      </w:pPr>
+      <w:r>
+        <w:rPr>
+          <w:b w:val="0"/>
+          <w:bCs w:val="0"/>
+          <w:color w:val="A6A6A6" w:themeColor="background1" w:themeShade="A6"/>
+          <w:sz w:val="24"/>
+          <w:szCs w:val="24"/>
+          <w:lang w:val="hu-HU"/>
+        </w:rPr>
+        <w:t xml:space="preserve"> böngészni a kőfajtákat típusaik szerint</w:t>
+      </w:r>
+      <w:r>
+        <w:rPr>
+          <w:b w:val="0"/>
+          <w:bCs w:val="0"/>
+          <w:color w:val="A6A6A6" w:themeColor="background1" w:themeShade="A6"/>
+          <w:sz w:val="24"/>
+          <w:szCs w:val="24"/>
+          <w:lang w:val="hu-HU"/>
+        </w:rPr>
+        <w:t xml:space="preserve"> lehessen</w:t>
+      </w:r>
+    </w:p>
+    <w:p>
+      <w:pPr>
+        <w:pStyle w:val="Cmsor2"/>
+        <w:numPr>
+          <w:ilvl w:val="0"/>
+          <w:numId w:val="4"/>
+        </w:numPr>
+        <w:rPr>
+          <w:lang w:val="hu-HU"/>
+        </w:rPr>
+      </w:pPr>
+      <w:r>
+        <w:rPr>
+          <w:b w:val="0"/>
+          <w:bCs w:val="0"/>
+          <w:color w:val="A6A6A6" w:themeColor="background1" w:themeShade="A6"/>
+          <w:sz w:val="24"/>
+          <w:szCs w:val="24"/>
+          <w:lang w:val="hu-HU"/>
+        </w:rPr>
+        <w:t xml:space="preserve">Legyenek megkülönböztetett szerepek: felhasználó, illetve </w:t>
+      </w:r>
+      <w:proofErr w:type="spellStart"/>
+      <w:r>
+        <w:rPr>
+          <w:b w:val="0"/>
+          <w:bCs w:val="0"/>
+          <w:color w:val="A6A6A6" w:themeColor="background1" w:themeShade="A6"/>
+          <w:sz w:val="24"/>
+          <w:szCs w:val="24"/>
+          <w:lang w:val="hu-HU"/>
+        </w:rPr>
+        <w:t>admin</w:t>
+      </w:r>
+      <w:proofErr w:type="spellEnd"/>
+      <w:r>
+        <w:rPr>
+          <w:b w:val="0"/>
+          <w:bCs w:val="0"/>
+          <w:color w:val="A6A6A6" w:themeColor="background1" w:themeShade="A6"/>
+          <w:sz w:val="24"/>
+          <w:szCs w:val="24"/>
+          <w:lang w:val="hu-HU"/>
+        </w:rPr>
+        <w:t>.</w:t>
+      </w:r>
+    </w:p>
+    <w:p>
+      <w:pPr>
+        <w:pStyle w:val="Cmsor2"/>
+        <w:numPr>
+          <w:ilvl w:val="0"/>
+          <w:numId w:val="4"/>
+        </w:numPr>
+        <w:rPr>
+          <w:lang w:val="hu-HU"/>
+        </w:rPr>
+      </w:pPr>
+      <w:proofErr w:type="spellStart"/>
+      <w:r>
+        <w:rPr>
+          <w:b w:val="0"/>
+          <w:bCs w:val="0"/>
+          <w:color w:val="A6A6A6" w:themeColor="background1" w:themeShade="A6"/>
+          <w:sz w:val="24"/>
+          <w:szCs w:val="24"/>
+          <w:lang w:val="hu-HU"/>
+        </w:rPr>
+        <w:t>Adminok</w:t>
+      </w:r>
+      <w:proofErr w:type="spellEnd"/>
+      <w:r>
+        <w:rPr>
+          <w:b w:val="0"/>
+          <w:bCs w:val="0"/>
+          <w:color w:val="A6A6A6" w:themeColor="background1" w:themeShade="A6"/>
+          <w:sz w:val="24"/>
+          <w:szCs w:val="24"/>
+          <w:lang w:val="hu-HU"/>
+        </w:rPr>
+        <w:t xml:space="preserve"> tudjanak hirdetéseket törölni függetlenül a tulajdonostól.</w:t>
+      </w:r>
+    </w:p>
+    <w:p>
+      <w:pPr>
+        <w:pStyle w:val="Cmsor2"/>
+        <w:numPr>
+          <w:ilvl w:val="0"/>
+          <w:numId w:val="4"/>
+        </w:numPr>
+        <w:rPr>
+          <w:lang w:val="hu-HU"/>
+        </w:rPr>
+      </w:pPr>
+      <w:r>
+        <w:rPr>
+          <w:b w:val="0"/>
+          <w:bCs w:val="0"/>
+          <w:color w:val="A6A6A6" w:themeColor="background1" w:themeShade="A6"/>
+          <w:sz w:val="24"/>
+          <w:szCs w:val="24"/>
+          <w:lang w:val="hu-HU"/>
+        </w:rPr>
+        <w:t>Lehessen a hirdetéseket böngészni, a meghirdetett termékekből vásárolni, de ne legyen regisztrációhoz kötött.</w:t>
+      </w:r>
+    </w:p>
+    <w:p>
+      <w:pPr>
+        <w:pStyle w:val="Cmsor2"/>
+        <w:rPr>
+          <w:lang w:val="hu-HU"/>
+        </w:rPr>
+      </w:pPr>
+      <w:r>
+        <w:rPr>
+          <w:lang w:val="hu-HU"/>
+        </w:rPr>
+        <w:t>Adatfolyam diagram (DFD):</w:t>
+      </w:r>
+    </w:p>
+    <w:p>
+      <w:pPr>
+        <w:rPr>
+          <w:lang w:val="hu-HU"/>
+        </w:rPr>
+      </w:pPr>
+    </w:p>
+    <w:p>
+      <w:pPr>
+        <w:rPr>
+          <w:lang w:val="hu-HU"/>
+        </w:rPr>
+      </w:pPr>
+      <w:r>
+        <w:rPr>
+          <w:lang w:val="hu-HU"/>
+        </w:rPr>
+        <w:t>Fizikai</w:t>
+      </w:r>
+    </w:p>
+    <w:p>
+      <w:pPr>
         <w:rPr>
           <w:color w:val="FF0000"/>
           <w:lang w:val="hu-HU"/>
         </w:rPr>
-        <w:t>Részletes leírás az elkészítendő projektről.</w:t>
-      </w:r>
+      </w:pPr>
+    </w:p>
+    <w:p>
+      <w:pPr>
+        <w:rPr>
+          <w:color w:val="FF0000"/>
+          <w:lang w:val="hu-HU"/>
+        </w:rPr>
+      </w:pPr>
+      <w:r>
+        <w:rPr>
+          <w:color w:val="FF0000"/>
+          <w:lang w:val="hu-HU"/>
+        </w:rPr>
+        <w:t>A DFD 1. szintje:</w:t>
+      </w:r>
+    </w:p>
+    <w:p>
+      <w:pPr>
+        <w:rPr>
+          <w:color w:val="FF0000"/>
+          <w:lang w:val="hu-HU"/>
+        </w:rPr>
+      </w:pPr>
+    </w:p>
+    <w:p>
+      <w:pPr>
+        <w:rPr>
+          <w:color w:val="FF0000"/>
+          <w:lang w:val="hu-HU"/>
+        </w:rPr>
+      </w:pPr>
+      <w:r>
+        <w:rPr>
+          <w:color w:val="FF0000"/>
+          <w:lang w:val="hu-HU"/>
+        </w:rPr>
+        <w:t>A DFD 2. szintje:</w:t>
+      </w:r>
+    </w:p>
+    <w:p>
+      <w:pPr>
+        <w:rPr>
+          <w:color w:val="FF0000"/>
+          <w:lang w:val="hu-HU"/>
+        </w:rPr>
+      </w:pPr>
+    </w:p>
+    <w:p>
+      <w:pPr>
+        <w:rPr>
+          <w:highlight w:val="yellow"/>
+          <w:lang w:val="hu-HU"/>
+        </w:rPr>
+      </w:pPr>
+      <w:r>
+        <w:rPr>
+          <w:lang w:val="hu-HU"/>
+        </w:rPr>
+        <w:t>Logikai</w:t>
+      </w:r>
+    </w:p>
+    <w:p>
+      <w:pPr>
+        <w:rPr>
+          <w:color w:val="FF0000"/>
+          <w:lang w:val="hu-HU"/>
+        </w:rPr>
+      </w:pPr>
+    </w:p>
+    <w:p>
+      <w:pPr>
+        <w:rPr>
+          <w:color w:val="FF0000"/>
+          <w:lang w:val="hu-HU"/>
+        </w:rPr>
+      </w:pPr>
+      <w:r>
+        <w:rPr>
+          <w:color w:val="FF0000"/>
+          <w:lang w:val="hu-HU"/>
+        </w:rPr>
+        <w:t>A DFD 1. szintje:</w:t>
+      </w:r>
+    </w:p>
+    <w:p>
+      <w:pPr>
+        <w:rPr>
+          <w:color w:val="FF0000"/>
+          <w:lang w:val="hu-HU"/>
+        </w:rPr>
+      </w:pPr>
+    </w:p>
+    <w:p>
+      <w:pPr>
+        <w:rPr>
+          <w:color w:val="FF0000"/>
+          <w:lang w:val="hu-HU"/>
+        </w:rPr>
+      </w:pPr>
+      <w:r>
+        <w:rPr>
+          <w:color w:val="FF0000"/>
+          <w:lang w:val="hu-HU"/>
+        </w:rPr>
+        <w:t>A DFD 2. szintje:</w:t>
+      </w:r>
+    </w:p>
+    <w:p>
+      <w:pPr>
+        <w:rPr>
+          <w:color w:val="FF0000"/>
+          <w:lang w:val="hu-HU"/>
+        </w:rPr>
+      </w:pPr>
     </w:p>
     <w:p>
       <w:pPr>
@@ -322,215 +1134,15 @@
     <w:p>
       <w:pPr>
         <w:pStyle w:val="Cmsor2"/>
-      </w:pPr>
-      <w:proofErr w:type="spellStart"/>
-      <w:r>
-        <w:t>Követelménykatalógus</w:t>
-      </w:r>
-      <w:proofErr w:type="spellEnd"/>
-    </w:p>
-    <w:p>
-      <w:pPr>
-        <w:rPr>
-          <w:lang w:val="hu-HU"/>
-        </w:rPr>
-      </w:pPr>
-    </w:p>
-    <w:p>
-      <w:pPr>
-        <w:rPr>
-          <w:color w:val="FF0000"/>
-          <w:lang w:val="hu-HU"/>
-        </w:rPr>
-      </w:pPr>
-      <w:r>
-        <w:rPr>
-          <w:color w:val="FF0000"/>
-          <w:lang w:val="hu-HU"/>
-        </w:rPr>
-        <w:t>A követelménykatalógus tanult módon való megadása.</w:t>
-      </w:r>
-    </w:p>
-    <w:p>
-      <w:pPr>
-        <w:rPr>
-          <w:lang w:val="hu-HU"/>
-        </w:rPr>
-      </w:pPr>
-    </w:p>
-    <w:p>
-      <w:pPr>
-        <w:pStyle w:val="Cmsor2"/>
-      </w:pPr>
-      <w:proofErr w:type="spellStart"/>
-      <w:r>
-        <w:t>Adatfolyam</w:t>
-      </w:r>
-      <w:proofErr w:type="spellEnd"/>
-      <w:r>
-        <w:t xml:space="preserve"> diagram (DFD):</w:t>
-      </w:r>
-    </w:p>
-    <w:p>
-      <w:pPr>
-        <w:rPr>
-          <w:lang w:val="hu-HU"/>
-        </w:rPr>
-      </w:pPr>
-    </w:p>
-    <w:p>
-      <w:pPr>
-        <w:rPr>
-          <w:lang w:val="hu-HU"/>
-        </w:rPr>
-      </w:pPr>
-      <w:r>
-        <w:rPr>
-          <w:lang w:val="hu-HU"/>
-        </w:rPr>
-        <w:t>Fizikai</w:t>
-      </w:r>
-    </w:p>
-    <w:p>
-      <w:pPr>
-        <w:rPr>
-          <w:color w:val="FF0000"/>
-          <w:lang w:val="hu-HU"/>
-        </w:rPr>
-      </w:pPr>
-    </w:p>
-    <w:p>
-      <w:pPr>
-        <w:rPr>
-          <w:color w:val="FF0000"/>
-          <w:lang w:val="hu-HU"/>
-        </w:rPr>
-      </w:pPr>
-      <w:r>
-        <w:rPr>
-          <w:color w:val="FF0000"/>
-          <w:lang w:val="hu-HU"/>
-        </w:rPr>
-        <w:t>A DFD 1. szintje:</w:t>
-      </w:r>
-    </w:p>
-    <w:p>
-      <w:pPr>
-        <w:rPr>
-          <w:color w:val="FF0000"/>
-          <w:lang w:val="hu-HU"/>
-        </w:rPr>
-      </w:pPr>
-    </w:p>
-    <w:p>
-      <w:pPr>
-        <w:rPr>
-          <w:color w:val="FF0000"/>
-          <w:lang w:val="hu-HU"/>
-        </w:rPr>
-      </w:pPr>
-      <w:r>
-        <w:rPr>
-          <w:color w:val="FF0000"/>
-          <w:lang w:val="hu-HU"/>
-        </w:rPr>
-        <w:t>A DFD 2. szintje:</w:t>
-      </w:r>
-    </w:p>
-    <w:p>
-      <w:pPr>
-        <w:rPr>
-          <w:color w:val="FF0000"/>
-          <w:lang w:val="hu-HU"/>
-        </w:rPr>
-      </w:pPr>
-    </w:p>
-    <w:p>
-      <w:pPr>
-        <w:rPr>
-          <w:highlight w:val="yellow"/>
-          <w:lang w:val="hu-HU"/>
-        </w:rPr>
-      </w:pPr>
-      <w:r>
-        <w:rPr>
-          <w:lang w:val="hu-HU"/>
-        </w:rPr>
-        <w:t>Logikai</w:t>
-      </w:r>
-    </w:p>
-    <w:p>
-      <w:pPr>
-        <w:rPr>
-          <w:color w:val="FF0000"/>
-          <w:lang w:val="hu-HU"/>
-        </w:rPr>
-      </w:pPr>
-    </w:p>
-    <w:p>
-      <w:pPr>
-        <w:rPr>
-          <w:color w:val="FF0000"/>
-          <w:lang w:val="hu-HU"/>
-        </w:rPr>
-      </w:pPr>
-      <w:r>
-        <w:rPr>
-          <w:color w:val="FF0000"/>
-          <w:lang w:val="hu-HU"/>
-        </w:rPr>
-        <w:t>A DFD 1. szintje:</w:t>
-      </w:r>
-    </w:p>
-    <w:p>
-      <w:pPr>
-        <w:rPr>
-          <w:color w:val="FF0000"/>
-          <w:lang w:val="hu-HU"/>
-        </w:rPr>
-      </w:pPr>
-    </w:p>
-    <w:p>
-      <w:pPr>
-        <w:rPr>
-          <w:color w:val="FF0000"/>
-          <w:lang w:val="hu-HU"/>
-        </w:rPr>
-      </w:pPr>
-      <w:r>
-        <w:rPr>
-          <w:color w:val="FF0000"/>
-          <w:lang w:val="hu-HU"/>
-        </w:rPr>
-        <w:t>A DFD 2. szintje:</w:t>
-      </w:r>
-    </w:p>
-    <w:p>
-      <w:pPr>
-        <w:rPr>
-          <w:color w:val="FF0000"/>
-          <w:lang w:val="hu-HU"/>
-        </w:rPr>
-      </w:pPr>
-    </w:p>
-    <w:p>
-      <w:pPr>
-        <w:rPr>
-          <w:lang w:val="hu-HU"/>
-        </w:rPr>
-      </w:pPr>
-    </w:p>
-    <w:p>
-      <w:pPr>
-        <w:pStyle w:val="Cmsor2"/>
-      </w:pPr>
-      <w:proofErr w:type="spellStart"/>
-      <w:r>
-        <w:t>Egyedmodell</w:t>
-      </w:r>
-      <w:proofErr w:type="spellEnd"/>
-      <w:r>
-        <w:t>:</w:t>
+        <w:rPr>
+          <w:lang w:val="hu-HU"/>
+        </w:rPr>
+      </w:pPr>
+      <w:r>
+        <w:rPr>
+          <w:lang w:val="hu-HU"/>
+        </w:rPr>
+        <w:t>Egyedmodell:</w:t>
       </w:r>
     </w:p>
     <w:p>
@@ -554,16 +1166,50 @@
           <w:color w:val="FF0000"/>
           <w:lang w:val="hu-HU" w:eastAsia="hu-HU"/>
         </w:rPr>
-        <w:t>Egyedmodell</w:t>
-      </w:r>
-      <w:r>
+        <w:t>Egyedmodell-diagram a tanult módon.</w:t>
+      </w:r>
+    </w:p>
+    <w:p>
+      <w:pPr>
         <w:rPr>
           <w:noProof/>
           <w:color w:val="FF0000"/>
           <w:lang w:val="hu-HU" w:eastAsia="hu-HU"/>
         </w:rPr>
-        <w:t>-diagram a tanult módon.</w:t>
-      </w:r>
+      </w:pPr>
+    </w:p>
+    <w:p>
+      <w:pPr>
+        <w:pStyle w:val="Cmsor2"/>
+        <w:rPr>
+          <w:lang w:val="hu-HU"/>
+        </w:rPr>
+      </w:pPr>
+      <w:r>
+        <w:rPr>
+          <w:lang w:val="hu-HU"/>
+        </w:rPr>
+        <w:t>EK</w:t>
+      </w:r>
+      <w:r>
+        <w:rPr>
+          <w:lang w:val="hu-HU"/>
+        </w:rPr>
+        <w:t>T</w:t>
+      </w:r>
+      <w:r>
+        <w:rPr>
+          <w:lang w:val="hu-HU"/>
+        </w:rPr>
+        <w:t>-diagram:</w:t>
+      </w:r>
+    </w:p>
+    <w:p>
+      <w:pPr>
+        <w:rPr>
+          <w:lang w:val="hu-HU"/>
+        </w:rPr>
+      </w:pPr>
     </w:p>
     <w:p>
       <w:pPr>
@@ -573,46 +1219,21 @@
           <w:lang w:val="hu-HU" w:eastAsia="hu-HU"/>
         </w:rPr>
       </w:pPr>
-    </w:p>
-    <w:p>
-      <w:pPr>
-        <w:pStyle w:val="Cmsor2"/>
-      </w:pPr>
-      <w:r>
-        <w:t>EK</w:t>
-      </w:r>
-      <w:r>
-        <w:t>T</w:t>
-      </w:r>
-      <w:r>
-        <w:t>-</w:t>
-      </w:r>
-      <w:r>
-        <w:t>diagram:</w:t>
-      </w:r>
-    </w:p>
-    <w:p>
-      <w:pPr>
-        <w:rPr>
-          <w:lang w:val="hu-HU"/>
-        </w:rPr>
-      </w:pPr>
-    </w:p>
-    <w:p>
-      <w:pPr>
+      <w:r>
         <w:rPr>
           <w:noProof/>
           <w:color w:val="FF0000"/>
           <w:lang w:val="hu-HU" w:eastAsia="hu-HU"/>
         </w:rPr>
-      </w:pPr>
+        <w:t>EK</w:t>
+      </w:r>
       <w:r>
         <w:rPr>
           <w:noProof/>
           <w:color w:val="FF0000"/>
           <w:lang w:val="hu-HU" w:eastAsia="hu-HU"/>
         </w:rPr>
-        <w:t>EK</w:t>
+        <w:t>T</w:t>
       </w:r>
       <w:r>
         <w:rPr>
@@ -620,14 +1241,6 @@
           <w:color w:val="FF0000"/>
           <w:lang w:val="hu-HU" w:eastAsia="hu-HU"/>
         </w:rPr>
-        <w:t>T</w:t>
-      </w:r>
-      <w:r>
-        <w:rPr>
-          <w:noProof/>
-          <w:color w:val="FF0000"/>
-          <w:lang w:val="hu-HU" w:eastAsia="hu-HU"/>
-        </w:rPr>
         <w:t>-diagram a tanult módon.</w:t>
       </w:r>
     </w:p>
@@ -642,20 +1255,16 @@
     <w:p>
       <w:pPr>
         <w:pStyle w:val="Cmsor2"/>
-      </w:pPr>
-      <w:proofErr w:type="spellStart"/>
-      <w:r>
-        <w:t>Relációs</w:t>
-      </w:r>
-      <w:proofErr w:type="spellEnd"/>
-      <w:r>
-        <w:t xml:space="preserve"> </w:t>
-      </w:r>
-      <w:proofErr w:type="spellStart"/>
-      <w:r>
-        <w:t>adatelemzés</w:t>
-      </w:r>
-      <w:proofErr w:type="spellEnd"/>
+        <w:rPr>
+          <w:lang w:val="hu-HU"/>
+        </w:rPr>
+      </w:pPr>
+      <w:r>
+        <w:rPr>
+          <w:lang w:val="hu-HU"/>
+        </w:rPr>
+        <w:t>Relációs adatelemzés</w:t>
+      </w:r>
     </w:p>
     <w:p>
       <w:pPr>
@@ -706,22 +1315,15 @@
     <w:p>
       <w:pPr>
         <w:pStyle w:val="Cmsor2"/>
-      </w:pPr>
-      <w:proofErr w:type="spellStart"/>
-      <w:r>
-        <w:t>Táblák</w:t>
-      </w:r>
-      <w:proofErr w:type="spellEnd"/>
-      <w:r>
-        <w:t xml:space="preserve"> </w:t>
-      </w:r>
-      <w:proofErr w:type="spellStart"/>
-      <w:r>
-        <w:t>leírása</w:t>
-      </w:r>
-      <w:proofErr w:type="spellEnd"/>
-      <w:r>
-        <w:t>:</w:t>
+        <w:rPr>
+          <w:lang w:val="hu-HU"/>
+        </w:rPr>
+      </w:pPr>
+      <w:r>
+        <w:rPr>
+          <w:lang w:val="hu-HU"/>
+        </w:rPr>
+        <w:t>Táblák leírása:</w:t>
       </w:r>
     </w:p>
     <w:p>
@@ -1012,28 +1614,22 @@
         <w:pStyle w:val="Cmsor2"/>
         <w:rPr>
           <w:color w:val="FF0000"/>
+          <w:lang w:val="hu-HU"/>
         </w:rPr>
       </w:pPr>
     </w:p>
     <w:p>
       <w:pPr>
         <w:pStyle w:val="Cmsor2"/>
-      </w:pPr>
-      <w:proofErr w:type="spellStart"/>
-      <w:r>
-        <w:t>Szerep-funkció</w:t>
-      </w:r>
-      <w:proofErr w:type="spellEnd"/>
-      <w:r>
-        <w:t xml:space="preserve"> </w:t>
-      </w:r>
-      <w:proofErr w:type="spellStart"/>
-      <w:r>
-        <w:t>mátrix</w:t>
-      </w:r>
-      <w:proofErr w:type="spellEnd"/>
-      <w:r>
-        <w:t>:</w:t>
+        <w:rPr>
+          <w:lang w:val="hu-HU"/>
+        </w:rPr>
+      </w:pPr>
+      <w:r>
+        <w:rPr>
+          <w:lang w:val="hu-HU"/>
+        </w:rPr>
+        <w:t>Szerep-funkció mátrix:</w:t>
       </w:r>
     </w:p>
     <w:p>
@@ -3644,25 +4240,15 @@
     <w:p>
       <w:pPr>
         <w:pStyle w:val="Cmsor2"/>
-      </w:pPr>
-      <w:r>
-        <w:t>Egyed-</w:t>
-      </w:r>
-      <w:proofErr w:type="spellStart"/>
-      <w:r>
-        <w:t>esemény</w:t>
-      </w:r>
-      <w:proofErr w:type="spellEnd"/>
-      <w:r>
-        <w:t xml:space="preserve"> </w:t>
-      </w:r>
-      <w:proofErr w:type="spellStart"/>
-      <w:r>
-        <w:t>mátrix</w:t>
-      </w:r>
-      <w:proofErr w:type="spellEnd"/>
-      <w:r>
-        <w:t>:</w:t>
+        <w:rPr>
+          <w:lang w:val="hu-HU"/>
+        </w:rPr>
+      </w:pPr>
+      <w:r>
+        <w:rPr>
+          <w:lang w:val="hu-HU"/>
+        </w:rPr>
+        <w:t>Egyed-esemény mátrix:</w:t>
       </w:r>
     </w:p>
     <w:p>
@@ -3761,6 +4347,7 @@
                 <w:szCs w:val="22"/>
                 <w:lang w:val="hu-HU" w:eastAsia="hu-HU"/>
               </w:rPr>
+              <w:lastRenderedPageBreak/>
               <w:t>Események</w:t>
             </w:r>
           </w:p>
@@ -5246,17 +5833,7 @@
                 <w:szCs w:val="22"/>
                 <w:lang w:val="hu-HU" w:eastAsia="hu-HU"/>
               </w:rPr>
-              <w:t> </w:t>
-            </w:r>
-            <w:r>
-              <w:rPr>
-                <w:rFonts w:ascii="Calibri" w:eastAsia="Times New Roman" w:hAnsi="Calibri" w:cs="Times New Roman"/>
-                <w:color w:val="000000"/>
-                <w:sz w:val="22"/>
-                <w:szCs w:val="22"/>
-                <w:lang w:val="hu-HU" w:eastAsia="hu-HU"/>
-              </w:rPr>
-              <w:t>...</w:t>
+              <w:t> ...</w:t>
             </w:r>
           </w:p>
         </w:tc>
@@ -5292,17 +5869,7 @@
                 <w:szCs w:val="22"/>
                 <w:lang w:val="hu-HU" w:eastAsia="hu-HU"/>
               </w:rPr>
-              <w:t> </w:t>
-            </w:r>
-            <w:r>
-              <w:rPr>
-                <w:rFonts w:ascii="Calibri" w:eastAsia="Times New Roman" w:hAnsi="Calibri" w:cs="Times New Roman"/>
-                <w:color w:val="000000"/>
-                <w:sz w:val="22"/>
-                <w:szCs w:val="22"/>
-                <w:lang w:val="hu-HU" w:eastAsia="hu-HU"/>
-              </w:rPr>
-              <w:t>...</w:t>
+              <w:t> ...</w:t>
             </w:r>
           </w:p>
         </w:tc>
@@ -5549,17 +6116,7 @@
                 <w:szCs w:val="22"/>
                 <w:lang w:val="hu-HU" w:eastAsia="hu-HU"/>
               </w:rPr>
-              <w:t> </w:t>
-            </w:r>
-            <w:r>
-              <w:rPr>
-                <w:rFonts w:ascii="Calibri" w:eastAsia="Times New Roman" w:hAnsi="Calibri" w:cs="Times New Roman"/>
-                <w:color w:val="000000"/>
-                <w:sz w:val="22"/>
-                <w:szCs w:val="22"/>
-                <w:lang w:val="hu-HU" w:eastAsia="hu-HU"/>
-              </w:rPr>
-              <w:t>...</w:t>
+              <w:t> ...</w:t>
             </w:r>
           </w:p>
         </w:tc>
@@ -5646,20 +6203,16 @@
     <w:p>
       <w:pPr>
         <w:pStyle w:val="Cmsor2"/>
-      </w:pPr>
-      <w:proofErr w:type="spellStart"/>
-      <w:r>
-        <w:t>Funkció</w:t>
-      </w:r>
-      <w:proofErr w:type="spellEnd"/>
-      <w:r>
-        <w:t xml:space="preserve"> </w:t>
-      </w:r>
-      <w:proofErr w:type="spellStart"/>
-      <w:r>
-        <w:t>megadása</w:t>
-      </w:r>
-      <w:proofErr w:type="spellEnd"/>
+        <w:rPr>
+          <w:lang w:val="hu-HU"/>
+        </w:rPr>
+      </w:pPr>
+      <w:r>
+        <w:rPr>
+          <w:lang w:val="hu-HU"/>
+        </w:rPr>
+        <w:t>Funkció megadása</w:t>
+      </w:r>
     </w:p>
     <w:p>
       <w:pPr>
@@ -5688,88 +6241,86 @@
     <w:p>
       <w:pPr>
         <w:pStyle w:val="Cmsor2"/>
-      </w:pPr>
-      <w:proofErr w:type="spellStart"/>
-      <w:r>
-        <w:lastRenderedPageBreak/>
+        <w:rPr>
+          <w:lang w:val="hu-HU"/>
+        </w:rPr>
+      </w:pPr>
+      <w:r>
+        <w:rPr>
+          <w:lang w:val="hu-HU"/>
+        </w:rPr>
         <w:t>Képernyőtervek</w:t>
       </w:r>
-      <w:proofErr w:type="spellEnd"/>
     </w:p>
     <w:p>
       <w:pPr>
         <w:pStyle w:val="Cmsor2"/>
-      </w:pPr>
-      <w:proofErr w:type="spellStart"/>
-      <w:r>
+        <w:rPr>
+          <w:lang w:val="hu-HU"/>
+        </w:rPr>
+      </w:pPr>
+      <w:r>
+        <w:rPr>
+          <w:lang w:val="hu-HU"/>
+        </w:rPr>
         <w:t>Menütervek</w:t>
       </w:r>
-      <w:proofErr w:type="spellEnd"/>
     </w:p>
     <w:p>
       <w:pPr>
         <w:pStyle w:val="Cmsor2"/>
-      </w:pPr>
-      <w:proofErr w:type="spellStart"/>
-      <w:r>
-        <w:t>Összetett</w:t>
-      </w:r>
-      <w:proofErr w:type="spellEnd"/>
-      <w:r>
-        <w:t xml:space="preserve"> </w:t>
-      </w:r>
-      <w:proofErr w:type="spellStart"/>
-      <w:r>
-        <w:t>lekérdezések</w:t>
-      </w:r>
-      <w:proofErr w:type="spellEnd"/>
+        <w:rPr>
+          <w:lang w:val="hu-HU"/>
+        </w:rPr>
+      </w:pPr>
+      <w:r>
+        <w:rPr>
+          <w:lang w:val="hu-HU"/>
+        </w:rPr>
+        <w:t>Összetett lekérdezések</w:t>
+      </w:r>
     </w:p>
     <w:p>
       <w:pPr>
         <w:pStyle w:val="Cmsor2"/>
-      </w:pPr>
-      <w:r>
-        <w:t xml:space="preserve">Az </w:t>
-      </w:r>
-      <w:proofErr w:type="spellStart"/>
-      <w:r>
-        <w:t>alkalmazás</w:t>
-      </w:r>
-      <w:proofErr w:type="spellEnd"/>
-      <w:r>
-        <w:t xml:space="preserve"> </w:t>
-      </w:r>
-      <w:proofErr w:type="spellStart"/>
-      <w:r>
-        <w:t>telepítése</w:t>
-      </w:r>
-      <w:proofErr w:type="spellEnd"/>
-      <w:r>
-        <w:t xml:space="preserve"> </w:t>
+        <w:rPr>
+          <w:lang w:val="hu-HU"/>
+        </w:rPr>
+      </w:pPr>
+      <w:r>
+        <w:rPr>
+          <w:lang w:val="hu-HU"/>
+        </w:rPr>
+        <w:t xml:space="preserve">Az alkalmazás telepítése </w:t>
       </w:r>
     </w:p>
     <w:p>
       <w:pPr>
         <w:pStyle w:val="Cmsor2"/>
-      </w:pPr>
-      <w:proofErr w:type="spellStart"/>
-      <w:r>
-        <w:t>Egyéb</w:t>
-      </w:r>
-      <w:proofErr w:type="spellEnd"/>
-      <w:r>
-        <w:t>:</w:t>
+        <w:rPr>
+          <w:lang w:val="hu-HU"/>
+        </w:rPr>
+      </w:pPr>
+      <w:r>
+        <w:rPr>
+          <w:lang w:val="hu-HU"/>
+        </w:rPr>
+        <w:t>Egyéb:</w:t>
       </w:r>
     </w:p>
     <w:p>
       <w:pPr>
         <w:pStyle w:val="Cmsor2"/>
+        <w:rPr>
+          <w:lang w:val="hu-HU"/>
+        </w:rPr>
       </w:pPr>
     </w:p>
     <w:p>
       <w:pPr>
         <w:rPr>
           <w:color w:val="FF0000"/>
+          <w:lang w:val="hu-HU"/>
         </w:rPr>
       </w:pPr>
     </w:p>
@@ -5786,6 +6337,96 @@
 <file path=word/numbering.xml><?xml version="1.0" encoding="utf-8"?>
 <w:numbering xmlns:wpc="http://schemas.microsoft.com/office/word/2010/wordprocessingCanvas" xmlns:cx="http://schemas.microsoft.com/office/drawing/2014/chartex" xmlns:cx1="http://schemas.microsoft.com/office/drawing/2015/9/8/chartex" xmlns:cx2="http://schemas.microsoft.com/office/drawing/2015/10/21/chartex" xmlns:cx3="http://schemas.microsoft.com/office/drawing/2016/5/9/chartex" xmlns:cx4="http://schemas.microsoft.com/office/drawing/2016/5/10/chartex" xmlns:cx5="http://schemas.microsoft.com/office/drawing/2016/5/11/chartex" xmlns:cx6="http://schemas.microsoft.com/office/drawing/2016/5/12/chartex" xmlns:cx7="http://schemas.microsoft.com/office/drawing/2016/5/13/chartex" xmlns:cx8="http://schemas.microsoft.com/office/drawing/2016/5/14/chartex" xmlns:mc="http://schemas.openxmlformats.org/markup-compatibility/2006" xmlns:aink="http://schemas.microsoft.com/office/drawing/2016/ink" xmlns:am3d="http://schemas.microsoft.com/office/drawing/2017/model3d" xmlns:o="urn:schemas-microsoft-com:office:office" xmlns:oel="http://schemas.microsoft.com/office/2019/extlst" xmlns:r="http://schemas.openxmlformats.org/officeDocument/2006/relationships" xmlns:m="http://schemas.openxmlformats.org/officeDocument/2006/math" xmlns:v="urn:schemas-microsoft-com:vml" xmlns:wp14="http://schemas.microsoft.com/office/word/2010/wordprocessingDrawing" xmlns:wp="http://schemas.openxmlformats.org/drawingml/2006/wordprocessingDrawing" xmlns:w10="urn:schemas-microsoft-com:office:word" xmlns:w="http://schemas.openxmlformats.org/wordprocessingml/2006/main" xmlns:w14="http://schemas.microsoft.com/office/word/2010/wordml" xmlns:w15="http://schemas.microsoft.com/office/word/2012/wordml" xmlns:w16cex="http://schemas.microsoft.com/office/word/2018/wordml/cex" xmlns:w16cid="http://schemas.microsoft.com/office/word/2016/wordml/cid" xmlns:w16="http://schemas.microsoft.com/office/word/2018/wordml" xmlns:w16sdtdh="http://schemas.microsoft.com/office/word/2020/wordml/sdtdatahash" xmlns:w16se="http://schemas.microsoft.com/office/word/2015/wordml/symex" xmlns:wpg="http://schemas.microsoft.com/office/word/2010/wordprocessingGroup" xmlns:wpi="http://schemas.microsoft.com/office/word/2010/wordprocessingInk" xmlns:wne="http://schemas.microsoft.com/office/word/2006/wordml" xmlns:wps="http://schemas.microsoft.com/office/word/2010/wordprocessingShape" mc:Ignorable="w14 w15 w16se w16cid w16 w16cex w16sdtdh wp14">
   <w:abstractNum w:abstractNumId="0" w15:restartNumberingAfterBreak="0">
+    <w:nsid w:val="08531707"/>
+    <w:multiLevelType w:val="hybridMultilevel"/>
+    <w:tmpl w:val="4F3C1598"/>
+    <w:lvl w:ilvl="0" w:tplc="DFD6C222">
+      <w:start w:val="1"/>
+      <w:numFmt w:val="decimal"/>
+      <w:lvlText w:val="%1."/>
+      <w:lvlJc w:val="left"/>
+      <w:pPr>
+        <w:ind w:left="720" w:hanging="360"/>
+      </w:pPr>
+      <w:rPr>
+        <w:rFonts w:hint="default"/>
+        <w:color w:val="FF0000"/>
+      </w:rPr>
+    </w:lvl>
+    <w:lvl w:ilvl="1" w:tplc="04090019" w:tentative="1">
+      <w:start w:val="1"/>
+      <w:numFmt w:val="lowerLetter"/>
+      <w:lvlText w:val="%2."/>
+      <w:lvlJc w:val="left"/>
+      <w:pPr>
+        <w:ind w:left="1440" w:hanging="360"/>
+      </w:pPr>
+    </w:lvl>
+    <w:lvl w:ilvl="2" w:tplc="0409001B" w:tentative="1">
+      <w:start w:val="1"/>
+      <w:numFmt w:val="lowerRoman"/>
+      <w:lvlText w:val="%3."/>
+      <w:lvlJc w:val="right"/>
+      <w:pPr>
+        <w:ind w:left="2160" w:hanging="180"/>
+      </w:pPr>
+    </w:lvl>
+    <w:lvl w:ilvl="3" w:tplc="0409000F" w:tentative="1">
+      <w:start w:val="1"/>
+      <w:numFmt w:val="decimal"/>
+      <w:lvlText w:val="%4."/>
+      <w:lvlJc w:val="left"/>
+      <w:pPr>
+        <w:ind w:left="2880" w:hanging="360"/>
+      </w:pPr>
+    </w:lvl>
+    <w:lvl w:ilvl="4" w:tplc="04090019" w:tentative="1">
+      <w:start w:val="1"/>
+      <w:numFmt w:val="lowerLetter"/>
+      <w:lvlText w:val="%5."/>
+      <w:lvlJc w:val="left"/>
+      <w:pPr>
+        <w:ind w:left="3600" w:hanging="360"/>
+      </w:pPr>
+    </w:lvl>
+    <w:lvl w:ilvl="5" w:tplc="0409001B" w:tentative="1">
+      <w:start w:val="1"/>
+      <w:numFmt w:val="lowerRoman"/>
+      <w:lvlText w:val="%6."/>
+      <w:lvlJc w:val="right"/>
+      <w:pPr>
+        <w:ind w:left="4320" w:hanging="180"/>
+      </w:pPr>
+    </w:lvl>
+    <w:lvl w:ilvl="6" w:tplc="0409000F" w:tentative="1">
+      <w:start w:val="1"/>
+      <w:numFmt w:val="decimal"/>
+      <w:lvlText w:val="%7."/>
+      <w:lvlJc w:val="left"/>
+      <w:pPr>
+        <w:ind w:left="5040" w:hanging="360"/>
+      </w:pPr>
+    </w:lvl>
+    <w:lvl w:ilvl="7" w:tplc="04090019" w:tentative="1">
+      <w:start w:val="1"/>
+      <w:numFmt w:val="lowerLetter"/>
+      <w:lvlText w:val="%8."/>
+      <w:lvlJc w:val="left"/>
+      <w:pPr>
+        <w:ind w:left="5760" w:hanging="360"/>
+      </w:pPr>
+    </w:lvl>
+    <w:lvl w:ilvl="8" w:tplc="0409001B" w:tentative="1">
+      <w:start w:val="1"/>
+      <w:numFmt w:val="lowerRoman"/>
+      <w:lvlText w:val="%9."/>
+      <w:lvlJc w:val="right"/>
+      <w:pPr>
+        <w:ind w:left="6480" w:hanging="180"/>
+      </w:pPr>
+    </w:lvl>
+  </w:abstractNum>
+  <w:abstractNum w:abstractNumId="1" w15:restartNumberingAfterBreak="0">
     <w:nsid w:val="0F4500CF"/>
     <w:multiLevelType w:val="hybridMultilevel"/>
     <w:tmpl w:val="62F6DEAA"/>
@@ -5874,7 +6515,7 @@
       </w:pPr>
     </w:lvl>
   </w:abstractNum>
-  <w:abstractNum w:abstractNumId="1" w15:restartNumberingAfterBreak="0">
+  <w:abstractNum w:abstractNumId="2" w15:restartNumberingAfterBreak="0">
     <w:nsid w:val="630167D2"/>
     <w:multiLevelType w:val="hybridMultilevel"/>
     <w:tmpl w:val="6934721E"/>
@@ -5987,11 +6628,111 @@
       </w:rPr>
     </w:lvl>
   </w:abstractNum>
+  <w:abstractNum w:abstractNumId="3" w15:restartNumberingAfterBreak="0">
+    <w:nsid w:val="6B5D236A"/>
+    <w:multiLevelType w:val="hybridMultilevel"/>
+    <w:tmpl w:val="0E6C9E2C"/>
+    <w:lvl w:ilvl="0" w:tplc="8DF8D2F0">
+      <w:start w:val="1"/>
+      <w:numFmt w:val="decimal"/>
+      <w:lvlText w:val="%1."/>
+      <w:lvlJc w:val="left"/>
+      <w:pPr>
+        <w:ind w:left="720" w:hanging="360"/>
+      </w:pPr>
+      <w:rPr>
+        <w:rFonts w:hint="default"/>
+        <w:b w:val="0"/>
+        <w:bCs w:val="0"/>
+        <w:color w:val="A6A6A6" w:themeColor="background1" w:themeShade="A6"/>
+        <w:sz w:val="24"/>
+        <w:szCs w:val="24"/>
+      </w:rPr>
+    </w:lvl>
+    <w:lvl w:ilvl="1" w:tplc="04090019" w:tentative="1">
+      <w:start w:val="1"/>
+      <w:numFmt w:val="lowerLetter"/>
+      <w:lvlText w:val="%2."/>
+      <w:lvlJc w:val="left"/>
+      <w:pPr>
+        <w:ind w:left="1440" w:hanging="360"/>
+      </w:pPr>
+    </w:lvl>
+    <w:lvl w:ilvl="2" w:tplc="0409001B" w:tentative="1">
+      <w:start w:val="1"/>
+      <w:numFmt w:val="lowerRoman"/>
+      <w:lvlText w:val="%3."/>
+      <w:lvlJc w:val="right"/>
+      <w:pPr>
+        <w:ind w:left="2160" w:hanging="180"/>
+      </w:pPr>
+    </w:lvl>
+    <w:lvl w:ilvl="3" w:tplc="0409000F" w:tentative="1">
+      <w:start w:val="1"/>
+      <w:numFmt w:val="decimal"/>
+      <w:lvlText w:val="%4."/>
+      <w:lvlJc w:val="left"/>
+      <w:pPr>
+        <w:ind w:left="2880" w:hanging="360"/>
+      </w:pPr>
+    </w:lvl>
+    <w:lvl w:ilvl="4" w:tplc="04090019" w:tentative="1">
+      <w:start w:val="1"/>
+      <w:numFmt w:val="lowerLetter"/>
+      <w:lvlText w:val="%5."/>
+      <w:lvlJc w:val="left"/>
+      <w:pPr>
+        <w:ind w:left="3600" w:hanging="360"/>
+      </w:pPr>
+    </w:lvl>
+    <w:lvl w:ilvl="5" w:tplc="0409001B" w:tentative="1">
+      <w:start w:val="1"/>
+      <w:numFmt w:val="lowerRoman"/>
+      <w:lvlText w:val="%6."/>
+      <w:lvlJc w:val="right"/>
+      <w:pPr>
+        <w:ind w:left="4320" w:hanging="180"/>
+      </w:pPr>
+    </w:lvl>
+    <w:lvl w:ilvl="6" w:tplc="0409000F" w:tentative="1">
+      <w:start w:val="1"/>
+      <w:numFmt w:val="decimal"/>
+      <w:lvlText w:val="%7."/>
+      <w:lvlJc w:val="left"/>
+      <w:pPr>
+        <w:ind w:left="5040" w:hanging="360"/>
+      </w:pPr>
+    </w:lvl>
+    <w:lvl w:ilvl="7" w:tplc="04090019" w:tentative="1">
+      <w:start w:val="1"/>
+      <w:numFmt w:val="lowerLetter"/>
+      <w:lvlText w:val="%8."/>
+      <w:lvlJc w:val="left"/>
+      <w:pPr>
+        <w:ind w:left="5760" w:hanging="360"/>
+      </w:pPr>
+    </w:lvl>
+    <w:lvl w:ilvl="8" w:tplc="0409001B" w:tentative="1">
+      <w:start w:val="1"/>
+      <w:numFmt w:val="lowerRoman"/>
+      <w:lvlText w:val="%9."/>
+      <w:lvlJc w:val="right"/>
+      <w:pPr>
+        <w:ind w:left="6480" w:hanging="180"/>
+      </w:pPr>
+    </w:lvl>
+  </w:abstractNum>
   <w:num w:numId="1" w16cid:durableId="786507178">
+    <w:abstractNumId w:val="2"/>
+  </w:num>
+  <w:num w:numId="2" w16cid:durableId="462234400">
     <w:abstractNumId w:val="1"/>
   </w:num>
-  <w:num w:numId="2" w16cid:durableId="462234400">
+  <w:num w:numId="3" w16cid:durableId="1378167052">
     <w:abstractNumId w:val="0"/>
+  </w:num>
+  <w:num w:numId="4" w16cid:durableId="1835952082">
+    <w:abstractNumId w:val="3"/>
   </w:num>
 </w:numbering>
 </file>

</xml_diff>

<commit_message>
dokumentalcio update  meg navbar linkeles
</commit_message>
<xml_diff>
--- a/Dokumentálcio/SSADMsablon.docx
+++ b/Dokumentálcio/SSADMsablon.docx
@@ -1,6 +1,6 @@
 
 <file path=word/document.xml><?xml version="1.0" encoding="utf-8"?>
-<w:document xmlns:wpc="http://schemas.microsoft.com/office/word/2010/wordprocessingCanvas" xmlns:cx="http://schemas.microsoft.com/office/drawing/2014/chartex" xmlns:cx1="http://schemas.microsoft.com/office/drawing/2015/9/8/chartex" xmlns:cx2="http://schemas.microsoft.com/office/drawing/2015/10/21/chartex" xmlns:cx3="http://schemas.microsoft.com/office/drawing/2016/5/9/chartex" xmlns:cx4="http://schemas.microsoft.com/office/drawing/2016/5/10/chartex" xmlns:cx5="http://schemas.microsoft.com/office/drawing/2016/5/11/chartex" xmlns:cx6="http://schemas.microsoft.com/office/drawing/2016/5/12/chartex" xmlns:cx7="http://schemas.microsoft.com/office/drawing/2016/5/13/chartex" xmlns:cx8="http://schemas.microsoft.com/office/drawing/2016/5/14/chartex" xmlns:mc="http://schemas.openxmlformats.org/markup-compatibility/2006" xmlns:aink="http://schemas.microsoft.com/office/drawing/2016/ink" xmlns:am3d="http://schemas.microsoft.com/office/drawing/2017/model3d" xmlns:o="urn:schemas-microsoft-com:office:office" xmlns:oel="http://schemas.microsoft.com/office/2019/extlst" xmlns:r="http://schemas.openxmlformats.org/officeDocument/2006/relationships" xmlns:m="http://schemas.openxmlformats.org/officeDocument/2006/math" xmlns:v="urn:schemas-microsoft-com:vml" xmlns:wp14="http://schemas.microsoft.com/office/word/2010/wordprocessingDrawing" xmlns:wp="http://schemas.openxmlformats.org/drawingml/2006/wordprocessingDrawing" xmlns:w10="urn:schemas-microsoft-com:office:word" xmlns:w="http://schemas.openxmlformats.org/wordprocessingml/2006/main" xmlns:w14="http://schemas.microsoft.com/office/word/2010/wordml" xmlns:w15="http://schemas.microsoft.com/office/word/2012/wordml" xmlns:w16cex="http://schemas.microsoft.com/office/word/2018/wordml/cex" xmlns:w16cid="http://schemas.microsoft.com/office/word/2016/wordml/cid" xmlns:w16="http://schemas.microsoft.com/office/word/2018/wordml" xmlns:w16sdtdh="http://schemas.microsoft.com/office/word/2020/wordml/sdtdatahash" xmlns:w16se="http://schemas.microsoft.com/office/word/2015/wordml/symex" xmlns:wpg="http://schemas.microsoft.com/office/word/2010/wordprocessingGroup" xmlns:wpi="http://schemas.microsoft.com/office/word/2010/wordprocessingInk" xmlns:wne="http://schemas.microsoft.com/office/word/2006/wordml" xmlns:wps="http://schemas.microsoft.com/office/word/2010/wordprocessingShape" mc:Ignorable="w14 w15 w16se w16cid w16 w16cex w16sdtdh wp14">
+<w:document xmlns:wpc="http://schemas.microsoft.com/office/word/2010/wordprocessingCanvas" xmlns:cx="http://schemas.microsoft.com/office/drawing/2014/chartex" xmlns:cx1="http://schemas.microsoft.com/office/drawing/2015/9/8/chartex" xmlns:cx2="http://schemas.microsoft.com/office/drawing/2015/10/21/chartex" xmlns:cx3="http://schemas.microsoft.com/office/drawing/2016/5/9/chartex" xmlns:cx4="http://schemas.microsoft.com/office/drawing/2016/5/10/chartex" xmlns:cx5="http://schemas.microsoft.com/office/drawing/2016/5/11/chartex" xmlns:cx6="http://schemas.microsoft.com/office/drawing/2016/5/12/chartex" xmlns:cx7="http://schemas.microsoft.com/office/drawing/2016/5/13/chartex" xmlns:cx8="http://schemas.microsoft.com/office/drawing/2016/5/14/chartex" xmlns:mc="http://schemas.openxmlformats.org/markup-compatibility/2006" xmlns:aink="http://schemas.microsoft.com/office/drawing/2016/ink" xmlns:am3d="http://schemas.microsoft.com/office/drawing/2017/model3d" xmlns:o="urn:schemas-microsoft-com:office:office" xmlns:oel="http://schemas.microsoft.com/office/2019/extlst" xmlns:r="http://schemas.openxmlformats.org/officeDocument/2006/relationships" xmlns:m="http://schemas.openxmlformats.org/officeDocument/2006/math" xmlns:v="urn:schemas-microsoft-com:vml" xmlns:wp14="http://schemas.microsoft.com/office/word/2010/wordprocessingDrawing" xmlns:wp="http://schemas.openxmlformats.org/drawingml/2006/wordprocessingDrawing" xmlns:w10="urn:schemas-microsoft-com:office:word" xmlns:w="http://schemas.openxmlformats.org/wordprocessingml/2006/main" xmlns:w14="http://schemas.microsoft.com/office/word/2010/wordml" xmlns:w15="http://schemas.microsoft.com/office/word/2012/wordml" xmlns:w16cex="http://schemas.microsoft.com/office/word/2018/wordml/cex" xmlns:w16cid="http://schemas.microsoft.com/office/word/2016/wordml/cid" xmlns:w16="http://schemas.microsoft.com/office/word/2018/wordml" xmlns:w16du="http://schemas.microsoft.com/office/word/2023/wordml/word16du" xmlns:w16sdtdh="http://schemas.microsoft.com/office/word/2020/wordml/sdtdatahash" xmlns:w16se="http://schemas.microsoft.com/office/word/2015/wordml/symex" xmlns:wpg="http://schemas.microsoft.com/office/word/2010/wordprocessingGroup" xmlns:wpi="http://schemas.microsoft.com/office/word/2010/wordprocessingInk" xmlns:wne="http://schemas.microsoft.com/office/word/2006/wordml" xmlns:wps="http://schemas.microsoft.com/office/word/2010/wordprocessingShape" mc:Ignorable="w14 w15 w16se w16cid w16 w16cex w16sdtdh wp14">
   <w:body>
     <w:p>
       <w:pPr>
@@ -215,77 +215,7 @@
         <w:rPr>
           <w:lang w:val="hu-HU"/>
         </w:rPr>
-        <w:t xml:space="preserve">Bánki Gergely: </w:t>
-      </w:r>
-      <w:proofErr w:type="spellStart"/>
-      <w:r>
-        <w:rPr>
-          <w:lang w:val="hu-HU"/>
-        </w:rPr>
-        <w:t>Chief</w:t>
-      </w:r>
-      <w:proofErr w:type="spellEnd"/>
-      <w:r>
-        <w:rPr>
-          <w:lang w:val="hu-HU"/>
-        </w:rPr>
-        <w:t xml:space="preserve"> </w:t>
-      </w:r>
-      <w:proofErr w:type="spellStart"/>
-      <w:r>
-        <w:rPr>
-          <w:lang w:val="hu-HU"/>
-        </w:rPr>
-        <w:t>Engineer</w:t>
-      </w:r>
-      <w:proofErr w:type="spellEnd"/>
-      <w:r>
-        <w:rPr>
-          <w:lang w:val="hu-HU"/>
-        </w:rPr>
-        <w:t xml:space="preserve"> of </w:t>
-      </w:r>
-      <w:proofErr w:type="spellStart"/>
-      <w:r>
-        <w:rPr>
-          <w:lang w:val="hu-HU"/>
-        </w:rPr>
-        <w:t>Git</w:t>
-      </w:r>
-      <w:proofErr w:type="spellEnd"/>
-      <w:r>
-        <w:rPr>
-          <w:lang w:val="hu-HU"/>
-        </w:rPr>
-        <w:t xml:space="preserve"> </w:t>
-      </w:r>
-      <w:proofErr w:type="spellStart"/>
-      <w:r>
-        <w:rPr>
-          <w:lang w:val="hu-HU"/>
-        </w:rPr>
-        <w:t>Wizardry</w:t>
-      </w:r>
-      <w:proofErr w:type="spellEnd"/>
-      <w:r>
-        <w:rPr>
-          <w:lang w:val="hu-HU"/>
-        </w:rPr>
-        <w:t xml:space="preserve"> and Backend </w:t>
-      </w:r>
-      <w:proofErr w:type="spellStart"/>
-      <w:r>
-        <w:rPr>
-          <w:lang w:val="hu-HU"/>
-        </w:rPr>
-        <w:t>Development</w:t>
-      </w:r>
-      <w:proofErr w:type="spellEnd"/>
-      <w:r>
-        <w:rPr>
-          <w:lang w:val="hu-HU"/>
-        </w:rPr>
-        <w:t>. (CEGWBD)</w:t>
+        <w:t>Bánki Gergely: Chief Engineer of Git Wizardry and Backend Development. (CEGWBD)</w:t>
       </w:r>
     </w:p>
     <w:p>
@@ -319,33 +249,11 @@
           <w:lang w:val="hu-HU"/>
         </w:rPr>
       </w:pPr>
-      <w:proofErr w:type="spellStart"/>
-      <w:r>
-        <w:rPr>
-          <w:lang w:val="hu-HU"/>
-        </w:rPr>
-        <w:t>Github</w:t>
-      </w:r>
-      <w:proofErr w:type="spellEnd"/>
-      <w:r>
-        <w:rPr>
-          <w:lang w:val="hu-HU"/>
-        </w:rPr>
-        <w:t xml:space="preserve"> </w:t>
-      </w:r>
-      <w:proofErr w:type="spellStart"/>
-      <w:r>
-        <w:rPr>
-          <w:lang w:val="hu-HU"/>
-        </w:rPr>
-        <w:t>repo</w:t>
-      </w:r>
-      <w:proofErr w:type="spellEnd"/>
-      <w:r>
-        <w:rPr>
-          <w:lang w:val="hu-HU"/>
-        </w:rPr>
-        <w:t xml:space="preserve"> adminisztrálása</w:t>
+      <w:r>
+        <w:rPr>
+          <w:lang w:val="hu-HU"/>
+        </w:rPr>
+        <w:t>Github repo adminisztrálása</w:t>
       </w:r>
     </w:p>
     <w:p>
@@ -528,35 +436,7 @@
         <w:rPr>
           <w:lang w:val="hu-HU"/>
         </w:rPr>
-        <w:t xml:space="preserve">A megfelelő </w:t>
-      </w:r>
-      <w:proofErr w:type="spellStart"/>
-      <w:r>
-        <w:rPr>
-          <w:lang w:val="hu-HU"/>
-        </w:rPr>
-        <w:t>pl</w:t>
-      </w:r>
-      <w:proofErr w:type="spellEnd"/>
-      <w:r>
-        <w:rPr>
-          <w:lang w:val="hu-HU"/>
-        </w:rPr>
-        <w:t>/</w:t>
-      </w:r>
-      <w:proofErr w:type="spellStart"/>
-      <w:r>
-        <w:rPr>
-          <w:lang w:val="hu-HU"/>
-        </w:rPr>
-        <w:t>sql</w:t>
-      </w:r>
-      <w:proofErr w:type="spellEnd"/>
-      <w:r>
-        <w:rPr>
-          <w:lang w:val="hu-HU"/>
-        </w:rPr>
-        <w:t xml:space="preserve"> lekérdezések használatáért és ezek biztonság</w:t>
+        <w:t>A megfelelő pl/sql lekérdezések használatáért és ezek biztonság</w:t>
       </w:r>
       <w:r>
         <w:rPr>
@@ -568,14 +448,7 @@
         <w:rPr>
           <w:lang w:val="hu-HU"/>
         </w:rPr>
-        <w:t xml:space="preserve">ért </w:t>
-      </w:r>
-      <w:proofErr w:type="gramStart"/>
-      <w:r>
-        <w:rPr>
-          <w:lang w:val="hu-HU"/>
-        </w:rPr>
-        <w:t>való</w:t>
+        <w:t>ért való</w:t>
       </w:r>
       <w:r>
         <w:rPr>
@@ -583,7 +456,6 @@
         </w:rPr>
         <w:t xml:space="preserve">  felelősségvállalás</w:t>
       </w:r>
-      <w:proofErr w:type="gramEnd"/>
     </w:p>
     <w:p>
       <w:pPr>
@@ -598,91 +470,7 @@
         <w:rPr>
           <w:lang w:val="hu-HU"/>
         </w:rPr>
-        <w:t xml:space="preserve">Oroszi Péter: </w:t>
-      </w:r>
-      <w:proofErr w:type="spellStart"/>
-      <w:r>
-        <w:rPr>
-          <w:lang w:val="hu-HU"/>
-        </w:rPr>
-        <w:t>Leading</w:t>
-      </w:r>
-      <w:proofErr w:type="spellEnd"/>
-      <w:r>
-        <w:rPr>
-          <w:lang w:val="hu-HU"/>
-        </w:rPr>
-        <w:t xml:space="preserve"> Front-end </w:t>
-      </w:r>
-      <w:proofErr w:type="spellStart"/>
-      <w:r>
-        <w:rPr>
-          <w:lang w:val="hu-HU"/>
-        </w:rPr>
-        <w:t>Developer</w:t>
-      </w:r>
-      <w:proofErr w:type="spellEnd"/>
-      <w:r>
-        <w:rPr>
-          <w:lang w:val="hu-HU"/>
-        </w:rPr>
-        <w:t xml:space="preserve"> and </w:t>
-      </w:r>
-      <w:proofErr w:type="spellStart"/>
-      <w:r>
-        <w:rPr>
-          <w:lang w:val="hu-HU"/>
-        </w:rPr>
-        <w:t>Chief</w:t>
-      </w:r>
-      <w:proofErr w:type="spellEnd"/>
-      <w:r>
-        <w:rPr>
-          <w:lang w:val="hu-HU"/>
-        </w:rPr>
-        <w:t xml:space="preserve"> </w:t>
-      </w:r>
-      <w:proofErr w:type="spellStart"/>
-      <w:r>
-        <w:rPr>
-          <w:lang w:val="hu-HU"/>
-        </w:rPr>
-        <w:t>Engineer</w:t>
-      </w:r>
-      <w:proofErr w:type="spellEnd"/>
-      <w:r>
-        <w:rPr>
-          <w:lang w:val="hu-HU"/>
-        </w:rPr>
-        <w:t xml:space="preserve"> of </w:t>
-      </w:r>
-      <w:proofErr w:type="spellStart"/>
-      <w:r>
-        <w:rPr>
-          <w:lang w:val="hu-HU"/>
-        </w:rPr>
-        <w:t>Graphical</w:t>
-      </w:r>
-      <w:proofErr w:type="spellEnd"/>
-      <w:r>
-        <w:rPr>
-          <w:lang w:val="hu-HU"/>
-        </w:rPr>
-        <w:t xml:space="preserve"> </w:t>
-      </w:r>
-      <w:proofErr w:type="spellStart"/>
-      <w:r>
-        <w:rPr>
-          <w:lang w:val="hu-HU"/>
-        </w:rPr>
-        <w:t>Implementations</w:t>
-      </w:r>
-      <w:proofErr w:type="spellEnd"/>
-      <w:r>
-        <w:rPr>
-          <w:lang w:val="hu-HU"/>
-        </w:rPr>
-        <w:t xml:space="preserve"> (LFDCEGI)</w:t>
+        <w:t>Oroszi Péter: Leading Front-end Developer and Chief Engineer of Graphical Implementations (LFDCEGI)</w:t>
       </w:r>
     </w:p>
     <w:p>
@@ -833,39 +621,17 @@
         </w:rPr>
         <w:t xml:space="preserve">Szücs Benedek: </w:t>
       </w:r>
-      <w:proofErr w:type="spellStart"/>
-      <w:r>
-        <w:rPr>
-          <w:lang w:val="hu-HU"/>
-        </w:rPr>
-        <w:t>One</w:t>
-      </w:r>
-      <w:proofErr w:type="spellEnd"/>
-      <w:r>
-        <w:rPr>
-          <w:lang w:val="hu-HU"/>
-        </w:rPr>
-        <w:t xml:space="preserve"> </w:t>
-      </w:r>
-      <w:proofErr w:type="gramStart"/>
-      <w:r>
-        <w:rPr>
-          <w:lang w:val="hu-HU"/>
-        </w:rPr>
-        <w:t xml:space="preserve">Man </w:t>
-      </w:r>
-      <w:r>
-        <w:rPr>
-          <w:lang w:val="hu-HU"/>
-        </w:rPr>
-        <w:t xml:space="preserve"> Manager</w:t>
-      </w:r>
-      <w:proofErr w:type="gramEnd"/>
-      <w:r>
-        <w:rPr>
-          <w:lang w:val="hu-HU"/>
-        </w:rPr>
-        <w:t xml:space="preserve"> (</w:t>
+      <w:r>
+        <w:rPr>
+          <w:lang w:val="hu-HU"/>
+        </w:rPr>
+        <w:t xml:space="preserve">One Man </w:t>
+      </w:r>
+      <w:r>
+        <w:rPr>
+          <w:lang w:val="hu-HU"/>
+        </w:rPr>
+        <w:t xml:space="preserve"> Manager (</w:t>
       </w:r>
       <w:r>
         <w:rPr>
@@ -1211,9 +977,8 @@
           <w:szCs w:val="20"/>
           <w:lang w:val="hu-HU"/>
         </w:rPr>
-        <w:t xml:space="preserve">A projekt pontos munkafelosztását a </w:t>
-      </w:r>
-      <w:proofErr w:type="spellStart"/>
+        <w:t xml:space="preserve">A projekt pontos munkafelosztását a youtrack alkalmazásában </w:t>
+      </w:r>
       <w:r>
         <w:rPr>
           <w:i/>
@@ -1222,9 +987,8 @@
           <w:szCs w:val="20"/>
           <w:lang w:val="hu-HU"/>
         </w:rPr>
-        <w:t>youtrack</w:t>
-      </w:r>
-      <w:proofErr w:type="spellEnd"/>
+        <w:t>végezzük ehhez</w:t>
+      </w:r>
       <w:r>
         <w:rPr>
           <w:i/>
@@ -1233,7 +997,7 @@
           <w:szCs w:val="20"/>
           <w:lang w:val="hu-HU"/>
         </w:rPr>
-        <w:t xml:space="preserve"> alkalmazásában </w:t>
+        <w:t xml:space="preserve"> vezető link itt található :</w:t>
       </w:r>
       <w:r>
         <w:rPr>
@@ -1243,7 +1007,7 @@
           <w:szCs w:val="20"/>
           <w:lang w:val="hu-HU"/>
         </w:rPr>
-        <w:t>végezzük ehhez</w:t>
+        <w:br/>
       </w:r>
       <w:r>
         <w:rPr>
@@ -1253,39 +1017,7 @@
           <w:szCs w:val="20"/>
           <w:lang w:val="hu-HU"/>
         </w:rPr>
-        <w:t xml:space="preserve"> vezető link itt található :</w:t>
-      </w:r>
-      <w:r>
-        <w:rPr>
-          <w:i/>
-          <w:iCs/>
-          <w:sz w:val="20"/>
-          <w:szCs w:val="20"/>
-          <w:lang w:val="hu-HU"/>
-        </w:rPr>
-        <w:br/>
-      </w:r>
-      <w:proofErr w:type="spellStart"/>
-      <w:r>
-        <w:rPr>
-          <w:i/>
-          <w:iCs/>
-          <w:sz w:val="20"/>
-          <w:szCs w:val="20"/>
-          <w:lang w:val="hu-HU"/>
-        </w:rPr>
-        <w:t>Youtrack</w:t>
-      </w:r>
-      <w:proofErr w:type="spellEnd"/>
-      <w:r>
-        <w:rPr>
-          <w:i/>
-          <w:iCs/>
-          <w:sz w:val="20"/>
-          <w:szCs w:val="20"/>
-          <w:lang w:val="hu-HU"/>
-        </w:rPr>
-        <w:t xml:space="preserve"> :</w:t>
+        <w:t>Youtrack :</w:t>
       </w:r>
       <w:r>
         <w:rPr>
@@ -1412,7 +1144,43 @@
           <w:szCs w:val="22"/>
           <w:lang w:val="hu-HU"/>
         </w:rPr>
-        <w:t xml:space="preserve"> ami mindenfelé köveket, sziklákat, drágaköveket, és nyersanyagokat (nyers érc formában) árusít.</w:t>
+        <w:t xml:space="preserve"> ami mindenfelé köveket</w:t>
+      </w:r>
+      <w:r>
+        <w:rPr>
+          <w:bCs/>
+          <w:color w:val="7F7F7F" w:themeColor="text1" w:themeTint="80"/>
+          <w:szCs w:val="22"/>
+          <w:lang w:val="hu-HU"/>
+        </w:rPr>
+        <w:t xml:space="preserve"> és</w:t>
+      </w:r>
+      <w:r>
+        <w:rPr>
+          <w:bCs/>
+          <w:color w:val="7F7F7F" w:themeColor="text1" w:themeTint="80"/>
+          <w:szCs w:val="22"/>
+          <w:lang w:val="hu-HU"/>
+        </w:rPr>
+        <w:t xml:space="preserve"> sziklákat</w:t>
+      </w:r>
+      <w:r>
+        <w:rPr>
+          <w:bCs/>
+          <w:color w:val="7F7F7F" w:themeColor="text1" w:themeTint="80"/>
+          <w:szCs w:val="22"/>
+          <w:lang w:val="hu-HU"/>
+        </w:rPr>
+        <w:t xml:space="preserve"> </w:t>
+      </w:r>
+      <w:r>
+        <w:rPr>
+          <w:bCs/>
+          <w:color w:val="7F7F7F" w:themeColor="text1" w:themeTint="80"/>
+          <w:szCs w:val="22"/>
+          <w:lang w:val="hu-HU"/>
+        </w:rPr>
+        <w:t>árusít.</w:t>
       </w:r>
       <w:r>
         <w:rPr>
@@ -1431,7 +1199,7 @@
           <w:szCs w:val="22"/>
           <w:lang w:val="hu-HU"/>
         </w:rPr>
-        <w:t>oldalon kategóriánkként</w:t>
+        <w:t>oldalon</w:t>
       </w:r>
       <w:r>
         <w:rPr>
@@ -1503,7 +1271,7 @@
           <w:szCs w:val="22"/>
           <w:lang w:val="hu-HU"/>
         </w:rPr>
-        <w:t xml:space="preserve"> amiket leírással illetve képekkel láthat el ,és</w:t>
+        <w:t xml:space="preserve"> amiket leírással láthat el ,és</w:t>
       </w:r>
       <w:r>
         <w:rPr>
@@ -1549,7 +1317,7 @@
           <w:lang w:val="hu-HU"/>
         </w:rPr>
         <w:br/>
-        <w:t>Az oldal egyszerű , ismerős és könnyen, intuitívan használható  grafikus interfésszel rendelkezik , gondolva azokra akik nem nagy internet szörfösök, vagy kevés jártasságuk van informatikában.</w:t>
+        <w:t>Az oldal egyszerű , ismerős és könnyen, intuitívan használható grafikus interfésszel rendelkezik , gondolva azokra akik nem nagy internet szörfösök, vagy kevés jártasságuk van informatikában.</w:t>
       </w:r>
       <w:r>
         <w:rPr>
@@ -1559,7 +1327,7 @@
           <w:lang w:val="hu-HU"/>
         </w:rPr>
         <w:br/>
-        <w:t>A fizetések a  rendkívül biztonságos rendszerünkön keresztül bonyolódnak , hogy semmilyen fennakadás ne lehessen  például egy nagy kupac sóder megvételénél.</w:t>
+        <w:t>A fizetések a rendkívül biztonságos rendszerünkön keresztül bonyolódnak , hogy semmilyen fennakadás ne lehessen  például egy nagy kupac sóder megvételénél.</w:t>
       </w:r>
     </w:p>
     <w:p>
@@ -1578,19 +1346,18 @@
           <w:szCs w:val="22"/>
           <w:lang w:val="hu-HU"/>
         </w:rPr>
-        <w:t xml:space="preserve">Az oldal folyamatosan karban van tartva </w:t>
-      </w:r>
-      <w:proofErr w:type="spellStart"/>
-      <w:r>
+        <w:t>Az oldal folyamatosan karban van tartva adminok által, akik kiszűrik a valótlan hirdetőket.</w:t>
+      </w:r>
+    </w:p>
+    <w:p>
+      <w:pPr>
         <w:rPr>
           <w:bCs/>
           <w:color w:val="7F7F7F" w:themeColor="text1" w:themeTint="80"/>
           <w:szCs w:val="22"/>
           <w:lang w:val="hu-HU"/>
         </w:rPr>
-        <w:t>adminok</w:t>
-      </w:r>
-      <w:proofErr w:type="spellEnd"/>
+      </w:pPr>
       <w:r>
         <w:rPr>
           <w:bCs/>
@@ -1598,28 +1365,26 @@
           <w:szCs w:val="22"/>
           <w:lang w:val="hu-HU"/>
         </w:rPr>
-        <w:t xml:space="preserve"> által, akik kiszűrik a valótlan hirdetőket.</w:t>
-      </w:r>
-    </w:p>
-    <w:p>
-      <w:pPr>
+        <w:t>Lehet,</w:t>
+      </w:r>
+      <w:r>
         <w:rPr>
           <w:bCs/>
           <w:color w:val="7F7F7F" w:themeColor="text1" w:themeTint="80"/>
           <w:szCs w:val="22"/>
           <w:lang w:val="hu-HU"/>
         </w:rPr>
-      </w:pPr>
-    </w:p>
-    <w:p>
-      <w:pPr>
+        <w:t xml:space="preserve"> hogy</w:t>
+      </w:r>
+      <w:r>
         <w:rPr>
           <w:bCs/>
           <w:color w:val="7F7F7F" w:themeColor="text1" w:themeTint="80"/>
           <w:szCs w:val="22"/>
           <w:lang w:val="hu-HU"/>
         </w:rPr>
-      </w:pPr>
+        <w:t xml:space="preserve"> az</w:t>
+      </w:r>
       <w:r>
         <w:rPr>
           <w:bCs/>
@@ -1627,149 +1392,111 @@
           <w:szCs w:val="22"/>
           <w:lang w:val="hu-HU"/>
         </w:rPr>
+        <w:t xml:space="preserve"> internetes webár</w:t>
+      </w:r>
+      <w:r>
+        <w:rPr>
+          <w:bCs/>
+          <w:color w:val="7F7F7F" w:themeColor="text1" w:themeTint="80"/>
+          <w:szCs w:val="22"/>
+          <w:lang w:val="hu-HU"/>
+        </w:rPr>
+        <w:t>u</w:t>
+      </w:r>
+      <w:r>
+        <w:rPr>
+          <w:bCs/>
+          <w:color w:val="7F7F7F" w:themeColor="text1" w:themeTint="80"/>
+          <w:szCs w:val="22"/>
+          <w:lang w:val="hu-HU"/>
+        </w:rPr>
+        <w:t>huáz</w:t>
+      </w:r>
+      <w:r>
+        <w:rPr>
+          <w:bCs/>
+          <w:color w:val="7F7F7F" w:themeColor="text1" w:themeTint="80"/>
+          <w:szCs w:val="22"/>
+          <w:lang w:val="hu-HU"/>
+        </w:rPr>
+        <w:t xml:space="preserve"> kateg</w:t>
+      </w:r>
+      <w:r>
+        <w:rPr>
+          <w:bCs/>
+          <w:color w:val="7F7F7F" w:themeColor="text1" w:themeTint="80"/>
+          <w:szCs w:val="22"/>
+          <w:lang w:val="hu-HU"/>
+        </w:rPr>
+        <w:t>ó</w:t>
+      </w:r>
+      <w:r>
+        <w:rPr>
+          <w:bCs/>
+          <w:color w:val="7F7F7F" w:themeColor="text1" w:themeTint="80"/>
+          <w:szCs w:val="22"/>
+          <w:lang w:val="hu-HU"/>
+        </w:rPr>
+        <w:t>riában</w:t>
+      </w:r>
+      <w:r>
+        <w:rPr>
+          <w:bCs/>
+          <w:color w:val="7F7F7F" w:themeColor="text1" w:themeTint="80"/>
+          <w:szCs w:val="22"/>
+          <w:lang w:val="hu-HU"/>
+        </w:rPr>
+        <w:t xml:space="preserve"> nem az </w:t>
+      </w:r>
+      <w:r>
+        <w:rPr>
+          <w:bCs/>
+          <w:color w:val="7F7F7F" w:themeColor="text1" w:themeTint="80"/>
+          <w:szCs w:val="22"/>
+          <w:lang w:val="hu-HU"/>
+        </w:rPr>
+        <w:t>első,</w:t>
+      </w:r>
+      <w:r>
+        <w:rPr>
+          <w:bCs/>
+          <w:color w:val="7F7F7F" w:themeColor="text1" w:themeTint="80"/>
+          <w:szCs w:val="22"/>
+          <w:lang w:val="hu-HU"/>
+        </w:rPr>
+        <w:t xml:space="preserve"> de mindenféleképpen egyedi és sajátos funkciókkal rendelkezik ezért lesz </w:t>
+      </w:r>
+      <w:r>
+        <w:rPr>
+          <w:bCs/>
+          <w:color w:val="7F7F7F" w:themeColor="text1" w:themeTint="80"/>
+          <w:szCs w:val="22"/>
+          <w:lang w:val="hu-HU"/>
+        </w:rPr>
+        <w:t>kiváló</w:t>
+      </w:r>
+      <w:r>
+        <w:rPr>
+          <w:bCs/>
+          <w:color w:val="7F7F7F" w:themeColor="text1" w:themeTint="80"/>
+          <w:szCs w:val="22"/>
+          <w:lang w:val="hu-HU"/>
+        </w:rPr>
+        <w:t xml:space="preserve"> oldal a Kő és Szikla.</w:t>
+      </w:r>
+    </w:p>
+    <w:p>
+      <w:pPr>
+        <w:pStyle w:val="Cmsor2"/>
+        <w:rPr>
+          <w:lang w:val="hu-HU"/>
+        </w:rPr>
+      </w:pPr>
+      <w:r>
+        <w:rPr>
+          <w:lang w:val="hu-HU"/>
+        </w:rPr>
         <w:lastRenderedPageBreak/>
-        <w:t>Lehet,</w:t>
-      </w:r>
-      <w:r>
-        <w:rPr>
-          <w:bCs/>
-          <w:color w:val="7F7F7F" w:themeColor="text1" w:themeTint="80"/>
-          <w:szCs w:val="22"/>
-          <w:lang w:val="hu-HU"/>
-        </w:rPr>
-        <w:t xml:space="preserve"> hogy</w:t>
-      </w:r>
-      <w:r>
-        <w:rPr>
-          <w:bCs/>
-          <w:color w:val="7F7F7F" w:themeColor="text1" w:themeTint="80"/>
-          <w:szCs w:val="22"/>
-          <w:lang w:val="hu-HU"/>
-        </w:rPr>
-        <w:t xml:space="preserve"> az</w:t>
-      </w:r>
-      <w:r>
-        <w:rPr>
-          <w:bCs/>
-          <w:color w:val="7F7F7F" w:themeColor="text1" w:themeTint="80"/>
-          <w:szCs w:val="22"/>
-          <w:lang w:val="hu-HU"/>
-        </w:rPr>
-        <w:t xml:space="preserve"> internetes </w:t>
-      </w:r>
-      <w:proofErr w:type="spellStart"/>
-      <w:r>
-        <w:rPr>
-          <w:bCs/>
-          <w:color w:val="7F7F7F" w:themeColor="text1" w:themeTint="80"/>
-          <w:szCs w:val="22"/>
-          <w:lang w:val="hu-HU"/>
-        </w:rPr>
-        <w:t>webár</w:t>
-      </w:r>
-      <w:r>
-        <w:rPr>
-          <w:bCs/>
-          <w:color w:val="7F7F7F" w:themeColor="text1" w:themeTint="80"/>
-          <w:szCs w:val="22"/>
-          <w:lang w:val="hu-HU"/>
-        </w:rPr>
-        <w:t>u</w:t>
-      </w:r>
-      <w:r>
-        <w:rPr>
-          <w:bCs/>
-          <w:color w:val="7F7F7F" w:themeColor="text1" w:themeTint="80"/>
-          <w:szCs w:val="22"/>
-          <w:lang w:val="hu-HU"/>
-        </w:rPr>
-        <w:t>huáz</w:t>
-      </w:r>
-      <w:proofErr w:type="spellEnd"/>
-      <w:r>
-        <w:rPr>
-          <w:bCs/>
-          <w:color w:val="7F7F7F" w:themeColor="text1" w:themeTint="80"/>
-          <w:szCs w:val="22"/>
-          <w:lang w:val="hu-HU"/>
-        </w:rPr>
-        <w:t xml:space="preserve"> kateg</w:t>
-      </w:r>
-      <w:r>
-        <w:rPr>
-          <w:bCs/>
-          <w:color w:val="7F7F7F" w:themeColor="text1" w:themeTint="80"/>
-          <w:szCs w:val="22"/>
-          <w:lang w:val="hu-HU"/>
-        </w:rPr>
-        <w:t>ó</w:t>
-      </w:r>
-      <w:r>
-        <w:rPr>
-          <w:bCs/>
-          <w:color w:val="7F7F7F" w:themeColor="text1" w:themeTint="80"/>
-          <w:szCs w:val="22"/>
-          <w:lang w:val="hu-HU"/>
-        </w:rPr>
-        <w:t>riában</w:t>
-      </w:r>
-      <w:r>
-        <w:rPr>
-          <w:bCs/>
-          <w:color w:val="7F7F7F" w:themeColor="text1" w:themeTint="80"/>
-          <w:szCs w:val="22"/>
-          <w:lang w:val="hu-HU"/>
-        </w:rPr>
-        <w:t xml:space="preserve"> nem az </w:t>
-      </w:r>
-      <w:r>
-        <w:rPr>
-          <w:bCs/>
-          <w:color w:val="7F7F7F" w:themeColor="text1" w:themeTint="80"/>
-          <w:szCs w:val="22"/>
-          <w:lang w:val="hu-HU"/>
-        </w:rPr>
-        <w:t>első,</w:t>
-      </w:r>
-      <w:r>
-        <w:rPr>
-          <w:bCs/>
-          <w:color w:val="7F7F7F" w:themeColor="text1" w:themeTint="80"/>
-          <w:szCs w:val="22"/>
-          <w:lang w:val="hu-HU"/>
-        </w:rPr>
-        <w:t xml:space="preserve"> de mindenféleképpen egyedi és sajátos funkciókkal rendelkezik ezért lesz </w:t>
-      </w:r>
-      <w:r>
-        <w:rPr>
-          <w:bCs/>
-          <w:color w:val="7F7F7F" w:themeColor="text1" w:themeTint="80"/>
-          <w:szCs w:val="22"/>
-          <w:lang w:val="hu-HU"/>
-        </w:rPr>
-        <w:t>kiváló</w:t>
-      </w:r>
-      <w:r>
-        <w:rPr>
-          <w:bCs/>
-          <w:color w:val="7F7F7F" w:themeColor="text1" w:themeTint="80"/>
-          <w:szCs w:val="22"/>
-          <w:lang w:val="hu-HU"/>
-        </w:rPr>
-        <w:t xml:space="preserve"> oldal a Kő és Szikla.</w:t>
-      </w:r>
-    </w:p>
-    <w:p>
-      <w:pPr>
-        <w:pStyle w:val="Cmsor2"/>
-        <w:rPr>
-          <w:lang w:val="hu-HU"/>
-        </w:rPr>
-      </w:pPr>
-      <w:r>
-        <w:rPr>
-          <w:lang w:val="hu-HU"/>
-        </w:rPr>
         <w:t>Követelménykatalógu</w:t>
       </w:r>
       <w:r>
@@ -2015,7 +1742,7 @@
           <w:szCs w:val="20"/>
           <w:lang w:val="hu-HU"/>
         </w:rPr>
-        <w:t>böngészni a kőfajtákat típusaik szerint</w:t>
+        <w:t>böngészni a kőfajták</w:t>
       </w:r>
       <w:r>
         <w:rPr>
@@ -2028,7 +1755,7 @@
           <w:szCs w:val="20"/>
           <w:lang w:val="hu-HU"/>
         </w:rPr>
-        <w:t xml:space="preserve"> lehessen</w:t>
+        <w:t xml:space="preserve"> között név alapján</w:t>
       </w:r>
     </w:p>
     <w:p>
@@ -2060,35 +1787,7 @@
           <w:szCs w:val="20"/>
           <w:lang w:val="hu-HU"/>
         </w:rPr>
-        <w:t xml:space="preserve">Legyenek megkülönböztetett szerepek: felhasználó, illetve </w:t>
-      </w:r>
-      <w:proofErr w:type="spellStart"/>
-      <w:r>
-        <w:rPr>
-          <w:b w:val="0"/>
-          <w:bCs w:val="0"/>
-          <w:i w:val="0"/>
-          <w:iCs/>
-          <w:color w:val="7F7F7F" w:themeColor="text1" w:themeTint="80"/>
-          <w:sz w:val="22"/>
-          <w:szCs w:val="20"/>
-          <w:lang w:val="hu-HU"/>
-        </w:rPr>
-        <w:t>admin</w:t>
-      </w:r>
-      <w:proofErr w:type="spellEnd"/>
-      <w:r>
-        <w:rPr>
-          <w:b w:val="0"/>
-          <w:bCs w:val="0"/>
-          <w:i w:val="0"/>
-          <w:iCs/>
-          <w:color w:val="7F7F7F" w:themeColor="text1" w:themeTint="80"/>
-          <w:sz w:val="22"/>
-          <w:szCs w:val="20"/>
-          <w:lang w:val="hu-HU"/>
-        </w:rPr>
-        <w:t>.</w:t>
+        <w:t>Legyenek megkülönböztetett szerepek: felhasználó, illetve admin.</w:t>
       </w:r>
     </w:p>
     <w:p>
@@ -2109,7 +1808,6 @@
           <w:lang w:val="hu-HU"/>
         </w:rPr>
       </w:pPr>
-      <w:proofErr w:type="spellStart"/>
       <w:r>
         <w:rPr>
           <w:b w:val="0"/>
@@ -2121,21 +1819,7 @@
           <w:szCs w:val="20"/>
           <w:lang w:val="hu-HU"/>
         </w:rPr>
-        <w:t>Adminok</w:t>
-      </w:r>
-      <w:proofErr w:type="spellEnd"/>
-      <w:r>
-        <w:rPr>
-          <w:b w:val="0"/>
-          <w:bCs w:val="0"/>
-          <w:i w:val="0"/>
-          <w:iCs/>
-          <w:color w:val="7F7F7F" w:themeColor="text1" w:themeTint="80"/>
-          <w:sz w:val="22"/>
-          <w:szCs w:val="20"/>
-          <w:lang w:val="hu-HU"/>
-        </w:rPr>
-        <w:t xml:space="preserve"> tudjanak hirdetéseket törölni függetlenül a tulajdonostól.</w:t>
+        <w:t>Adminok tudjanak hirdetéseket törölni függetlenül a tulajdonostól.</w:t>
       </w:r>
     </w:p>
     <w:p>
@@ -3174,23 +2858,14 @@
           <w:color w:val="7F7F7F" w:themeColor="text1" w:themeTint="80"/>
           <w:lang w:val="hu-HU"/>
         </w:rPr>
-        <w:t>Felhasználó: _</w:t>
-      </w:r>
-      <w:proofErr w:type="spellStart"/>
-      <w:r>
-        <w:rPr>
-          <w:color w:val="7F7F7F" w:themeColor="text1" w:themeTint="80"/>
-          <w:lang w:val="hu-HU"/>
-        </w:rPr>
-        <w:t>id</w:t>
-      </w:r>
-      <w:proofErr w:type="spellEnd"/>
-      <w:r>
-        <w:rPr>
-          <w:color w:val="7F7F7F" w:themeColor="text1" w:themeTint="80"/>
-          <w:lang w:val="hu-HU"/>
-        </w:rPr>
-        <w:t>_, név, email, jelszó</w:t>
+        <w:t>Users</w:t>
+      </w:r>
+      <w:r>
+        <w:rPr>
+          <w:color w:val="7F7F7F" w:themeColor="text1" w:themeTint="80"/>
+          <w:lang w:val="hu-HU"/>
+        </w:rPr>
+        <w:t>: _id_, név, email, jelszó</w:t>
       </w:r>
     </w:p>
     <w:p>
@@ -3206,364 +2881,111 @@
           <w:lang w:val="hu-HU"/>
         </w:rPr>
         <w:lastRenderedPageBreak/>
-        <w:t>Hirdetés</w:t>
-      </w:r>
-      <w:r>
-        <w:rPr>
-          <w:color w:val="7F7F7F" w:themeColor="text1" w:themeTint="80"/>
-          <w:lang w:val="hu-HU"/>
-        </w:rPr>
-        <w:t>: _</w:t>
-      </w:r>
-      <w:proofErr w:type="spellStart"/>
-      <w:r>
-        <w:rPr>
-          <w:color w:val="7F7F7F" w:themeColor="text1" w:themeTint="80"/>
-          <w:lang w:val="hu-HU"/>
-        </w:rPr>
-        <w:t>id</w:t>
-      </w:r>
-      <w:proofErr w:type="spellEnd"/>
-      <w:r>
-        <w:rPr>
-          <w:color w:val="7F7F7F" w:themeColor="text1" w:themeTint="80"/>
-          <w:lang w:val="hu-HU"/>
-        </w:rPr>
-        <w:t xml:space="preserve">_, </w:t>
-      </w:r>
-      <w:proofErr w:type="spellStart"/>
-      <w:r>
-        <w:rPr>
-          <w:color w:val="7F7F7F" w:themeColor="text1" w:themeTint="80"/>
-          <w:lang w:val="hu-HU"/>
-        </w:rPr>
-        <w:t>termék_név</w:t>
-      </w:r>
-      <w:proofErr w:type="spellEnd"/>
-      <w:r>
-        <w:rPr>
-          <w:color w:val="7F7F7F" w:themeColor="text1" w:themeTint="80"/>
-          <w:lang w:val="hu-HU"/>
-        </w:rPr>
-        <w:t xml:space="preserve">, mennyiség, </w:t>
-      </w:r>
-      <w:proofErr w:type="spellStart"/>
-      <w:r>
-        <w:rPr>
-          <w:color w:val="7F7F7F" w:themeColor="text1" w:themeTint="80"/>
-          <w:lang w:val="hu-HU"/>
-        </w:rPr>
-        <w:t>ár_kg</w:t>
-      </w:r>
-      <w:proofErr w:type="spellEnd"/>
-      <w:r>
-        <w:rPr>
-          <w:color w:val="7F7F7F" w:themeColor="text1" w:themeTint="80"/>
-          <w:lang w:val="hu-HU"/>
-        </w:rPr>
-        <w:t xml:space="preserve">, </w:t>
-      </w:r>
-      <w:proofErr w:type="spellStart"/>
-      <w:r>
-        <w:rPr>
-          <w:color w:val="7F7F7F" w:themeColor="text1" w:themeTint="80"/>
-          <w:lang w:val="hu-HU"/>
-        </w:rPr>
-        <w:t>min_vásárlás</w:t>
-      </w:r>
-      <w:proofErr w:type="spellEnd"/>
-    </w:p>
-    <w:p>
-      <w:pPr>
-        <w:rPr>
-          <w:color w:val="7F7F7F" w:themeColor="text1" w:themeTint="80"/>
-          <w:lang w:val="hu-HU"/>
-        </w:rPr>
-      </w:pPr>
-      <w:r>
-        <w:rPr>
-          <w:color w:val="7F7F7F" w:themeColor="text1" w:themeTint="80"/>
-          <w:lang w:val="hu-HU"/>
-        </w:rPr>
-        <w:t>Szállító: _</w:t>
-      </w:r>
-      <w:proofErr w:type="spellStart"/>
-      <w:r>
-        <w:rPr>
-          <w:color w:val="7F7F7F" w:themeColor="text1" w:themeTint="80"/>
-          <w:lang w:val="hu-HU"/>
-        </w:rPr>
-        <w:t>id</w:t>
-      </w:r>
-      <w:proofErr w:type="spellEnd"/>
-      <w:r>
-        <w:rPr>
-          <w:color w:val="7F7F7F" w:themeColor="text1" w:themeTint="80"/>
-          <w:lang w:val="hu-HU"/>
-        </w:rPr>
-        <w:t xml:space="preserve">_, </w:t>
-      </w:r>
-      <w:proofErr w:type="spellStart"/>
-      <w:r>
-        <w:rPr>
-          <w:color w:val="7F7F7F" w:themeColor="text1" w:themeTint="80"/>
-          <w:lang w:val="hu-HU"/>
-        </w:rPr>
-        <w:t>km_ár</w:t>
-      </w:r>
-      <w:proofErr w:type="spellEnd"/>
-      <w:r>
-        <w:rPr>
-          <w:color w:val="7F7F7F" w:themeColor="text1" w:themeTint="80"/>
-          <w:lang w:val="hu-HU"/>
-        </w:rPr>
-        <w:t xml:space="preserve">, </w:t>
-      </w:r>
-      <w:proofErr w:type="spellStart"/>
-      <w:r>
-        <w:rPr>
-          <w:color w:val="7F7F7F" w:themeColor="text1" w:themeTint="80"/>
-          <w:lang w:val="hu-HU"/>
-        </w:rPr>
-        <w:t>kg_ár</w:t>
-      </w:r>
-      <w:proofErr w:type="spellEnd"/>
-      <w:r>
-        <w:rPr>
-          <w:color w:val="7F7F7F" w:themeColor="text1" w:themeTint="80"/>
-          <w:lang w:val="hu-HU"/>
-        </w:rPr>
-        <w:t xml:space="preserve">, </w:t>
-      </w:r>
-      <w:proofErr w:type="gramStart"/>
-      <w:r>
-        <w:rPr>
-          <w:color w:val="7F7F7F" w:themeColor="text1" w:themeTint="80"/>
-          <w:lang w:val="hu-HU"/>
-        </w:rPr>
-        <w:t>(!miket</w:t>
-      </w:r>
-      <w:proofErr w:type="gramEnd"/>
-      <w:r>
-        <w:rPr>
-          <w:color w:val="7F7F7F" w:themeColor="text1" w:themeTint="80"/>
-          <w:lang w:val="hu-HU"/>
-        </w:rPr>
-        <w:t>!(</w:t>
-      </w:r>
-      <w:proofErr w:type="spellStart"/>
-      <w:r>
-        <w:rPr>
-          <w:color w:val="7F7F7F" w:themeColor="text1" w:themeTint="80"/>
-          <w:lang w:val="hu-HU"/>
-        </w:rPr>
-        <w:t>többértéku</w:t>
-      </w:r>
-      <w:proofErr w:type="spellEnd"/>
-      <w:r>
-        <w:rPr>
-          <w:color w:val="7F7F7F" w:themeColor="text1" w:themeTint="80"/>
-          <w:lang w:val="hu-HU"/>
-        </w:rPr>
-        <w:t>))</w:t>
-      </w:r>
-    </w:p>
-    <w:p>
-      <w:pPr>
-        <w:rPr>
-          <w:color w:val="7F7F7F" w:themeColor="text1" w:themeTint="80"/>
-          <w:lang w:val="hu-HU"/>
-        </w:rPr>
-      </w:pPr>
-    </w:p>
-    <w:p>
-      <w:pPr>
-        <w:rPr>
-          <w:color w:val="7F7F7F" w:themeColor="text1" w:themeTint="80"/>
-          <w:lang w:val="hu-HU"/>
-        </w:rPr>
-      </w:pPr>
-      <w:r>
-        <w:rPr>
-          <w:color w:val="7F7F7F" w:themeColor="text1" w:themeTint="80"/>
-          <w:lang w:val="hu-HU"/>
-        </w:rPr>
-        <w:t>Hirdet</w:t>
-      </w:r>
-      <w:r>
-        <w:rPr>
-          <w:color w:val="7F7F7F" w:themeColor="text1" w:themeTint="80"/>
-          <w:lang w:val="hu-HU"/>
-        </w:rPr>
-        <w:t>: _</w:t>
-      </w:r>
-      <w:proofErr w:type="spellStart"/>
-      <w:r>
-        <w:rPr>
-          <w:color w:val="7F7F7F" w:themeColor="text1" w:themeTint="80"/>
-          <w:lang w:val="hu-HU"/>
-        </w:rPr>
-        <w:t>hirdetés_id</w:t>
-      </w:r>
-      <w:proofErr w:type="spellEnd"/>
-      <w:r>
-        <w:rPr>
-          <w:color w:val="7F7F7F" w:themeColor="text1" w:themeTint="80"/>
-          <w:lang w:val="hu-HU"/>
-        </w:rPr>
-        <w:t xml:space="preserve">_, </w:t>
-      </w:r>
-      <w:proofErr w:type="spellStart"/>
-      <w:r>
-        <w:rPr>
-          <w:color w:val="7F7F7F" w:themeColor="text1" w:themeTint="80"/>
-          <w:lang w:val="hu-HU"/>
-        </w:rPr>
-        <w:t>felhaszn_id</w:t>
-      </w:r>
-      <w:proofErr w:type="spellEnd"/>
-      <w:r>
-        <w:rPr>
-          <w:color w:val="7F7F7F" w:themeColor="text1" w:themeTint="80"/>
-          <w:lang w:val="hu-HU"/>
-        </w:rPr>
-        <w:t>, mikor</w:t>
-      </w:r>
-    </w:p>
-    <w:p>
-      <w:pPr>
-        <w:rPr>
-          <w:color w:val="7F7F7F" w:themeColor="text1" w:themeTint="80"/>
-          <w:lang w:val="hu-HU"/>
-        </w:rPr>
-      </w:pPr>
-      <w:r>
-        <w:rPr>
-          <w:color w:val="7F7F7F" w:themeColor="text1" w:themeTint="80"/>
-          <w:lang w:val="hu-HU"/>
-        </w:rPr>
-        <w:t>Értékel: _</w:t>
-      </w:r>
-      <w:proofErr w:type="spellStart"/>
-      <w:r>
-        <w:rPr>
-          <w:color w:val="7F7F7F" w:themeColor="text1" w:themeTint="80"/>
-          <w:lang w:val="hu-HU"/>
-        </w:rPr>
-        <w:t>felhaszn_id</w:t>
-      </w:r>
-      <w:proofErr w:type="spellEnd"/>
-      <w:r>
-        <w:rPr>
-          <w:color w:val="7F7F7F" w:themeColor="text1" w:themeTint="80"/>
-          <w:lang w:val="hu-HU"/>
-        </w:rPr>
-        <w:t>_, _</w:t>
-      </w:r>
-      <w:proofErr w:type="spellStart"/>
-      <w:r>
-        <w:rPr>
-          <w:color w:val="7F7F7F" w:themeColor="text1" w:themeTint="80"/>
-          <w:lang w:val="hu-HU"/>
-        </w:rPr>
-        <w:t>hírdetés_id</w:t>
-      </w:r>
-      <w:proofErr w:type="spellEnd"/>
-      <w:r>
-        <w:rPr>
-          <w:color w:val="7F7F7F" w:themeColor="text1" w:themeTint="80"/>
-          <w:lang w:val="hu-HU"/>
-        </w:rPr>
-        <w:t>_, csillag, leírás</w:t>
-      </w:r>
-    </w:p>
-    <w:p>
-      <w:pPr>
-        <w:rPr>
-          <w:color w:val="7F7F7F" w:themeColor="text1" w:themeTint="80"/>
-          <w:lang w:val="hu-HU"/>
-        </w:rPr>
-      </w:pPr>
-      <w:r>
-        <w:rPr>
-          <w:color w:val="7F7F7F" w:themeColor="text1" w:themeTint="80"/>
-          <w:lang w:val="hu-HU"/>
-        </w:rPr>
-        <w:t>Rendel: _</w:t>
-      </w:r>
-      <w:proofErr w:type="spellStart"/>
-      <w:r>
-        <w:rPr>
-          <w:color w:val="7F7F7F" w:themeColor="text1" w:themeTint="80"/>
-          <w:lang w:val="hu-HU"/>
-        </w:rPr>
-        <w:t>id</w:t>
-      </w:r>
-      <w:proofErr w:type="spellEnd"/>
-      <w:r>
-        <w:rPr>
-          <w:color w:val="7F7F7F" w:themeColor="text1" w:themeTint="80"/>
-          <w:lang w:val="hu-HU"/>
-        </w:rPr>
-        <w:t xml:space="preserve">_, </w:t>
-      </w:r>
-      <w:proofErr w:type="spellStart"/>
-      <w:r>
-        <w:rPr>
-          <w:color w:val="7F7F7F" w:themeColor="text1" w:themeTint="80"/>
-          <w:lang w:val="hu-HU"/>
-        </w:rPr>
-        <w:t>felhaszn_id</w:t>
-      </w:r>
-      <w:proofErr w:type="spellEnd"/>
-      <w:r>
-        <w:rPr>
-          <w:color w:val="7F7F7F" w:themeColor="text1" w:themeTint="80"/>
-          <w:lang w:val="hu-HU"/>
-        </w:rPr>
-        <w:t xml:space="preserve">, </w:t>
-      </w:r>
-      <w:proofErr w:type="spellStart"/>
-      <w:r>
-        <w:rPr>
-          <w:color w:val="7F7F7F" w:themeColor="text1" w:themeTint="80"/>
-          <w:lang w:val="hu-HU"/>
-        </w:rPr>
-        <w:t>hírdetés_id</w:t>
-      </w:r>
-      <w:proofErr w:type="spellEnd"/>
-      <w:r>
-        <w:rPr>
-          <w:color w:val="7F7F7F" w:themeColor="text1" w:themeTint="80"/>
-          <w:lang w:val="hu-HU"/>
-        </w:rPr>
-        <w:t xml:space="preserve">, </w:t>
-      </w:r>
-      <w:proofErr w:type="spellStart"/>
-      <w:r>
-        <w:rPr>
-          <w:color w:val="7F7F7F" w:themeColor="text1" w:themeTint="80"/>
-          <w:lang w:val="hu-HU"/>
-        </w:rPr>
-        <w:t>szállító_id</w:t>
-      </w:r>
-      <w:proofErr w:type="spellEnd"/>
-      <w:r>
-        <w:rPr>
-          <w:color w:val="7F7F7F" w:themeColor="text1" w:themeTint="80"/>
-          <w:lang w:val="hu-HU"/>
-        </w:rPr>
-        <w:t xml:space="preserve">, mennyiség, hova, költség, </w:t>
-      </w:r>
-      <w:proofErr w:type="spellStart"/>
-      <w:r>
-        <w:rPr>
-          <w:color w:val="7F7F7F" w:themeColor="text1" w:themeTint="80"/>
-          <w:lang w:val="hu-HU"/>
-        </w:rPr>
-        <w:t>várható_szállítás</w:t>
-      </w:r>
-      <w:proofErr w:type="spellEnd"/>
+        <w:t>Adverts</w:t>
+      </w:r>
+      <w:r>
+        <w:rPr>
+          <w:color w:val="7F7F7F" w:themeColor="text1" w:themeTint="80"/>
+          <w:lang w:val="hu-HU"/>
+        </w:rPr>
+        <w:t>: _id_, termék_név, mennyiség, ár_kg, min_vásárlás</w:t>
+      </w:r>
+    </w:p>
+    <w:p>
+      <w:pPr>
+        <w:rPr>
+          <w:color w:val="7F7F7F" w:themeColor="text1" w:themeTint="80"/>
+          <w:lang w:val="hu-HU"/>
+        </w:rPr>
+      </w:pPr>
+      <w:r>
+        <w:rPr>
+          <w:color w:val="7F7F7F" w:themeColor="text1" w:themeTint="80"/>
+          <w:lang w:val="hu-HU"/>
+        </w:rPr>
+        <w:t>suppliers</w:t>
+      </w:r>
+      <w:r>
+        <w:rPr>
+          <w:color w:val="7F7F7F" w:themeColor="text1" w:themeTint="80"/>
+          <w:lang w:val="hu-HU"/>
+        </w:rPr>
+        <w:t>: _id_, km_ár, kg_ár, (!miket!(többértéku))</w:t>
+      </w:r>
+    </w:p>
+    <w:p>
+      <w:pPr>
+        <w:rPr>
+          <w:color w:val="7F7F7F" w:themeColor="text1" w:themeTint="80"/>
+          <w:lang w:val="hu-HU"/>
+        </w:rPr>
+      </w:pPr>
+    </w:p>
+    <w:p>
+      <w:pPr>
+        <w:rPr>
+          <w:color w:val="7F7F7F" w:themeColor="text1" w:themeTint="80"/>
+          <w:lang w:val="hu-HU"/>
+        </w:rPr>
+      </w:pPr>
+      <w:r>
+        <w:rPr>
+          <w:color w:val="7F7F7F" w:themeColor="text1" w:themeTint="80"/>
+          <w:lang w:val="hu-HU"/>
+        </w:rPr>
+        <w:t>Advertises</w:t>
+      </w:r>
+      <w:r>
+        <w:rPr>
+          <w:color w:val="7F7F7F" w:themeColor="text1" w:themeTint="80"/>
+          <w:lang w:val="hu-HU"/>
+        </w:rPr>
+        <w:t>: _hirdetés_id_, felhaszn_id, mikor</w:t>
+      </w:r>
+    </w:p>
+    <w:p>
+      <w:pPr>
+        <w:rPr>
+          <w:color w:val="7F7F7F" w:themeColor="text1" w:themeTint="80"/>
+          <w:lang w:val="hu-HU"/>
+        </w:rPr>
+      </w:pPr>
+      <w:r>
+        <w:rPr>
+          <w:color w:val="7F7F7F" w:themeColor="text1" w:themeTint="80"/>
+          <w:lang w:val="hu-HU"/>
+        </w:rPr>
+        <w:t>Rates</w:t>
+      </w:r>
+      <w:r>
+        <w:rPr>
+          <w:color w:val="7F7F7F" w:themeColor="text1" w:themeTint="80"/>
+          <w:lang w:val="hu-HU"/>
+        </w:rPr>
+        <w:t>: _felhaszn_id_, _hírdetés_id_, csillag, leírás</w:t>
+      </w:r>
+    </w:p>
+    <w:p>
+      <w:pPr>
+        <w:rPr>
+          <w:color w:val="7F7F7F" w:themeColor="text1" w:themeTint="80"/>
+          <w:lang w:val="hu-HU"/>
+        </w:rPr>
+      </w:pPr>
+      <w:r>
+        <w:rPr>
+          <w:color w:val="7F7F7F" w:themeColor="text1" w:themeTint="80"/>
+          <w:lang w:val="hu-HU"/>
+        </w:rPr>
+        <w:t>Orders</w:t>
+      </w:r>
+      <w:r>
+        <w:rPr>
+          <w:color w:val="7F7F7F" w:themeColor="text1" w:themeTint="80"/>
+          <w:lang w:val="hu-HU"/>
+        </w:rPr>
+        <w:t>: _id_, felhaszn_id, hírdetés_id, szállító_id, mennyiség, hova, költség, várható_szállítás</w:t>
+      </w:r>
     </w:p>
     <w:p>
       <w:pPr>
@@ -3615,429 +3037,184 @@
           <w:color w:val="7F7F7F" w:themeColor="text1" w:themeTint="80"/>
           <w:lang w:val="hu-HU"/>
         </w:rPr>
-        <w:t>Felhasználó: _</w:t>
-      </w:r>
-      <w:proofErr w:type="spellStart"/>
-      <w:r>
-        <w:rPr>
-          <w:color w:val="7F7F7F" w:themeColor="text1" w:themeTint="80"/>
-          <w:lang w:val="hu-HU"/>
-        </w:rPr>
-        <w:t>id</w:t>
-      </w:r>
-      <w:proofErr w:type="spellEnd"/>
-      <w:r>
-        <w:rPr>
-          <w:color w:val="7F7F7F" w:themeColor="text1" w:themeTint="80"/>
-          <w:lang w:val="hu-HU"/>
-        </w:rPr>
-        <w:t>_, név, email, jelszó</w:t>
-      </w:r>
-    </w:p>
-    <w:p>
-      <w:pPr>
-        <w:rPr>
-          <w:color w:val="7F7F7F" w:themeColor="text1" w:themeTint="80"/>
-          <w:lang w:val="hu-HU"/>
-        </w:rPr>
-      </w:pPr>
-      <w:r>
-        <w:rPr>
-          <w:color w:val="7F7F7F" w:themeColor="text1" w:themeTint="80"/>
-          <w:lang w:val="hu-HU"/>
-        </w:rPr>
-        <w:t>Hirdetés</w:t>
-      </w:r>
-      <w:r>
-        <w:rPr>
-          <w:color w:val="7F7F7F" w:themeColor="text1" w:themeTint="80"/>
-          <w:lang w:val="hu-HU"/>
-        </w:rPr>
-        <w:t>: _</w:t>
-      </w:r>
-      <w:proofErr w:type="spellStart"/>
-      <w:r>
-        <w:rPr>
-          <w:color w:val="7F7F7F" w:themeColor="text1" w:themeTint="80"/>
-          <w:lang w:val="hu-HU"/>
-        </w:rPr>
-        <w:t>id</w:t>
-      </w:r>
-      <w:proofErr w:type="spellEnd"/>
-      <w:r>
-        <w:rPr>
-          <w:color w:val="7F7F7F" w:themeColor="text1" w:themeTint="80"/>
-          <w:lang w:val="hu-HU"/>
-        </w:rPr>
-        <w:t xml:space="preserve">_, név, </w:t>
-      </w:r>
-      <w:proofErr w:type="spellStart"/>
-      <w:r>
-        <w:rPr>
-          <w:color w:val="7F7F7F" w:themeColor="text1" w:themeTint="80"/>
-          <w:lang w:val="hu-HU"/>
-        </w:rPr>
-        <w:t>termék_név</w:t>
-      </w:r>
-      <w:proofErr w:type="spellEnd"/>
-      <w:r>
-        <w:rPr>
-          <w:color w:val="7F7F7F" w:themeColor="text1" w:themeTint="80"/>
-          <w:lang w:val="hu-HU"/>
-        </w:rPr>
-        <w:t xml:space="preserve">, mennyiség, </w:t>
-      </w:r>
-      <w:proofErr w:type="spellStart"/>
-      <w:r>
-        <w:rPr>
-          <w:color w:val="7F7F7F" w:themeColor="text1" w:themeTint="80"/>
-          <w:lang w:val="hu-HU"/>
-        </w:rPr>
-        <w:t>ár_kg</w:t>
-      </w:r>
-      <w:proofErr w:type="spellEnd"/>
-      <w:r>
-        <w:rPr>
-          <w:color w:val="7F7F7F" w:themeColor="text1" w:themeTint="80"/>
-          <w:lang w:val="hu-HU"/>
-        </w:rPr>
-        <w:t xml:space="preserve">, </w:t>
-      </w:r>
-      <w:proofErr w:type="spellStart"/>
-      <w:r>
-        <w:rPr>
-          <w:color w:val="7F7F7F" w:themeColor="text1" w:themeTint="80"/>
-          <w:lang w:val="hu-HU"/>
-        </w:rPr>
-        <w:t>min_vásárlás</w:t>
-      </w:r>
-      <w:proofErr w:type="spellEnd"/>
-    </w:p>
-    <w:p>
-      <w:pPr>
-        <w:rPr>
-          <w:color w:val="7F7F7F" w:themeColor="text1" w:themeTint="80"/>
-          <w:lang w:val="hu-HU"/>
-        </w:rPr>
-      </w:pPr>
-      <w:r>
-        <w:rPr>
-          <w:color w:val="7F7F7F" w:themeColor="text1" w:themeTint="80"/>
-          <w:lang w:val="hu-HU"/>
-        </w:rPr>
-        <w:t>Szállító: _</w:t>
-      </w:r>
-      <w:proofErr w:type="spellStart"/>
-      <w:r>
-        <w:rPr>
-          <w:color w:val="7F7F7F" w:themeColor="text1" w:themeTint="80"/>
-          <w:lang w:val="hu-HU"/>
-        </w:rPr>
-        <w:t>id</w:t>
-      </w:r>
-      <w:proofErr w:type="spellEnd"/>
-      <w:r>
-        <w:rPr>
-          <w:color w:val="7F7F7F" w:themeColor="text1" w:themeTint="80"/>
-          <w:lang w:val="hu-HU"/>
-        </w:rPr>
-        <w:t xml:space="preserve">_, </w:t>
-      </w:r>
-      <w:proofErr w:type="spellStart"/>
-      <w:r>
-        <w:rPr>
-          <w:color w:val="7F7F7F" w:themeColor="text1" w:themeTint="80"/>
-          <w:lang w:val="hu-HU"/>
-        </w:rPr>
-        <w:t>km_ár</w:t>
-      </w:r>
-      <w:proofErr w:type="spellEnd"/>
-      <w:r>
-        <w:rPr>
-          <w:color w:val="7F7F7F" w:themeColor="text1" w:themeTint="80"/>
-          <w:lang w:val="hu-HU"/>
-        </w:rPr>
-        <w:t xml:space="preserve">, </w:t>
-      </w:r>
-      <w:proofErr w:type="spellStart"/>
-      <w:r>
-        <w:rPr>
-          <w:color w:val="7F7F7F" w:themeColor="text1" w:themeTint="80"/>
-          <w:lang w:val="hu-HU"/>
-        </w:rPr>
-        <w:t>kg_ár</w:t>
-      </w:r>
-      <w:proofErr w:type="spellEnd"/>
-    </w:p>
-    <w:p>
-      <w:pPr>
-        <w:rPr>
-          <w:color w:val="7F7F7F" w:themeColor="text1" w:themeTint="80"/>
-          <w:lang w:val="hu-HU"/>
-        </w:rPr>
-      </w:pPr>
-      <w:proofErr w:type="spellStart"/>
-      <w:r>
-        <w:rPr>
-          <w:color w:val="7F7F7F" w:themeColor="text1" w:themeTint="80"/>
-          <w:lang w:val="hu-HU"/>
-        </w:rPr>
-        <w:t>MitSzállít</w:t>
-      </w:r>
-      <w:proofErr w:type="spellEnd"/>
-      <w:r>
-        <w:rPr>
-          <w:color w:val="7F7F7F" w:themeColor="text1" w:themeTint="80"/>
-          <w:lang w:val="hu-HU"/>
-        </w:rPr>
-        <w:t>: _</w:t>
-      </w:r>
-      <w:proofErr w:type="spellStart"/>
-      <w:r>
-        <w:rPr>
-          <w:color w:val="7F7F7F" w:themeColor="text1" w:themeTint="80"/>
-          <w:lang w:val="hu-HU"/>
-        </w:rPr>
-        <w:t>Szállító_id</w:t>
-      </w:r>
-      <w:proofErr w:type="spellEnd"/>
-      <w:r>
-        <w:rPr>
-          <w:color w:val="7F7F7F" w:themeColor="text1" w:themeTint="80"/>
-          <w:lang w:val="hu-HU"/>
-        </w:rPr>
-        <w:t>_, _mit_</w:t>
-      </w:r>
-    </w:p>
-    <w:p>
-      <w:pPr>
-        <w:rPr>
-          <w:color w:val="7F7F7F" w:themeColor="text1" w:themeTint="80"/>
-          <w:lang w:val="hu-HU"/>
-        </w:rPr>
-      </w:pPr>
-    </w:p>
-    <w:p>
-      <w:pPr>
-        <w:rPr>
-          <w:color w:val="7F7F7F" w:themeColor="text1" w:themeTint="80"/>
-          <w:lang w:val="hu-HU"/>
-        </w:rPr>
-      </w:pPr>
-      <w:r>
-        <w:rPr>
-          <w:color w:val="7F7F7F" w:themeColor="text1" w:themeTint="80"/>
-          <w:lang w:val="hu-HU"/>
-        </w:rPr>
-        <w:t>Hirdet</w:t>
-      </w:r>
-      <w:r>
-        <w:rPr>
-          <w:color w:val="7F7F7F" w:themeColor="text1" w:themeTint="80"/>
-          <w:lang w:val="hu-HU"/>
-        </w:rPr>
-        <w:t>: _</w:t>
-      </w:r>
-      <w:proofErr w:type="spellStart"/>
-      <w:r>
-        <w:rPr>
-          <w:color w:val="7F7F7F" w:themeColor="text1" w:themeTint="80"/>
-          <w:lang w:val="hu-HU"/>
-        </w:rPr>
-        <w:t>felhaszn_id</w:t>
-      </w:r>
-      <w:proofErr w:type="spellEnd"/>
-      <w:r>
-        <w:rPr>
-          <w:color w:val="7F7F7F" w:themeColor="text1" w:themeTint="80"/>
-          <w:lang w:val="hu-HU"/>
-        </w:rPr>
-        <w:t>_, _</w:t>
-      </w:r>
-      <w:proofErr w:type="spellStart"/>
-      <w:r>
-        <w:rPr>
-          <w:color w:val="7F7F7F" w:themeColor="text1" w:themeTint="80"/>
-          <w:lang w:val="hu-HU"/>
-        </w:rPr>
-        <w:t>hirdetés_id</w:t>
-      </w:r>
-      <w:proofErr w:type="spellEnd"/>
-      <w:r>
-        <w:rPr>
-          <w:color w:val="7F7F7F" w:themeColor="text1" w:themeTint="80"/>
-          <w:lang w:val="hu-HU"/>
-        </w:rPr>
-        <w:t>_, mikor</w:t>
-      </w:r>
-    </w:p>
-    <w:p>
-      <w:pPr>
-        <w:rPr>
-          <w:color w:val="7F7F7F" w:themeColor="text1" w:themeTint="80"/>
-          <w:lang w:val="hu-HU"/>
-        </w:rPr>
-      </w:pPr>
-      <w:r>
-        <w:rPr>
-          <w:color w:val="7F7F7F" w:themeColor="text1" w:themeTint="80"/>
-          <w:lang w:val="hu-HU"/>
-        </w:rPr>
-        <w:t>Értékel: _</w:t>
-      </w:r>
-      <w:proofErr w:type="spellStart"/>
-      <w:r>
-        <w:rPr>
-          <w:color w:val="7F7F7F" w:themeColor="text1" w:themeTint="80"/>
-          <w:lang w:val="hu-HU"/>
-        </w:rPr>
-        <w:t>felhaszn_id</w:t>
-      </w:r>
-      <w:proofErr w:type="spellEnd"/>
-      <w:r>
-        <w:rPr>
-          <w:color w:val="7F7F7F" w:themeColor="text1" w:themeTint="80"/>
-          <w:lang w:val="hu-HU"/>
-        </w:rPr>
-        <w:t>_, _</w:t>
-      </w:r>
-      <w:proofErr w:type="spellStart"/>
-      <w:r>
-        <w:rPr>
-          <w:color w:val="7F7F7F" w:themeColor="text1" w:themeTint="80"/>
-          <w:lang w:val="hu-HU"/>
-        </w:rPr>
-        <w:t>hírdetés_id</w:t>
-      </w:r>
-      <w:proofErr w:type="spellEnd"/>
-      <w:r>
-        <w:rPr>
-          <w:color w:val="7F7F7F" w:themeColor="text1" w:themeTint="80"/>
-          <w:lang w:val="hu-HU"/>
-        </w:rPr>
-        <w:t>_, csillag, leírás</w:t>
-      </w:r>
-    </w:p>
-    <w:p>
-      <w:pPr>
-        <w:rPr>
-          <w:color w:val="7F7F7F" w:themeColor="text1" w:themeTint="80"/>
-          <w:lang w:val="hu-HU"/>
-        </w:rPr>
-      </w:pPr>
-      <w:r>
-        <w:rPr>
-          <w:color w:val="7F7F7F" w:themeColor="text1" w:themeTint="80"/>
-          <w:lang w:val="hu-HU"/>
-        </w:rPr>
-        <w:t>Rendel: _</w:t>
-      </w:r>
-      <w:proofErr w:type="spellStart"/>
-      <w:r>
-        <w:rPr>
-          <w:color w:val="7F7F7F" w:themeColor="text1" w:themeTint="80"/>
-          <w:lang w:val="hu-HU"/>
-        </w:rPr>
-        <w:t>id</w:t>
-      </w:r>
-      <w:proofErr w:type="spellEnd"/>
-      <w:r>
-        <w:rPr>
-          <w:color w:val="7F7F7F" w:themeColor="text1" w:themeTint="80"/>
-          <w:lang w:val="hu-HU"/>
-        </w:rPr>
-        <w:t xml:space="preserve">_, </w:t>
-      </w:r>
-      <w:proofErr w:type="spellStart"/>
-      <w:r>
-        <w:rPr>
-          <w:color w:val="7F7F7F" w:themeColor="text1" w:themeTint="80"/>
-          <w:lang w:val="hu-HU"/>
-        </w:rPr>
-        <w:t>felhaszn_id</w:t>
-      </w:r>
-      <w:proofErr w:type="spellEnd"/>
-      <w:r>
-        <w:rPr>
-          <w:color w:val="7F7F7F" w:themeColor="text1" w:themeTint="80"/>
-          <w:lang w:val="hu-HU"/>
-        </w:rPr>
-        <w:t xml:space="preserve">, </w:t>
-      </w:r>
-      <w:proofErr w:type="spellStart"/>
-      <w:r>
-        <w:rPr>
-          <w:color w:val="7F7F7F" w:themeColor="text1" w:themeTint="80"/>
-          <w:lang w:val="hu-HU"/>
-        </w:rPr>
-        <w:t>hírdetés_id</w:t>
-      </w:r>
-      <w:proofErr w:type="spellEnd"/>
-      <w:r>
-        <w:rPr>
-          <w:color w:val="7F7F7F" w:themeColor="text1" w:themeTint="80"/>
-          <w:lang w:val="hu-HU"/>
-        </w:rPr>
-        <w:t xml:space="preserve">, </w:t>
-      </w:r>
-      <w:proofErr w:type="spellStart"/>
-      <w:r>
-        <w:rPr>
-          <w:color w:val="7F7F7F" w:themeColor="text1" w:themeTint="80"/>
-          <w:lang w:val="hu-HU"/>
-        </w:rPr>
-        <w:t>szállító_id</w:t>
-      </w:r>
-      <w:proofErr w:type="spellEnd"/>
-      <w:r>
-        <w:rPr>
-          <w:color w:val="7F7F7F" w:themeColor="text1" w:themeTint="80"/>
-          <w:lang w:val="hu-HU"/>
-        </w:rPr>
-        <w:t xml:space="preserve"> </w:t>
-      </w:r>
-    </w:p>
-    <w:p>
-      <w:pPr>
-        <w:rPr>
-          <w:color w:val="7F7F7F" w:themeColor="text1" w:themeTint="80"/>
-          <w:lang w:val="hu-HU"/>
-        </w:rPr>
-      </w:pPr>
-      <w:proofErr w:type="gramStart"/>
-      <w:r>
-        <w:rPr>
-          <w:color w:val="7F7F7F" w:themeColor="text1" w:themeTint="80"/>
-          <w:lang w:val="hu-HU"/>
-        </w:rPr>
-        <w:t>Kiszállítás:  _</w:t>
-      </w:r>
-      <w:proofErr w:type="spellStart"/>
-      <w:proofErr w:type="gramEnd"/>
-      <w:r>
-        <w:rPr>
-          <w:color w:val="7F7F7F" w:themeColor="text1" w:themeTint="80"/>
-          <w:lang w:val="hu-HU"/>
-        </w:rPr>
-        <w:t>rendelés_id</w:t>
-      </w:r>
-      <w:proofErr w:type="spellEnd"/>
-      <w:r>
-        <w:rPr>
-          <w:color w:val="7F7F7F" w:themeColor="text1" w:themeTint="80"/>
-          <w:lang w:val="hu-HU"/>
-        </w:rPr>
-        <w:t xml:space="preserve">_, mennyiség, hova, költség, </w:t>
-      </w:r>
-      <w:proofErr w:type="spellStart"/>
-      <w:r>
-        <w:rPr>
-          <w:color w:val="7F7F7F" w:themeColor="text1" w:themeTint="80"/>
-          <w:lang w:val="hu-HU"/>
-        </w:rPr>
-        <w:t>várható_szállítás</w:t>
-      </w:r>
-      <w:proofErr w:type="spellEnd"/>
+        <w:t>Users</w:t>
+      </w:r>
+      <w:r>
+        <w:rPr>
+          <w:color w:val="7F7F7F" w:themeColor="text1" w:themeTint="80"/>
+          <w:lang w:val="hu-HU"/>
+        </w:rPr>
+        <w:t>: _id_, név, email, jelszó</w:t>
+      </w:r>
+    </w:p>
+    <w:p>
+      <w:pPr>
+        <w:rPr>
+          <w:color w:val="7F7F7F" w:themeColor="text1" w:themeTint="80"/>
+          <w:lang w:val="hu-HU"/>
+        </w:rPr>
+      </w:pPr>
+      <w:r>
+        <w:rPr>
+          <w:color w:val="7F7F7F" w:themeColor="text1" w:themeTint="80"/>
+          <w:lang w:val="hu-HU"/>
+        </w:rPr>
+        <w:t>Adverts</w:t>
+      </w:r>
+      <w:r>
+        <w:rPr>
+          <w:color w:val="7F7F7F" w:themeColor="text1" w:themeTint="80"/>
+          <w:lang w:val="hu-HU"/>
+        </w:rPr>
+        <w:t>: _id_, név, termék_név, mennyiség, ár_kg, min_vásárlás</w:t>
+      </w:r>
+      <w:r>
+        <w:rPr>
+          <w:color w:val="7F7F7F" w:themeColor="text1" w:themeTint="80"/>
+          <w:lang w:val="hu-HU"/>
+        </w:rPr>
+        <w:t xml:space="preserve"> leírás</w:t>
+      </w:r>
+    </w:p>
+    <w:p>
+      <w:pPr>
+        <w:rPr>
+          <w:color w:val="7F7F7F" w:themeColor="text1" w:themeTint="80"/>
+          <w:lang w:val="hu-HU"/>
+        </w:rPr>
+      </w:pPr>
+      <w:r>
+        <w:rPr>
+          <w:color w:val="7F7F7F" w:themeColor="text1" w:themeTint="80"/>
+          <w:lang w:val="hu-HU"/>
+        </w:rPr>
+        <w:t>Suppliers</w:t>
+      </w:r>
+      <w:r>
+        <w:rPr>
+          <w:color w:val="7F7F7F" w:themeColor="text1" w:themeTint="80"/>
+          <w:lang w:val="hu-HU"/>
+        </w:rPr>
+        <w:t xml:space="preserve"> _id_, km_ár, kg_ár</w:t>
+      </w:r>
+    </w:p>
+    <w:p>
+      <w:pPr>
+        <w:rPr>
+          <w:color w:val="7F7F7F" w:themeColor="text1" w:themeTint="80"/>
+          <w:lang w:val="hu-HU"/>
+        </w:rPr>
+      </w:pPr>
+      <w:r>
+        <w:rPr>
+          <w:color w:val="7F7F7F" w:themeColor="text1" w:themeTint="80"/>
+          <w:lang w:val="hu-HU"/>
+        </w:rPr>
+        <w:t>Carries</w:t>
+      </w:r>
+      <w:r>
+        <w:rPr>
+          <w:color w:val="7F7F7F" w:themeColor="text1" w:themeTint="80"/>
+          <w:lang w:val="hu-HU"/>
+        </w:rPr>
+        <w:t>: _Szállító_id_, _mit_</w:t>
+      </w:r>
+    </w:p>
+    <w:p>
+      <w:pPr>
+        <w:rPr>
+          <w:color w:val="7F7F7F" w:themeColor="text1" w:themeTint="80"/>
+          <w:lang w:val="hu-HU"/>
+        </w:rPr>
+      </w:pPr>
+    </w:p>
+    <w:p>
+      <w:pPr>
+        <w:rPr>
+          <w:color w:val="7F7F7F" w:themeColor="text1" w:themeTint="80"/>
+          <w:lang w:val="hu-HU"/>
+        </w:rPr>
+      </w:pPr>
+      <w:r>
+        <w:rPr>
+          <w:color w:val="7F7F7F" w:themeColor="text1" w:themeTint="80"/>
+          <w:lang w:val="hu-HU"/>
+        </w:rPr>
+        <w:t>Advertises</w:t>
+      </w:r>
+      <w:r>
+        <w:rPr>
+          <w:color w:val="7F7F7F" w:themeColor="text1" w:themeTint="80"/>
+          <w:lang w:val="hu-HU"/>
+        </w:rPr>
+        <w:t>: _felhaszn_id_, _hirdetés_id_, mikor</w:t>
+      </w:r>
+    </w:p>
+    <w:p>
+      <w:pPr>
+        <w:rPr>
+          <w:color w:val="7F7F7F" w:themeColor="text1" w:themeTint="80"/>
+          <w:lang w:val="hu-HU"/>
+        </w:rPr>
+      </w:pPr>
+      <w:r>
+        <w:rPr>
+          <w:color w:val="7F7F7F" w:themeColor="text1" w:themeTint="80"/>
+          <w:lang w:val="hu-HU"/>
+        </w:rPr>
+        <w:t>Rates</w:t>
+      </w:r>
+      <w:r>
+        <w:rPr>
+          <w:color w:val="7F7F7F" w:themeColor="text1" w:themeTint="80"/>
+          <w:lang w:val="hu-HU"/>
+        </w:rPr>
+        <w:t>: _felhaszn_id_, _hírdetés_id_, csillag, leírás</w:t>
+      </w:r>
+    </w:p>
+    <w:p>
+      <w:pPr>
+        <w:rPr>
+          <w:color w:val="7F7F7F" w:themeColor="text1" w:themeTint="80"/>
+          <w:lang w:val="hu-HU"/>
+        </w:rPr>
+      </w:pPr>
+      <w:r>
+        <w:rPr>
+          <w:color w:val="7F7F7F" w:themeColor="text1" w:themeTint="80"/>
+          <w:lang w:val="hu-HU"/>
+        </w:rPr>
+        <w:t>Orders</w:t>
+      </w:r>
+      <w:r>
+        <w:rPr>
+          <w:color w:val="7F7F7F" w:themeColor="text1" w:themeTint="80"/>
+          <w:lang w:val="hu-HU"/>
+        </w:rPr>
+        <w:t xml:space="preserve">: _id_, felhaszn_id, hírdetés_id, szállító_id </w:t>
+      </w:r>
+    </w:p>
+    <w:p>
+      <w:pPr>
+        <w:rPr>
+          <w:color w:val="7F7F7F" w:themeColor="text1" w:themeTint="80"/>
+          <w:lang w:val="hu-HU"/>
+        </w:rPr>
+      </w:pPr>
+      <w:r>
+        <w:rPr>
+          <w:color w:val="7F7F7F" w:themeColor="text1" w:themeTint="80"/>
+          <w:lang w:val="hu-HU"/>
+        </w:rPr>
+        <w:t>Delivers</w:t>
+      </w:r>
+      <w:r>
+        <w:rPr>
+          <w:color w:val="7F7F7F" w:themeColor="text1" w:themeTint="80"/>
+          <w:lang w:val="hu-HU"/>
+        </w:rPr>
+        <w:t>:  _rendelés_id_, mennyiség, hova, költség, várható_szállítás</w:t>
+      </w:r>
     </w:p>
     <w:p>
       <w:pPr>
@@ -4079,7 +3256,17 @@
           <w:u w:val="single"/>
           <w:lang w:val="hu-HU"/>
         </w:rPr>
-        <w:t>Felhasználó tábla:</w:t>
+        <w:t>Users</w:t>
+      </w:r>
+      <w:r>
+        <w:rPr>
+          <w:b/>
+          <w:color w:val="7F7F7F" w:themeColor="text1" w:themeTint="80"/>
+          <w:sz w:val="28"/>
+          <w:u w:val="single"/>
+          <w:lang w:val="hu-HU"/>
+        </w:rPr>
+        <w:t xml:space="preserve"> tábla:</w:t>
       </w:r>
     </w:p>
     <w:tbl>
@@ -4173,7 +3360,6 @@
                 <w:lang w:val="hu-HU"/>
               </w:rPr>
             </w:pPr>
-            <w:proofErr w:type="spellStart"/>
             <w:r>
               <w:rPr>
                 <w:color w:val="7F7F7F" w:themeColor="text1" w:themeTint="80"/>
@@ -4181,7 +3367,6 @@
               </w:rPr>
               <w:t>Id</w:t>
             </w:r>
-            <w:proofErr w:type="spellEnd"/>
           </w:p>
         </w:tc>
         <w:tc>
@@ -4366,7 +3551,14 @@
                 <w:color w:val="7F7F7F" w:themeColor="text1" w:themeTint="80"/>
                 <w:lang w:val="hu-HU"/>
               </w:rPr>
-              <w:t>jelszó</w:t>
+              <w:t>J</w:t>
+            </w:r>
+            <w:r>
+              <w:rPr>
+                <w:color w:val="7F7F7F" w:themeColor="text1" w:themeTint="80"/>
+                <w:lang w:val="hu-HU"/>
+              </w:rPr>
+              <w:t>elszó</w:t>
             </w:r>
           </w:p>
         </w:tc>
@@ -4406,17 +3598,8 @@
                 <w:color w:val="7F7F7F" w:themeColor="text1" w:themeTint="80"/>
                 <w:lang w:val="hu-HU"/>
               </w:rPr>
-              <w:t xml:space="preserve">felhasználó </w:t>
-            </w:r>
-            <w:proofErr w:type="spellStart"/>
-            <w:r>
-              <w:rPr>
-                <w:color w:val="7F7F7F" w:themeColor="text1" w:themeTint="80"/>
-                <w:lang w:val="hu-HU"/>
-              </w:rPr>
-              <w:t>jelszava</w:t>
-            </w:r>
-            <w:proofErr w:type="spellEnd"/>
+              <w:t>felhasználó jelszava</w:t>
+            </w:r>
           </w:p>
         </w:tc>
       </w:tr>
@@ -4447,7 +3630,17 @@
           <w:u w:val="single"/>
           <w:lang w:val="hu-HU"/>
         </w:rPr>
-        <w:t>Hirdetés tábla:</w:t>
+        <w:t>Adverts</w:t>
+      </w:r>
+      <w:r>
+        <w:rPr>
+          <w:b/>
+          <w:color w:val="7F7F7F" w:themeColor="text1" w:themeTint="80"/>
+          <w:sz w:val="28"/>
+          <w:u w:val="single"/>
+          <w:lang w:val="hu-HU"/>
+        </w:rPr>
+        <w:t xml:space="preserve"> tábla:</w:t>
       </w:r>
     </w:p>
     <w:tbl>
@@ -4541,15 +3734,20 @@
                 <w:lang w:val="hu-HU"/>
               </w:rPr>
             </w:pPr>
-            <w:proofErr w:type="spellStart"/>
-            <w:r>
-              <w:rPr>
-                <w:color w:val="7F7F7F" w:themeColor="text1" w:themeTint="80"/>
-                <w:lang w:val="hu-HU"/>
-              </w:rPr>
-              <w:t>id</w:t>
-            </w:r>
-            <w:proofErr w:type="spellEnd"/>
+            <w:r>
+              <w:rPr>
+                <w:color w:val="7F7F7F" w:themeColor="text1" w:themeTint="80"/>
+                <w:lang w:val="hu-HU"/>
+              </w:rPr>
+              <w:t>I</w:t>
+            </w:r>
+            <w:r>
+              <w:rPr>
+                <w:color w:val="7F7F7F" w:themeColor="text1" w:themeTint="80"/>
+                <w:lang w:val="hu-HU"/>
+              </w:rPr>
+              <w:t>d</w:t>
+            </w:r>
           </w:p>
         </w:tc>
         <w:tc>
@@ -4608,7 +3806,6 @@
                 <w:lang w:val="hu-HU"/>
               </w:rPr>
             </w:pPr>
-            <w:proofErr w:type="spellStart"/>
             <w:r>
               <w:rPr>
                 <w:color w:val="7F7F7F" w:themeColor="text1" w:themeTint="80"/>
@@ -4616,7 +3813,6 @@
               </w:rPr>
               <w:t>termék_név</w:t>
             </w:r>
-            <w:proofErr w:type="spellEnd"/>
           </w:p>
         </w:tc>
         <w:tc>
@@ -4734,7 +3930,6 @@
                 <w:lang w:val="hu-HU"/>
               </w:rPr>
             </w:pPr>
-            <w:proofErr w:type="spellStart"/>
             <w:r>
               <w:rPr>
                 <w:color w:val="7F7F7F" w:themeColor="text1" w:themeTint="80"/>
@@ -4742,7 +3937,6 @@
               </w:rPr>
               <w:t>ár_kg</w:t>
             </w:r>
-            <w:proofErr w:type="spellEnd"/>
           </w:p>
         </w:tc>
         <w:tc>
@@ -4798,7 +3992,6 @@
                 <w:lang w:val="hu-HU"/>
               </w:rPr>
             </w:pPr>
-            <w:proofErr w:type="spellStart"/>
             <w:r>
               <w:rPr>
                 <w:color w:val="7F7F7F" w:themeColor="text1" w:themeTint="80"/>
@@ -4806,7 +3999,6 @@
               </w:rPr>
               <w:t>min_vásárlás</w:t>
             </w:r>
-            <w:proofErr w:type="spellEnd"/>
           </w:p>
         </w:tc>
         <w:tc>
@@ -4846,6 +4038,68 @@
                 <w:lang w:val="hu-HU"/>
               </w:rPr>
               <w:t>minimum vásárlás limit (pl.: legalább 200kg)</w:t>
+            </w:r>
+          </w:p>
+        </w:tc>
+      </w:tr>
+      <w:tr>
+        <w:tc>
+          <w:tcPr>
+            <w:tcW w:w="3005" w:type="dxa"/>
+          </w:tcPr>
+          <w:p>
+            <w:pPr>
+              <w:rPr>
+                <w:color w:val="7F7F7F" w:themeColor="text1" w:themeTint="80"/>
+                <w:lang w:val="hu-HU"/>
+              </w:rPr>
+            </w:pPr>
+            <w:r>
+              <w:rPr>
+                <w:color w:val="7F7F7F" w:themeColor="text1" w:themeTint="80"/>
+                <w:lang w:val="hu-HU"/>
+              </w:rPr>
+              <w:t>leiras</w:t>
+            </w:r>
+          </w:p>
+        </w:tc>
+        <w:tc>
+          <w:tcPr>
+            <w:tcW w:w="3005" w:type="dxa"/>
+          </w:tcPr>
+          <w:p>
+            <w:pPr>
+              <w:rPr>
+                <w:color w:val="7F7F7F" w:themeColor="text1" w:themeTint="80"/>
+                <w:lang w:val="hu-HU"/>
+              </w:rPr>
+            </w:pPr>
+            <w:r>
+              <w:rPr>
+                <w:color w:val="7F7F7F" w:themeColor="text1" w:themeTint="80"/>
+                <w:lang w:val="hu-HU"/>
+              </w:rPr>
+              <w:t>VARCHAR2</w:t>
+            </w:r>
+          </w:p>
+        </w:tc>
+        <w:tc>
+          <w:tcPr>
+            <w:tcW w:w="3006" w:type="dxa"/>
+          </w:tcPr>
+          <w:p>
+            <w:pPr>
+              <w:rPr>
+                <w:color w:val="7F7F7F" w:themeColor="text1" w:themeTint="80"/>
+                <w:lang w:val="hu-HU"/>
+              </w:rPr>
+            </w:pPr>
+            <w:r>
+              <w:rPr>
+                <w:color w:val="7F7F7F" w:themeColor="text1" w:themeTint="80"/>
+                <w:lang w:val="hu-HU"/>
+              </w:rPr>
+              <w:t>A hirdetés leírása</w:t>
             </w:r>
           </w:p>
         </w:tc>
@@ -4879,7 +4133,18 @@
           <w:u w:val="single"/>
           <w:lang w:val="hu-HU"/>
         </w:rPr>
-        <w:t>Szállító tábla:</w:t>
+        <w:t>Suppliers</w:t>
+      </w:r>
+      <w:r>
+        <w:rPr>
+          <w:b/>
+          <w:color w:val="7F7F7F" w:themeColor="text1" w:themeTint="80"/>
+          <w:sz w:val="28"/>
+          <w:szCs w:val="28"/>
+          <w:u w:val="single"/>
+          <w:lang w:val="hu-HU"/>
+        </w:rPr>
+        <w:t xml:space="preserve"> tábla:</w:t>
       </w:r>
     </w:p>
     <w:tbl>
@@ -4973,7 +4238,6 @@
                 <w:lang w:val="hu-HU"/>
               </w:rPr>
             </w:pPr>
-            <w:proofErr w:type="spellStart"/>
             <w:r>
               <w:rPr>
                 <w:color w:val="7F7F7F" w:themeColor="text1" w:themeTint="80"/>
@@ -4981,7 +4245,6 @@
               </w:rPr>
               <w:t>id</w:t>
             </w:r>
-            <w:proofErr w:type="spellEnd"/>
           </w:p>
         </w:tc>
         <w:tc>
@@ -5040,7 +4303,6 @@
                 <w:lang w:val="hu-HU"/>
               </w:rPr>
             </w:pPr>
-            <w:proofErr w:type="spellStart"/>
             <w:r>
               <w:rPr>
                 <w:color w:val="7F7F7F" w:themeColor="text1" w:themeTint="80"/>
@@ -5048,7 +4310,6 @@
               </w:rPr>
               <w:t>km_ár</w:t>
             </w:r>
-            <w:proofErr w:type="spellEnd"/>
           </w:p>
         </w:tc>
         <w:tc>
@@ -5087,39 +4348,7 @@
                 <w:color w:val="7F7F7F" w:themeColor="text1" w:themeTint="80"/>
                 <w:lang w:val="hu-HU"/>
               </w:rPr>
-              <w:t>km-</w:t>
-            </w:r>
-            <w:proofErr w:type="spellStart"/>
-            <w:r>
-              <w:rPr>
-                <w:color w:val="7F7F7F" w:themeColor="text1" w:themeTint="80"/>
-                <w:lang w:val="hu-HU"/>
-              </w:rPr>
-              <w:t>enkénti</w:t>
-            </w:r>
-            <w:proofErr w:type="spellEnd"/>
-            <w:r>
-              <w:rPr>
-                <w:color w:val="7F7F7F" w:themeColor="text1" w:themeTint="80"/>
-                <w:lang w:val="hu-HU"/>
-              </w:rPr>
-              <w:t xml:space="preserve"> </w:t>
-            </w:r>
-            <w:proofErr w:type="spellStart"/>
-            <w:r>
-              <w:rPr>
-                <w:color w:val="7F7F7F" w:themeColor="text1" w:themeTint="80"/>
-                <w:lang w:val="hu-HU"/>
-              </w:rPr>
-              <w:t>szálltási</w:t>
-            </w:r>
-            <w:proofErr w:type="spellEnd"/>
-            <w:r>
-              <w:rPr>
-                <w:color w:val="7F7F7F" w:themeColor="text1" w:themeTint="80"/>
-                <w:lang w:val="hu-HU"/>
-              </w:rPr>
-              <w:t xml:space="preserve"> ár</w:t>
+              <w:t>km-enkénti szálltási ár</w:t>
             </w:r>
           </w:p>
         </w:tc>
@@ -5136,7 +4365,6 @@
                 <w:lang w:val="hu-HU"/>
               </w:rPr>
             </w:pPr>
-            <w:proofErr w:type="spellStart"/>
             <w:r>
               <w:rPr>
                 <w:color w:val="7F7F7F" w:themeColor="text1" w:themeTint="80"/>
@@ -5144,7 +4372,6 @@
               </w:rPr>
               <w:t>kg_ár</w:t>
             </w:r>
-            <w:proofErr w:type="spellEnd"/>
           </w:p>
         </w:tc>
         <w:tc>
@@ -5183,39 +4410,7 @@
                 <w:color w:val="7F7F7F" w:themeColor="text1" w:themeTint="80"/>
                 <w:lang w:val="hu-HU"/>
               </w:rPr>
-              <w:t>kg-</w:t>
-            </w:r>
-            <w:proofErr w:type="spellStart"/>
-            <w:r>
-              <w:rPr>
-                <w:color w:val="7F7F7F" w:themeColor="text1" w:themeTint="80"/>
-                <w:lang w:val="hu-HU"/>
-              </w:rPr>
-              <w:t>onkénti</w:t>
-            </w:r>
-            <w:proofErr w:type="spellEnd"/>
-            <w:r>
-              <w:rPr>
-                <w:color w:val="7F7F7F" w:themeColor="text1" w:themeTint="80"/>
-                <w:lang w:val="hu-HU"/>
-              </w:rPr>
-              <w:t xml:space="preserve"> </w:t>
-            </w:r>
-            <w:proofErr w:type="spellStart"/>
-            <w:r>
-              <w:rPr>
-                <w:color w:val="7F7F7F" w:themeColor="text1" w:themeTint="80"/>
-                <w:lang w:val="hu-HU"/>
-              </w:rPr>
-              <w:t>szálltási</w:t>
-            </w:r>
-            <w:proofErr w:type="spellEnd"/>
-            <w:r>
-              <w:rPr>
-                <w:color w:val="7F7F7F" w:themeColor="text1" w:themeTint="80"/>
-                <w:lang w:val="hu-HU"/>
-              </w:rPr>
-              <w:t xml:space="preserve"> ár</w:t>
+              <w:t>kg-onkénti szálltási ár</w:t>
             </w:r>
           </w:p>
         </w:tc>
@@ -5224,7 +4419,9 @@
     <w:p>
       <w:pPr>
         <w:rPr>
-          <w:color w:val="7F7F7F" w:themeColor="text1" w:themeTint="80"/>
+          <w:b/>
+          <w:color w:val="7F7F7F" w:themeColor="text1" w:themeTint="80"/>
+          <w:u w:val="single"/>
           <w:lang w:val="hu-HU"/>
         </w:rPr>
       </w:pPr>
@@ -5239,7 +4436,6 @@
           <w:lang w:val="hu-HU"/>
         </w:rPr>
       </w:pPr>
-      <w:proofErr w:type="spellStart"/>
       <w:r>
         <w:rPr>
           <w:b/>
@@ -5248,9 +4444,8 @@
           <w:u w:val="single"/>
           <w:lang w:val="hu-HU"/>
         </w:rPr>
-        <w:t>MitSzállít</w:t>
-      </w:r>
-      <w:proofErr w:type="spellEnd"/>
+        <w:t>Carries</w:t>
+      </w:r>
       <w:r>
         <w:rPr>
           <w:b/>
@@ -5353,7 +4548,6 @@
                 <w:lang w:val="hu-HU"/>
               </w:rPr>
             </w:pPr>
-            <w:proofErr w:type="spellStart"/>
             <w:r>
               <w:rPr>
                 <w:color w:val="7F7F7F" w:themeColor="text1" w:themeTint="80"/>
@@ -5361,7 +4555,6 @@
               </w:rPr>
               <w:t>Szállító_id</w:t>
             </w:r>
-            <w:proofErr w:type="spellEnd"/>
           </w:p>
         </w:tc>
         <w:tc>
@@ -5470,196 +4663,6 @@
           </w:p>
         </w:tc>
       </w:tr>
-      <w:tr>
-        <w:tc>
-          <w:tcPr>
-            <w:tcW w:w="3005" w:type="dxa"/>
-          </w:tcPr>
-          <w:p>
-            <w:pPr>
-              <w:rPr>
-                <w:color w:val="7F7F7F" w:themeColor="text1" w:themeTint="80"/>
-                <w:lang w:val="hu-HU"/>
-              </w:rPr>
-            </w:pPr>
-            <w:r>
-              <w:rPr>
-                <w:color w:val="7F7F7F" w:themeColor="text1" w:themeTint="80"/>
-                <w:lang w:val="hu-HU"/>
-              </w:rPr>
-              <w:t>mennyiség</w:t>
-            </w:r>
-          </w:p>
-        </w:tc>
-        <w:tc>
-          <w:tcPr>
-            <w:tcW w:w="3005" w:type="dxa"/>
-          </w:tcPr>
-          <w:p>
-            <w:pPr>
-              <w:rPr>
-                <w:color w:val="7F7F7F" w:themeColor="text1" w:themeTint="80"/>
-                <w:lang w:val="hu-HU"/>
-              </w:rPr>
-            </w:pPr>
-            <w:r>
-              <w:rPr>
-                <w:color w:val="7F7F7F" w:themeColor="text1" w:themeTint="80"/>
-                <w:lang w:val="hu-HU"/>
-              </w:rPr>
-              <w:t>FLOAT</w:t>
-            </w:r>
-          </w:p>
-        </w:tc>
-        <w:tc>
-          <w:tcPr>
-            <w:tcW w:w="3006" w:type="dxa"/>
-          </w:tcPr>
-          <w:p>
-            <w:pPr>
-              <w:rPr>
-                <w:color w:val="7F7F7F" w:themeColor="text1" w:themeTint="80"/>
-                <w:lang w:val="hu-HU"/>
-              </w:rPr>
-            </w:pPr>
-            <w:r>
-              <w:rPr>
-                <w:color w:val="7F7F7F" w:themeColor="text1" w:themeTint="80"/>
-                <w:lang w:val="hu-HU"/>
-              </w:rPr>
-              <w:t>termék mennyisége (kg)</w:t>
-            </w:r>
-          </w:p>
-        </w:tc>
-      </w:tr>
-      <w:tr>
-        <w:tc>
-          <w:tcPr>
-            <w:tcW w:w="3005" w:type="dxa"/>
-          </w:tcPr>
-          <w:p>
-            <w:pPr>
-              <w:rPr>
-                <w:color w:val="7F7F7F" w:themeColor="text1" w:themeTint="80"/>
-                <w:lang w:val="hu-HU"/>
-              </w:rPr>
-            </w:pPr>
-            <w:proofErr w:type="spellStart"/>
-            <w:r>
-              <w:rPr>
-                <w:color w:val="7F7F7F" w:themeColor="text1" w:themeTint="80"/>
-                <w:lang w:val="hu-HU"/>
-              </w:rPr>
-              <w:t>ár_kg</w:t>
-            </w:r>
-            <w:proofErr w:type="spellEnd"/>
-          </w:p>
-        </w:tc>
-        <w:tc>
-          <w:tcPr>
-            <w:tcW w:w="3005" w:type="dxa"/>
-          </w:tcPr>
-          <w:p>
-            <w:pPr>
-              <w:rPr>
-                <w:color w:val="7F7F7F" w:themeColor="text1" w:themeTint="80"/>
-                <w:lang w:val="hu-HU"/>
-              </w:rPr>
-            </w:pPr>
-            <w:r>
-              <w:rPr>
-                <w:color w:val="7F7F7F" w:themeColor="text1" w:themeTint="80"/>
-                <w:lang w:val="hu-HU"/>
-              </w:rPr>
-              <w:t>FLOAT</w:t>
-            </w:r>
-          </w:p>
-        </w:tc>
-        <w:tc>
-          <w:tcPr>
-            <w:tcW w:w="3006" w:type="dxa"/>
-          </w:tcPr>
-          <w:p>
-            <w:pPr>
-              <w:rPr>
-                <w:color w:val="7F7F7F" w:themeColor="text1" w:themeTint="80"/>
-                <w:lang w:val="hu-HU"/>
-              </w:rPr>
-            </w:pPr>
-            <w:r>
-              <w:rPr>
-                <w:color w:val="7F7F7F" w:themeColor="text1" w:themeTint="80"/>
-                <w:lang w:val="hu-HU"/>
-              </w:rPr>
-              <w:t>1kg termék ára</w:t>
-            </w:r>
-          </w:p>
-        </w:tc>
-      </w:tr>
-      <w:tr>
-        <w:tc>
-          <w:tcPr>
-            <w:tcW w:w="3005" w:type="dxa"/>
-          </w:tcPr>
-          <w:p>
-            <w:pPr>
-              <w:rPr>
-                <w:color w:val="7F7F7F" w:themeColor="text1" w:themeTint="80"/>
-                <w:lang w:val="hu-HU"/>
-              </w:rPr>
-            </w:pPr>
-            <w:proofErr w:type="spellStart"/>
-            <w:r>
-              <w:rPr>
-                <w:color w:val="7F7F7F" w:themeColor="text1" w:themeTint="80"/>
-                <w:lang w:val="hu-HU"/>
-              </w:rPr>
-              <w:t>min_vásárlás</w:t>
-            </w:r>
-            <w:proofErr w:type="spellEnd"/>
-          </w:p>
-        </w:tc>
-        <w:tc>
-          <w:tcPr>
-            <w:tcW w:w="3005" w:type="dxa"/>
-          </w:tcPr>
-          <w:p>
-            <w:pPr>
-              <w:rPr>
-                <w:color w:val="7F7F7F" w:themeColor="text1" w:themeTint="80"/>
-                <w:lang w:val="hu-HU"/>
-              </w:rPr>
-            </w:pPr>
-            <w:r>
-              <w:rPr>
-                <w:color w:val="7F7F7F" w:themeColor="text1" w:themeTint="80"/>
-                <w:lang w:val="hu-HU"/>
-              </w:rPr>
-              <w:t>INT</w:t>
-            </w:r>
-          </w:p>
-        </w:tc>
-        <w:tc>
-          <w:tcPr>
-            <w:tcW w:w="3006" w:type="dxa"/>
-          </w:tcPr>
-          <w:p>
-            <w:pPr>
-              <w:rPr>
-                <w:color w:val="7F7F7F" w:themeColor="text1" w:themeTint="80"/>
-                <w:lang w:val="hu-HU"/>
-              </w:rPr>
-            </w:pPr>
-            <w:r>
-              <w:rPr>
-                <w:color w:val="7F7F7F" w:themeColor="text1" w:themeTint="80"/>
-                <w:lang w:val="hu-HU"/>
-              </w:rPr>
-              <w:t>minimum vásárlás limit (pl.: legalább 200kg)</w:t>
-            </w:r>
-          </w:p>
-        </w:tc>
-      </w:tr>
     </w:tbl>
     <w:p>
       <w:pPr>
@@ -5687,8 +4690,17 @@
           <w:u w:val="single"/>
           <w:lang w:val="hu-HU"/>
         </w:rPr>
-        <w:lastRenderedPageBreak/>
-        <w:t>Hirdet tábla:</w:t>
+        <w:t>Advertises</w:t>
+      </w:r>
+      <w:r>
+        <w:rPr>
+          <w:b/>
+          <w:color w:val="7F7F7F" w:themeColor="text1" w:themeTint="80"/>
+          <w:sz w:val="28"/>
+          <w:u w:val="single"/>
+          <w:lang w:val="hu-HU"/>
+        </w:rPr>
+        <w:t xml:space="preserve"> tábla:</w:t>
       </w:r>
     </w:p>
     <w:tbl>
@@ -5782,15 +4794,14 @@
                 <w:lang w:val="hu-HU"/>
               </w:rPr>
             </w:pPr>
-            <w:proofErr w:type="spellStart"/>
-            <w:r>
-              <w:rPr>
-                <w:color w:val="7F7F7F" w:themeColor="text1" w:themeTint="80"/>
-                <w:lang w:val="hu-HU"/>
-              </w:rPr>
+            <w:r>
+              <w:rPr>
+                <w:color w:val="7F7F7F" w:themeColor="text1" w:themeTint="80"/>
+                <w:lang w:val="hu-HU"/>
+              </w:rPr>
+              <w:lastRenderedPageBreak/>
               <w:t>felhaszn_id</w:t>
             </w:r>
-            <w:proofErr w:type="spellEnd"/>
           </w:p>
         </w:tc>
         <w:tc>
@@ -5849,7 +4860,6 @@
                 <w:lang w:val="hu-HU"/>
               </w:rPr>
             </w:pPr>
-            <w:proofErr w:type="spellStart"/>
             <w:r>
               <w:rPr>
                 <w:color w:val="7F7F7F" w:themeColor="text1" w:themeTint="80"/>
@@ -5857,7 +4867,6 @@
               </w:rPr>
               <w:t>Hirdetés_id</w:t>
             </w:r>
-            <w:proofErr w:type="spellEnd"/>
           </w:p>
         </w:tc>
         <w:tc>
@@ -6025,7 +5034,17 @@
           <w:u w:val="single"/>
           <w:lang w:val="hu-HU"/>
         </w:rPr>
-        <w:t>Értékel tábla:</w:t>
+        <w:t>Rates</w:t>
+      </w:r>
+      <w:r>
+        <w:rPr>
+          <w:b/>
+          <w:color w:val="7F7F7F" w:themeColor="text1" w:themeTint="80"/>
+          <w:sz w:val="28"/>
+          <w:u w:val="single"/>
+          <w:lang w:val="hu-HU"/>
+        </w:rPr>
+        <w:t xml:space="preserve"> tábla:</w:t>
       </w:r>
     </w:p>
     <w:tbl>
@@ -6119,7 +5138,6 @@
                 <w:lang w:val="hu-HU"/>
               </w:rPr>
             </w:pPr>
-            <w:proofErr w:type="spellStart"/>
             <w:r>
               <w:rPr>
                 <w:color w:val="7F7F7F" w:themeColor="text1" w:themeTint="80"/>
@@ -6127,7 +5145,6 @@
               </w:rPr>
               <w:t>felhaszn_id</w:t>
             </w:r>
-            <w:proofErr w:type="spellEnd"/>
           </w:p>
         </w:tc>
         <w:tc>
@@ -6186,7 +5203,6 @@
                 <w:lang w:val="hu-HU"/>
               </w:rPr>
             </w:pPr>
-            <w:proofErr w:type="spellStart"/>
             <w:r>
               <w:rPr>
                 <w:color w:val="7F7F7F" w:themeColor="text1" w:themeTint="80"/>
@@ -6194,7 +5210,6 @@
               </w:rPr>
               <w:t>hírdetés_id</w:t>
             </w:r>
-            <w:proofErr w:type="spellEnd"/>
           </w:p>
         </w:tc>
         <w:tc>
@@ -6412,7 +5427,17 @@
           <w:u w:val="single"/>
           <w:lang w:val="hu-HU"/>
         </w:rPr>
-        <w:t>Rendel tábla:</w:t>
+        <w:t>Orders</w:t>
+      </w:r>
+      <w:r>
+        <w:rPr>
+          <w:b/>
+          <w:color w:val="7F7F7F" w:themeColor="text1" w:themeTint="80"/>
+          <w:sz w:val="28"/>
+          <w:u w:val="single"/>
+          <w:lang w:val="hu-HU"/>
+        </w:rPr>
+        <w:t xml:space="preserve"> tábla:</w:t>
       </w:r>
     </w:p>
     <w:tbl>
@@ -6506,7 +5531,6 @@
                 <w:lang w:val="hu-HU"/>
               </w:rPr>
             </w:pPr>
-            <w:proofErr w:type="spellStart"/>
             <w:r>
               <w:rPr>
                 <w:color w:val="7F7F7F" w:themeColor="text1" w:themeTint="80"/>
@@ -6514,7 +5538,6 @@
               </w:rPr>
               <w:t>id</w:t>
             </w:r>
-            <w:proofErr w:type="spellEnd"/>
           </w:p>
         </w:tc>
         <w:tc>
@@ -6573,7 +5596,6 @@
                 <w:lang w:val="hu-HU"/>
               </w:rPr>
             </w:pPr>
-            <w:proofErr w:type="spellStart"/>
             <w:r>
               <w:rPr>
                 <w:color w:val="7F7F7F" w:themeColor="text1" w:themeTint="80"/>
@@ -6581,7 +5603,6 @@
               </w:rPr>
               <w:t>felhaszn_id</w:t>
             </w:r>
-            <w:proofErr w:type="spellEnd"/>
           </w:p>
         </w:tc>
         <w:tc>
@@ -6640,7 +5661,6 @@
                 <w:lang w:val="hu-HU"/>
               </w:rPr>
             </w:pPr>
-            <w:proofErr w:type="spellStart"/>
             <w:r>
               <w:rPr>
                 <w:color w:val="7F7F7F" w:themeColor="text1" w:themeTint="80"/>
@@ -6648,7 +5668,6 @@
               </w:rPr>
               <w:t>hirdetés_id</w:t>
             </w:r>
-            <w:proofErr w:type="spellEnd"/>
           </w:p>
         </w:tc>
         <w:tc>
@@ -6707,7 +5726,6 @@
                 <w:lang w:val="hu-HU"/>
               </w:rPr>
             </w:pPr>
-            <w:proofErr w:type="spellStart"/>
             <w:r>
               <w:rPr>
                 <w:color w:val="7F7F7F" w:themeColor="text1" w:themeTint="80"/>
@@ -6715,7 +5733,6 @@
               </w:rPr>
               <w:t>szállító_id</w:t>
             </w:r>
-            <w:proofErr w:type="spellEnd"/>
           </w:p>
         </w:tc>
         <w:tc>
@@ -6791,7 +5808,18 @@
           <w:u w:val="single"/>
           <w:lang w:val="hu-HU"/>
         </w:rPr>
-        <w:t>Kiszállítás tábla:</w:t>
+        <w:t>Delivers</w:t>
+      </w:r>
+      <w:r>
+        <w:rPr>
+          <w:b/>
+          <w:color w:val="7F7F7F" w:themeColor="text1" w:themeTint="80"/>
+          <w:sz w:val="28"/>
+          <w:szCs w:val="28"/>
+          <w:u w:val="single"/>
+          <w:lang w:val="hu-HU"/>
+        </w:rPr>
+        <w:t xml:space="preserve"> tábla:</w:t>
       </w:r>
     </w:p>
     <w:tbl>
@@ -6885,7 +5913,6 @@
                 <w:lang w:val="hu-HU"/>
               </w:rPr>
             </w:pPr>
-            <w:proofErr w:type="spellStart"/>
             <w:r>
               <w:rPr>
                 <w:color w:val="7F7F7F" w:themeColor="text1" w:themeTint="80"/>
@@ -6893,7 +5920,6 @@
               </w:rPr>
               <w:t>rendel_id</w:t>
             </w:r>
-            <w:proofErr w:type="spellEnd"/>
           </w:p>
         </w:tc>
         <w:tc>
@@ -6949,7 +5975,6 @@
                 <w:lang w:val="hu-HU"/>
               </w:rPr>
             </w:pPr>
-            <w:proofErr w:type="spellStart"/>
             <w:r>
               <w:rPr>
                 <w:color w:val="7F7F7F" w:themeColor="text1" w:themeTint="80"/>
@@ -6957,7 +5982,6 @@
               </w:rPr>
               <w:t>szállító_id</w:t>
             </w:r>
-            <w:proofErr w:type="spellEnd"/>
           </w:p>
         </w:tc>
         <w:tc>
@@ -7211,7 +6235,6 @@
                 <w:lang w:val="hu-HU"/>
               </w:rPr>
             </w:pPr>
-            <w:proofErr w:type="spellStart"/>
             <w:r>
               <w:rPr>
                 <w:color w:val="7F7F7F" w:themeColor="text1" w:themeTint="80"/>
@@ -7219,7 +6242,6 @@
               </w:rPr>
               <w:t>várható_szállítás</w:t>
             </w:r>
-            <w:proofErr w:type="spellEnd"/>
           </w:p>
         </w:tc>
         <w:tc>
@@ -7485,7 +6507,6 @@
                 <w:lang w:val="hu-HU"/>
               </w:rPr>
             </w:pPr>
-            <w:proofErr w:type="gramStart"/>
             <w:r>
               <w:rPr>
                 <w:rFonts w:ascii="Calibri" w:eastAsia="Times New Roman" w:hAnsi="Calibri" w:cs="Calibri"/>
@@ -7496,7 +6517,6 @@
               </w:rPr>
               <w:t>Hirdetés  megtekintése</w:t>
             </w:r>
-            <w:proofErr w:type="gramEnd"/>
           </w:p>
         </w:tc>
         <w:tc>
@@ -8279,7 +7299,6 @@
                 <w:lang w:val="hu-HU"/>
               </w:rPr>
             </w:pPr>
-            <w:proofErr w:type="spellStart"/>
             <w:r>
               <w:rPr>
                 <w:rFonts w:ascii="Calibri" w:eastAsia="Times New Roman" w:hAnsi="Calibri" w:cs="Calibri"/>
@@ -8290,7 +7309,6 @@
               </w:rPr>
               <w:t>Admin</w:t>
             </w:r>
-            <w:proofErr w:type="spellEnd"/>
           </w:p>
         </w:tc>
         <w:tc>
@@ -8666,41 +7684,17 @@
                 <w:szCs w:val="22"/>
                 <w:lang w:val="hu-HU"/>
               </w:rPr>
-              <w:t xml:space="preserve">Egyed esemény </w:t>
-            </w:r>
-            <w:proofErr w:type="gramStart"/>
-            <w:r>
-              <w:rPr>
-                <w:rFonts w:ascii="Calibri" w:eastAsia="Times New Roman" w:hAnsi="Calibri" w:cs="Calibri"/>
-                <w:b/>
-                <w:bCs/>
-                <w:color w:val="000000"/>
-                <w:sz w:val="22"/>
-                <w:szCs w:val="22"/>
-                <w:lang w:val="hu-HU"/>
-              </w:rPr>
-              <w:t>mátrix:</w:t>
-            </w:r>
-            <w:r>
-              <w:rPr>
-                <w:rFonts w:ascii="Calibri" w:eastAsia="Times New Roman" w:hAnsi="Calibri" w:cs="Calibri"/>
-                <w:color w:val="000000"/>
-                <w:sz w:val="22"/>
-                <w:szCs w:val="22"/>
-                <w:lang w:val="hu-HU"/>
-              </w:rPr>
-              <w:t xml:space="preserve">   </w:t>
-            </w:r>
-            <w:proofErr w:type="gramEnd"/>
-            <w:r>
-              <w:rPr>
-                <w:rFonts w:ascii="Calibri" w:eastAsia="Times New Roman" w:hAnsi="Calibri" w:cs="Calibri"/>
-                <w:color w:val="000000"/>
-                <w:sz w:val="22"/>
-                <w:szCs w:val="22"/>
-                <w:lang w:val="hu-HU"/>
-              </w:rPr>
-              <w:t xml:space="preserve">  L:Létrehoz             O:olvas    M:modosít         T:töröl</w:t>
+              <w:t>Egyed esemény mátrix:</w:t>
+            </w:r>
+            <w:r>
+              <w:rPr>
+                <w:rFonts w:ascii="Calibri" w:eastAsia="Times New Roman" w:hAnsi="Calibri" w:cs="Calibri"/>
+                <w:color w:val="000000"/>
+                <w:sz w:val="22"/>
+                <w:szCs w:val="22"/>
+                <w:lang w:val="hu-HU"/>
+              </w:rPr>
+              <w:t xml:space="preserve">     L:Létrehoz             O:olvas    M:modosít         T:töröl</w:t>
             </w:r>
           </w:p>
         </w:tc>
@@ -8830,7 +7824,6 @@
                 <w:lang w:val="hu-HU"/>
               </w:rPr>
             </w:pPr>
-            <w:proofErr w:type="gramStart"/>
             <w:r>
               <w:rPr>
                 <w:rFonts w:ascii="Calibri" w:eastAsia="Times New Roman" w:hAnsi="Calibri" w:cs="Calibri"/>
@@ -8841,7 +7834,6 @@
               </w:rPr>
               <w:t>Hirdetés  megtekintése</w:t>
             </w:r>
-            <w:proofErr w:type="gramEnd"/>
           </w:p>
         </w:tc>
         <w:tc>
@@ -10686,7 +9678,6 @@
                 <w:lang w:val="hu-HU"/>
               </w:rPr>
             </w:pPr>
-            <w:proofErr w:type="spellStart"/>
             <w:r>
               <w:rPr>
                 <w:rFonts w:ascii="Calibri" w:eastAsia="Times New Roman" w:hAnsi="Calibri" w:cs="Calibri"/>
@@ -10697,7 +9688,6 @@
               </w:rPr>
               <w:t>Admin</w:t>
             </w:r>
-            <w:proofErr w:type="spellEnd"/>
           </w:p>
         </w:tc>
         <w:tc>
@@ -11886,20 +10876,12 @@
           <w:lang w:val="hu-HU"/>
         </w:rPr>
       </w:pPr>
-      <w:proofErr w:type="spellStart"/>
       <w:r>
         <w:rPr>
           <w:lang w:val="hu-HU"/>
         </w:rPr>
         <w:lastRenderedPageBreak/>
-        <w:t>Admin</w:t>
-      </w:r>
-      <w:proofErr w:type="spellEnd"/>
-      <w:r>
-        <w:rPr>
-          <w:lang w:val="hu-HU"/>
-        </w:rPr>
-        <w:t xml:space="preserve"> menüterv:</w:t>
+        <w:t>Admin menüterv:</w:t>
       </w:r>
       <w:r>
         <w:rPr>
@@ -12009,7 +10991,7 @@
 </file>
 
 <file path=word/numbering.xml><?xml version="1.0" encoding="utf-8"?>
-<w:numbering xmlns:wpc="http://schemas.microsoft.com/office/word/2010/wordprocessingCanvas" xmlns:cx="http://schemas.microsoft.com/office/drawing/2014/chartex" xmlns:cx1="http://schemas.microsoft.com/office/drawing/2015/9/8/chartex" xmlns:cx2="http://schemas.microsoft.com/office/drawing/2015/10/21/chartex" xmlns:cx3="http://schemas.microsoft.com/office/drawing/2016/5/9/chartex" xmlns:cx4="http://schemas.microsoft.com/office/drawing/2016/5/10/chartex" xmlns:cx5="http://schemas.microsoft.com/office/drawing/2016/5/11/chartex" xmlns:cx6="http://schemas.microsoft.com/office/drawing/2016/5/12/chartex" xmlns:cx7="http://schemas.microsoft.com/office/drawing/2016/5/13/chartex" xmlns:cx8="http://schemas.microsoft.com/office/drawing/2016/5/14/chartex" xmlns:mc="http://schemas.openxmlformats.org/markup-compatibility/2006" xmlns:aink="http://schemas.microsoft.com/office/drawing/2016/ink" xmlns:am3d="http://schemas.microsoft.com/office/drawing/2017/model3d" xmlns:o="urn:schemas-microsoft-com:office:office" xmlns:oel="http://schemas.microsoft.com/office/2019/extlst" xmlns:r="http://schemas.openxmlformats.org/officeDocument/2006/relationships" xmlns:m="http://schemas.openxmlformats.org/officeDocument/2006/math" xmlns:v="urn:schemas-microsoft-com:vml" xmlns:wp14="http://schemas.microsoft.com/office/word/2010/wordprocessingDrawing" xmlns:wp="http://schemas.openxmlformats.org/drawingml/2006/wordprocessingDrawing" xmlns:w10="urn:schemas-microsoft-com:office:word" xmlns:w="http://schemas.openxmlformats.org/wordprocessingml/2006/main" xmlns:w14="http://schemas.microsoft.com/office/word/2010/wordml" xmlns:w15="http://schemas.microsoft.com/office/word/2012/wordml" xmlns:w16cex="http://schemas.microsoft.com/office/word/2018/wordml/cex" xmlns:w16cid="http://schemas.microsoft.com/office/word/2016/wordml/cid" xmlns:w16="http://schemas.microsoft.com/office/word/2018/wordml" xmlns:w16sdtdh="http://schemas.microsoft.com/office/word/2020/wordml/sdtdatahash" xmlns:w16se="http://schemas.microsoft.com/office/word/2015/wordml/symex" xmlns:wpg="http://schemas.microsoft.com/office/word/2010/wordprocessingGroup" xmlns:wpi="http://schemas.microsoft.com/office/word/2010/wordprocessingInk" xmlns:wne="http://schemas.microsoft.com/office/word/2006/wordml" xmlns:wps="http://schemas.microsoft.com/office/word/2010/wordprocessingShape" mc:Ignorable="w14 w15 w16se w16cid w16 w16cex w16sdtdh wp14">
+<w:numbering xmlns:wpc="http://schemas.microsoft.com/office/word/2010/wordprocessingCanvas" xmlns:cx="http://schemas.microsoft.com/office/drawing/2014/chartex" xmlns:cx1="http://schemas.microsoft.com/office/drawing/2015/9/8/chartex" xmlns:cx2="http://schemas.microsoft.com/office/drawing/2015/10/21/chartex" xmlns:cx3="http://schemas.microsoft.com/office/drawing/2016/5/9/chartex" xmlns:cx4="http://schemas.microsoft.com/office/drawing/2016/5/10/chartex" xmlns:cx5="http://schemas.microsoft.com/office/drawing/2016/5/11/chartex" xmlns:cx6="http://schemas.microsoft.com/office/drawing/2016/5/12/chartex" xmlns:cx7="http://schemas.microsoft.com/office/drawing/2016/5/13/chartex" xmlns:cx8="http://schemas.microsoft.com/office/drawing/2016/5/14/chartex" xmlns:mc="http://schemas.openxmlformats.org/markup-compatibility/2006" xmlns:aink="http://schemas.microsoft.com/office/drawing/2016/ink" xmlns:am3d="http://schemas.microsoft.com/office/drawing/2017/model3d" xmlns:o="urn:schemas-microsoft-com:office:office" xmlns:oel="http://schemas.microsoft.com/office/2019/extlst" xmlns:r="http://schemas.openxmlformats.org/officeDocument/2006/relationships" xmlns:m="http://schemas.openxmlformats.org/officeDocument/2006/math" xmlns:v="urn:schemas-microsoft-com:vml" xmlns:wp14="http://schemas.microsoft.com/office/word/2010/wordprocessingDrawing" xmlns:wp="http://schemas.openxmlformats.org/drawingml/2006/wordprocessingDrawing" xmlns:w10="urn:schemas-microsoft-com:office:word" xmlns:w="http://schemas.openxmlformats.org/wordprocessingml/2006/main" xmlns:w14="http://schemas.microsoft.com/office/word/2010/wordml" xmlns:w15="http://schemas.microsoft.com/office/word/2012/wordml" xmlns:w16cex="http://schemas.microsoft.com/office/word/2018/wordml/cex" xmlns:w16cid="http://schemas.microsoft.com/office/word/2016/wordml/cid" xmlns:w16="http://schemas.microsoft.com/office/word/2018/wordml" xmlns:w16du="http://schemas.microsoft.com/office/word/2023/wordml/word16du" xmlns:w16sdtdh="http://schemas.microsoft.com/office/word/2020/wordml/sdtdatahash" xmlns:w16se="http://schemas.microsoft.com/office/word/2015/wordml/symex" xmlns:wpg="http://schemas.microsoft.com/office/word/2010/wordprocessingGroup" xmlns:wpi="http://schemas.microsoft.com/office/word/2010/wordprocessingInk" xmlns:wne="http://schemas.microsoft.com/office/word/2006/wordml" xmlns:wps="http://schemas.microsoft.com/office/word/2010/wordprocessingShape" mc:Ignorable="w14 w15 w16se w16cid w16 w16cex w16sdtdh wp14">
   <w:abstractNum w:abstractNumId="0" w15:restartNumberingAfterBreak="0">
     <w:nsid w:val="036562CB"/>
     <w:multiLevelType w:val="hybridMultilevel"/>

</xml_diff>